<commit_message>
update for draft proposal
</commit_message>
<xml_diff>
--- a/__tmp/COVIDContactsTrackingApp.docx
+++ b/__tmp/COVIDContactsTrackingApp.docx
@@ -1257,80 +1257,6 @@
       </w:pPr>
       <w:r>
         <w:rPr>
-          <w:rFonts w:ascii="Old Standard TT" w:eastAsia="Times New Roman" w:hAnsi="Old Standard TT" w:cs="Old Standard TT"/>
-          <w:noProof/>
-          <w:sz w:val="28"/>
-          <w:szCs w:val="28"/>
-          <w:lang w:val="de-DE" w:eastAsia="de-DE"/>
-        </w:rPr>
-        <w:drawing>
-          <wp:anchor distT="0" distB="0" distL="114300" distR="114300" simplePos="0" relativeHeight="251658240" behindDoc="1" locked="0" layoutInCell="1" allowOverlap="1" wp14:anchorId="4288A64D" wp14:editId="0F60BE7A">
-            <wp:simplePos x="0" y="0"/>
-            <wp:positionH relativeFrom="column">
-              <wp:posOffset>904875</wp:posOffset>
-            </wp:positionH>
-            <wp:positionV relativeFrom="paragraph">
-              <wp:posOffset>1217930</wp:posOffset>
-            </wp:positionV>
-            <wp:extent cx="4906713" cy="3237865"/>
-            <wp:effectExtent l="0" t="0" r="8255" b="635"/>
-            <wp:wrapNone/>
-            <wp:docPr id="1" name="Picture 1" descr="Do you want to develop an app? - 9GAG"/>
-            <wp:cNvGraphicFramePr>
-              <a:graphicFrameLocks xmlns:a="http://schemas.openxmlformats.org/drawingml/2006/main" noChangeAspect="1"/>
-            </wp:cNvGraphicFramePr>
-            <a:graphic xmlns:a="http://schemas.openxmlformats.org/drawingml/2006/main">
-              <a:graphicData uri="http://schemas.openxmlformats.org/drawingml/2006/picture">
-                <pic:pic xmlns:pic="http://schemas.openxmlformats.org/drawingml/2006/picture">
-                  <pic:nvPicPr>
-                    <pic:cNvPr id="0" name="Picture 1" descr="Do you want to develop an app? - 9GAG"/>
-                    <pic:cNvPicPr>
-                      <a:picLocks noChangeAspect="1" noChangeArrowheads="1"/>
-                    </pic:cNvPicPr>
-                  </pic:nvPicPr>
-                  <pic:blipFill rotWithShape="1">
-                    <a:blip r:embed="rId6">
-                      <a:extLst>
-                        <a:ext uri="{28A0092B-C50C-407E-A947-70E740481C1C}">
-                          <a14:useLocalDpi xmlns:a14="http://schemas.microsoft.com/office/drawing/2010/main" val="0"/>
-                        </a:ext>
-                      </a:extLst>
-                    </a:blip>
-                    <a:srcRect t="20543"/>
-                    <a:stretch/>
-                  </pic:blipFill>
-                  <pic:spPr bwMode="auto">
-                    <a:xfrm>
-                      <a:off x="0" y="0"/>
-                      <a:ext cx="4906713" cy="3237865"/>
-                    </a:xfrm>
-                    <a:prstGeom prst="rect">
-                      <a:avLst/>
-                    </a:prstGeom>
-                    <a:noFill/>
-                    <a:ln>
-                      <a:noFill/>
-                    </a:ln>
-                    <a:extLst>
-                      <a:ext uri="{53640926-AAD7-44D8-BBD7-CCE9431645EC}">
-                        <a14:shadowObscured xmlns:a14="http://schemas.microsoft.com/office/drawing/2010/main"/>
-                      </a:ext>
-                    </a:extLst>
-                  </pic:spPr>
-                </pic:pic>
-              </a:graphicData>
-            </a:graphic>
-            <wp14:sizeRelH relativeFrom="margin">
-              <wp14:pctWidth>0</wp14:pctWidth>
-            </wp14:sizeRelH>
-            <wp14:sizeRelV relativeFrom="margin">
-              <wp14:pctHeight>0</wp14:pctHeight>
-            </wp14:sizeRelV>
-          </wp:anchor>
-        </w:drawing>
-      </w:r>
-      <w:r>
-        <w:rPr>
           <w:rFonts w:ascii="Old Standard TT" w:hAnsi="Old Standard TT" w:cs="Old Standard TT"/>
           <w:sz w:val="28"/>
           <w:szCs w:val="28"/>
@@ -1851,1387 +1777,74 @@
         <w:t>Business Objective</w:t>
       </w:r>
       <w:bookmarkEnd w:id="2"/>
-      <w:r>
+    </w:p>
+    <w:p>
+      <w:pPr>
+        <w:pStyle w:val="Heading1"/>
         <w:rPr>
           <w:rFonts w:ascii="Old Standard TT" w:hAnsi="Old Standard TT" w:cs="Old Standard TT"/>
           <w:sz w:val="28"/>
           <w:szCs w:val="28"/>
         </w:rPr>
-        <w:br/>
-      </w:r>
-      <w:r>
-        <w:rPr>
-          <w:rFonts w:ascii="Old Standard TT" w:eastAsiaTheme="minorHAnsi" w:hAnsi="Old Standard TT" w:cs="Old Standard TT"/>
-          <w:color w:val="auto"/>
-          <w:sz w:val="28"/>
-          <w:szCs w:val="28"/>
-        </w:rPr>
-        <w:t>&lt;</w:t>
-      </w:r>
-      <w:r>
-        <w:rPr>
-          <w:rFonts w:ascii="Old Standard TT" w:eastAsiaTheme="minorHAnsi" w:hAnsi="Old Standard TT" w:cs="Old Standard TT"/>
-          <w:color w:val="auto"/>
-          <w:sz w:val="28"/>
-          <w:szCs w:val="28"/>
-        </w:rPr>
-        <w:t>TBD</w:t>
-      </w:r>
-      <w:r>
-        <w:rPr>
-          <w:rFonts w:ascii="Old Standard TT" w:eastAsiaTheme="minorHAnsi" w:hAnsi="Old Standard TT" w:cs="Old Standard TT"/>
-          <w:color w:val="auto"/>
-          <w:sz w:val="28"/>
-          <w:szCs w:val="28"/>
-        </w:rPr>
-        <w:t>&gt;</w:t>
-      </w:r>
-    </w:p>
-    <w:p>
-      <w:pPr>
-        <w:pStyle w:val="Heading2"/>
+      </w:pPr>
+      <w:bookmarkStart w:id="3" w:name="_Toc71718892"/>
+      <w:r>
         <w:rPr>
           <w:rFonts w:ascii="Old Standard TT" w:hAnsi="Old Standard TT" w:cs="Old Standard TT"/>
           <w:sz w:val="28"/>
           <w:szCs w:val="28"/>
         </w:rPr>
-      </w:pPr>
-      <w:bookmarkStart w:id="3" w:name="_Toc71718888"/>
-      <w:r>
+        <w:t>Future State</w:t>
+      </w:r>
+      <w:bookmarkEnd w:id="3"/>
+    </w:p>
+    <w:p>
+      <w:pPr>
+        <w:pStyle w:val="Heading2"/>
         <w:rPr>
           <w:rFonts w:ascii="Old Standard TT" w:hAnsi="Old Standard TT" w:cs="Old Standard TT"/>
           <w:sz w:val="28"/>
           <w:szCs w:val="28"/>
         </w:rPr>
-        <w:t>Vision Statement</w:t>
-      </w:r>
-      <w:bookmarkEnd w:id="3"/>
-    </w:p>
-    <w:p>
-      <w:pPr>
-        <w:pStyle w:val="ListParagraph"/>
-        <w:numPr>
-          <w:ilvl w:val="0"/>
-          <w:numId w:val="2"/>
-        </w:numPr>
+      </w:pPr>
+      <w:bookmarkStart w:id="4" w:name="_Toc71718893"/>
+      <w:r>
         <w:rPr>
           <w:rFonts w:ascii="Old Standard TT" w:hAnsi="Old Standard TT" w:cs="Old Standard TT"/>
           <w:sz w:val="28"/>
           <w:szCs w:val="28"/>
         </w:rPr>
-      </w:pPr>
-      <w:r>
-        <w:rPr>
-          <w:rFonts w:ascii="Old Standard TT" w:hAnsi="Old Standard TT" w:cs="Old Standard TT"/>
-          <w:b/>
-          <w:bCs/>
-          <w:color w:val="FF0000"/>
-          <w:sz w:val="28"/>
-          <w:szCs w:val="28"/>
-        </w:rPr>
-        <w:t>For</w:t>
-      </w:r>
+        <w:t>Functional Requirements</w:t>
+      </w:r>
+      <w:bookmarkEnd w:id="4"/>
       <w:r>
         <w:rPr>
           <w:rFonts w:ascii="Old Standard TT" w:hAnsi="Old Standard TT" w:cs="Old Standard TT"/>
           <w:sz w:val="28"/>
           <w:szCs w:val="28"/>
         </w:rPr>
-        <w:t> smartphone users</w:t>
+        <w:t>`</w:t>
       </w:r>
     </w:p>
     <w:p>
       <w:pPr>
-        <w:pStyle w:val="ListParagraph"/>
-        <w:numPr>
-          <w:ilvl w:val="0"/>
-          <w:numId w:val="2"/>
-        </w:numPr>
+        <w:pStyle w:val="Heading3"/>
         <w:rPr>
           <w:rFonts w:ascii="Old Standard TT" w:hAnsi="Old Standard TT" w:cs="Old Standard TT"/>
           <w:sz w:val="28"/>
           <w:szCs w:val="28"/>
         </w:rPr>
       </w:pPr>
-      <w:r>
-        <w:rPr>
-          <w:rFonts w:ascii="Old Standard TT" w:hAnsi="Old Standard TT" w:cs="Old Standard TT"/>
-          <w:b/>
-          <w:bCs/>
-          <w:color w:val="FF0000"/>
-          <w:sz w:val="28"/>
-          <w:szCs w:val="28"/>
-        </w:rPr>
-        <w:t>Who</w:t>
-      </w:r>
+      <w:bookmarkStart w:id="5" w:name="_Toc71718894"/>
       <w:r>
         <w:rPr>
           <w:rFonts w:ascii="Old Standard TT" w:hAnsi="Old Standard TT" w:cs="Old Standard TT"/>
           <w:sz w:val="28"/>
           <w:szCs w:val="28"/>
         </w:rPr>
-        <w:t> </w:t>
-      </w:r>
-      <w:r>
-        <w:rPr>
-          <w:rFonts w:ascii="Old Standard TT" w:hAnsi="Old Standard TT" w:cs="Old Standard TT"/>
-          <w:b/>
-          <w:color w:val="ED7D31" w:themeColor="accent2"/>
-          <w:sz w:val="28"/>
-          <w:szCs w:val="28"/>
-        </w:rPr>
-        <w:t xml:space="preserve">are concerned with </w:t>
-      </w:r>
-      <w:r>
-        <w:rPr>
-          <w:rFonts w:ascii="Old Standard TT" w:hAnsi="Old Standard TT" w:cs="Old Standard TT"/>
-          <w:b/>
-          <w:color w:val="ED7D31" w:themeColor="accent2"/>
-          <w:sz w:val="28"/>
-          <w:szCs w:val="28"/>
-        </w:rPr>
-        <w:t xml:space="preserve">stopping </w:t>
-      </w:r>
-      <w:r>
-        <w:rPr>
-          <w:rFonts w:ascii="Old Standard TT" w:hAnsi="Old Standard TT" w:cs="Old Standard TT"/>
-          <w:b/>
-          <w:color w:val="ED7D31" w:themeColor="accent2"/>
-          <w:sz w:val="28"/>
-          <w:szCs w:val="28"/>
-        </w:rPr>
-        <w:t xml:space="preserve">/ eliminating--eradicated </w:t>
-      </w:r>
-      <w:r>
-        <w:rPr>
-          <w:rFonts w:ascii="Old Standard TT" w:hAnsi="Old Standard TT" w:cs="Old Standard TT"/>
-          <w:b/>
-          <w:color w:val="ED7D31" w:themeColor="accent2"/>
-          <w:sz w:val="28"/>
-          <w:szCs w:val="28"/>
-        </w:rPr>
-        <w:t xml:space="preserve">the </w:t>
-      </w:r>
-      <w:r>
-        <w:rPr>
-          <w:rFonts w:ascii="Old Standard TT" w:hAnsi="Old Standard TT" w:cs="Old Standard TT"/>
-          <w:b/>
-          <w:color w:val="ED7D31" w:themeColor="accent2"/>
-          <w:sz w:val="28"/>
-          <w:szCs w:val="28"/>
-        </w:rPr>
-        <w:t>decease</w:t>
-      </w:r>
-    </w:p>
-    <w:p>
-      <w:pPr>
-        <w:pStyle w:val="ListParagraph"/>
-        <w:numPr>
-          <w:ilvl w:val="0"/>
-          <w:numId w:val="2"/>
-        </w:numPr>
-        <w:rPr>
-          <w:rFonts w:ascii="Old Standard TT" w:hAnsi="Old Standard TT" w:cs="Old Standard TT"/>
-          <w:sz w:val="28"/>
-          <w:szCs w:val="28"/>
-        </w:rPr>
-      </w:pPr>
-      <w:r>
-        <w:rPr>
-          <w:rFonts w:ascii="Old Standard TT" w:hAnsi="Old Standard TT" w:cs="Old Standard TT"/>
-          <w:b/>
-          <w:bCs/>
-          <w:color w:val="FF0000"/>
-          <w:sz w:val="28"/>
-          <w:szCs w:val="28"/>
-        </w:rPr>
-        <w:t>The</w:t>
-      </w:r>
-      <w:r>
-        <w:rPr>
-          <w:rFonts w:ascii="Old Standard TT" w:hAnsi="Old Standard TT" w:cs="Old Standard TT"/>
-          <w:sz w:val="28"/>
-          <w:szCs w:val="28"/>
-        </w:rPr>
-        <w:t> </w:t>
-      </w:r>
-      <w:r>
-        <w:rPr>
-          <w:rFonts w:ascii="Old Standard TT" w:hAnsi="Old Standard TT" w:cs="Old Standard TT"/>
-          <w:sz w:val="28"/>
-          <w:szCs w:val="28"/>
-        </w:rPr>
-        <w:t xml:space="preserve">COVID </w:t>
-      </w:r>
-      <w:r>
-        <w:rPr>
-          <w:rFonts w:ascii="Old Standard TT" w:hAnsi="Old Standard TT" w:cs="Old Standard TT"/>
-          <w:sz w:val="28"/>
-          <w:szCs w:val="28"/>
-        </w:rPr>
-        <w:t>Spread Tracking App</w:t>
-      </w:r>
-    </w:p>
-    <w:p>
-      <w:pPr>
-        <w:pStyle w:val="ListParagraph"/>
-        <w:numPr>
-          <w:ilvl w:val="0"/>
-          <w:numId w:val="2"/>
-        </w:numPr>
-        <w:rPr>
-          <w:rFonts w:ascii="Old Standard TT" w:hAnsi="Old Standard TT" w:cs="Old Standard TT"/>
-          <w:sz w:val="28"/>
-          <w:szCs w:val="28"/>
-        </w:rPr>
-      </w:pPr>
-      <w:r>
-        <w:rPr>
-          <w:rFonts w:ascii="Old Standard TT" w:hAnsi="Old Standard TT" w:cs="Old Standard TT"/>
-          <w:b/>
-          <w:bCs/>
-          <w:color w:val="FF0000"/>
-          <w:sz w:val="28"/>
-          <w:szCs w:val="28"/>
-        </w:rPr>
-        <w:t>Is</w:t>
-      </w:r>
-      <w:r>
-        <w:rPr>
-          <w:rFonts w:ascii="Old Standard TT" w:hAnsi="Old Standard TT" w:cs="Old Standard TT"/>
-          <w:sz w:val="28"/>
-          <w:szCs w:val="28"/>
-        </w:rPr>
-        <w:t> </w:t>
-      </w:r>
-      <w:r>
-        <w:rPr>
-          <w:rFonts w:ascii="Old Standard TT" w:hAnsi="Old Standard TT" w:cs="Old Standard TT"/>
-          <w:sz w:val="28"/>
-          <w:szCs w:val="28"/>
-        </w:rPr>
-        <w:t xml:space="preserve">a cross platform </w:t>
-      </w:r>
-      <w:proofErr w:type="gramStart"/>
-      <w:r>
-        <w:rPr>
-          <w:rFonts w:ascii="Old Standard TT" w:hAnsi="Old Standard TT" w:cs="Old Standard TT"/>
-          <w:sz w:val="28"/>
-          <w:szCs w:val="28"/>
-        </w:rPr>
-        <w:t>application</w:t>
-      </w:r>
-      <w:proofErr w:type="gramEnd"/>
-    </w:p>
-    <w:p>
-      <w:pPr>
-        <w:pStyle w:val="ListParagraph"/>
-        <w:numPr>
-          <w:ilvl w:val="0"/>
-          <w:numId w:val="2"/>
-        </w:numPr>
-        <w:rPr>
-          <w:rFonts w:ascii="Old Standard TT" w:hAnsi="Old Standard TT" w:cs="Old Standard TT"/>
-          <w:sz w:val="28"/>
-          <w:szCs w:val="28"/>
-        </w:rPr>
-      </w:pPr>
-      <w:r>
-        <w:rPr>
-          <w:rFonts w:ascii="Old Standard TT" w:hAnsi="Old Standard TT" w:cs="Old Standard TT"/>
-          <w:b/>
-          <w:bCs/>
-          <w:color w:val="FF0000"/>
-          <w:sz w:val="28"/>
-          <w:szCs w:val="28"/>
-        </w:rPr>
-        <w:t>That</w:t>
-      </w:r>
-      <w:r>
-        <w:rPr>
-          <w:rFonts w:ascii="Old Standard TT" w:hAnsi="Old Standard TT" w:cs="Old Standard TT"/>
-          <w:sz w:val="28"/>
-          <w:szCs w:val="28"/>
-        </w:rPr>
-        <w:t> </w:t>
-      </w:r>
-      <w:r>
-        <w:rPr>
-          <w:rFonts w:ascii="Old Standard TT" w:hAnsi="Old Standard TT" w:cs="Old Standard TT"/>
-          <w:sz w:val="28"/>
-          <w:szCs w:val="28"/>
-        </w:rPr>
-        <w:t xml:space="preserve">will allow to track dynamically </w:t>
-      </w:r>
-      <w:r>
-        <w:rPr>
-          <w:rFonts w:ascii="Old Standard TT" w:hAnsi="Old Standard TT" w:cs="Old Standard TT"/>
-          <w:sz w:val="28"/>
-          <w:szCs w:val="28"/>
-        </w:rPr>
-        <w:t xml:space="preserve">position of people with defined `coronaStatus` {negative, positive, unknown} </w:t>
-      </w:r>
-      <w:proofErr w:type="gramStart"/>
-      <w:r>
-        <w:rPr>
-          <w:rFonts w:ascii="Old Standard TT" w:hAnsi="Old Standard TT" w:cs="Old Standard TT"/>
-          <w:sz w:val="28"/>
-          <w:szCs w:val="28"/>
-        </w:rPr>
-        <w:t>( or</w:t>
-      </w:r>
-      <w:proofErr w:type="gramEnd"/>
-      <w:r>
-        <w:rPr>
-          <w:rFonts w:ascii="Old Standard TT" w:hAnsi="Old Standard TT" w:cs="Old Standard TT"/>
-          <w:sz w:val="28"/>
-          <w:szCs w:val="28"/>
-        </w:rPr>
-        <w:t xml:space="preserve"> probability)</w:t>
-      </w:r>
-    </w:p>
-    <w:p>
-      <w:pPr>
-        <w:pStyle w:val="ListParagraph"/>
-        <w:numPr>
-          <w:ilvl w:val="0"/>
-          <w:numId w:val="2"/>
-        </w:numPr>
-        <w:rPr>
-          <w:rFonts w:ascii="Old Standard TT" w:hAnsi="Old Standard TT" w:cs="Old Standard TT"/>
-          <w:sz w:val="28"/>
-          <w:szCs w:val="28"/>
-        </w:rPr>
-      </w:pPr>
-      <w:r>
-        <w:rPr>
-          <w:rFonts w:ascii="Old Standard TT" w:hAnsi="Old Standard TT" w:cs="Old Standard TT"/>
-          <w:b/>
-          <w:bCs/>
-          <w:color w:val="FF0000"/>
-          <w:sz w:val="28"/>
-          <w:szCs w:val="28"/>
-        </w:rPr>
-        <w:t>Unlike</w:t>
-      </w:r>
-      <w:r>
-        <w:rPr>
-          <w:rFonts w:ascii="Old Standard TT" w:hAnsi="Old Standard TT" w:cs="Old Standard TT"/>
-          <w:sz w:val="28"/>
-          <w:szCs w:val="28"/>
-        </w:rPr>
-        <w:t xml:space="preserve"> (think about </w:t>
-      </w:r>
-      <w:r>
-        <w:rPr>
-          <w:rFonts w:ascii="Old Standard TT" w:hAnsi="Old Standard TT" w:cs="Old Standard TT"/>
-          <w:sz w:val="28"/>
-          <w:szCs w:val="28"/>
-        </w:rPr>
-        <w:t>competitor’s</w:t>
-      </w:r>
-      <w:r>
-        <w:rPr>
-          <w:rFonts w:ascii="Old Standard TT" w:hAnsi="Old Standard TT" w:cs="Old Standard TT"/>
-          <w:sz w:val="28"/>
-          <w:szCs w:val="28"/>
-        </w:rPr>
-        <w:t xml:space="preserve"> disadvantage)</w:t>
-      </w:r>
-    </w:p>
-    <w:p>
-      <w:pPr>
-        <w:pStyle w:val="ListParagraph"/>
-        <w:numPr>
-          <w:ilvl w:val="0"/>
-          <w:numId w:val="2"/>
-        </w:numPr>
-        <w:rPr>
-          <w:rFonts w:ascii="Old Standard TT" w:hAnsi="Old Standard TT" w:cs="Old Standard TT"/>
-          <w:sz w:val="28"/>
-          <w:szCs w:val="28"/>
-        </w:rPr>
-      </w:pPr>
-      <w:r>
-        <w:rPr>
-          <w:rFonts w:ascii="Old Standard TT" w:hAnsi="Old Standard TT" w:cs="Old Standard TT"/>
-          <w:b/>
-          <w:bCs/>
-          <w:color w:val="FF0000"/>
-          <w:sz w:val="28"/>
-          <w:szCs w:val="28"/>
-        </w:rPr>
-        <w:t>Our product</w:t>
-      </w:r>
-      <w:r>
-        <w:rPr>
-          <w:rFonts w:ascii="Old Standard TT" w:hAnsi="Old Standard TT" w:cs="Old Standard TT"/>
-          <w:sz w:val="28"/>
-          <w:szCs w:val="28"/>
-        </w:rPr>
-        <w:t xml:space="preserve"> (think about our advantages of your app)</w:t>
-      </w:r>
-    </w:p>
-    <w:p>
-      <w:pPr>
-        <w:pStyle w:val="ListParagraph"/>
-        <w:numPr>
-          <w:ilvl w:val="0"/>
-          <w:numId w:val="2"/>
-        </w:numPr>
-        <w:rPr>
-          <w:rFonts w:ascii="Old Standard TT" w:hAnsi="Old Standard TT" w:cs="Old Standard TT"/>
-          <w:sz w:val="28"/>
-          <w:szCs w:val="28"/>
-        </w:rPr>
-      </w:pPr>
-      <w:r>
-        <w:rPr>
-          <w:rFonts w:ascii="Old Standard TT" w:hAnsi="Old Standard TT" w:cs="Old Standard TT"/>
-          <w:b/>
-          <w:bCs/>
-          <w:color w:val="FF0000"/>
-          <w:sz w:val="28"/>
-          <w:szCs w:val="28"/>
-        </w:rPr>
-        <w:t>Motivation </w:t>
-      </w:r>
-      <w:r>
-        <w:rPr>
-          <w:rFonts w:ascii="Old Standard TT" w:hAnsi="Old Standard TT" w:cs="Old Standard TT"/>
-          <w:sz w:val="28"/>
-          <w:szCs w:val="28"/>
-        </w:rPr>
-        <w:t>elimination of smallpox</w:t>
-      </w:r>
-    </w:p>
-    <w:p>
-      <w:pPr>
-        <w:rPr>
-          <w:rFonts w:ascii="Old Standard TT" w:hAnsi="Old Standard TT" w:cs="Old Standard TT"/>
-          <w:sz w:val="28"/>
-          <w:szCs w:val="28"/>
-        </w:rPr>
-      </w:pPr>
-    </w:p>
-    <w:p>
-      <w:pPr>
-        <w:pStyle w:val="Heading2"/>
-        <w:rPr>
-          <w:rFonts w:ascii="Old Standard TT" w:hAnsi="Old Standard TT" w:cs="Old Standard TT"/>
-          <w:sz w:val="28"/>
-          <w:szCs w:val="28"/>
-        </w:rPr>
-      </w:pPr>
-      <w:bookmarkStart w:id="4" w:name="_Toc71718889"/>
-      <w:r>
-        <w:rPr>
-          <w:rFonts w:ascii="Old Standard TT" w:hAnsi="Old Standard TT" w:cs="Old Standard TT"/>
-          <w:sz w:val="28"/>
-          <w:szCs w:val="28"/>
-        </w:rPr>
-        <w:t>Return on Investment</w:t>
-      </w:r>
-      <w:bookmarkEnd w:id="4"/>
-      <w:r>
-        <w:rPr>
-          <w:rFonts w:ascii="Old Standard TT" w:hAnsi="Old Standard TT" w:cs="Old Standard TT"/>
-          <w:sz w:val="28"/>
-          <w:szCs w:val="28"/>
-        </w:rPr>
-        <w:br/>
-      </w:r>
-      <w:r>
-        <w:rPr>
-          <w:rFonts w:ascii="Old Standard TT" w:eastAsiaTheme="minorHAnsi" w:hAnsi="Old Standard TT" w:cs="Old Standard TT"/>
-          <w:color w:val="auto"/>
-          <w:sz w:val="28"/>
-          <w:szCs w:val="28"/>
-        </w:rPr>
-        <w:t>&lt;</w:t>
-      </w:r>
-      <w:r>
-        <w:rPr>
-          <w:rFonts w:ascii="Old Standard TT" w:eastAsiaTheme="minorHAnsi" w:hAnsi="Old Standard TT" w:cs="Old Standard TT"/>
-          <w:color w:val="auto"/>
-          <w:sz w:val="28"/>
-          <w:szCs w:val="28"/>
-        </w:rPr>
-        <w:t>TBD</w:t>
-      </w:r>
-      <w:r>
-        <w:rPr>
-          <w:rFonts w:ascii="Old Standard TT" w:eastAsiaTheme="minorHAnsi" w:hAnsi="Old Standard TT" w:cs="Old Standard TT"/>
-          <w:color w:val="auto"/>
-          <w:sz w:val="28"/>
-          <w:szCs w:val="28"/>
-        </w:rPr>
-        <w:t>&gt;</w:t>
-      </w:r>
-    </w:p>
-    <w:p>
-      <w:pPr>
-        <w:rPr>
-          <w:rFonts w:ascii="Old Standard TT" w:hAnsi="Old Standard TT" w:cs="Old Standard TT"/>
-          <w:sz w:val="28"/>
-          <w:szCs w:val="28"/>
-        </w:rPr>
-      </w:pPr>
-      <w:r>
-        <w:rPr>
-          <w:rFonts w:ascii="Old Standard TT" w:hAnsi="Old Standard TT" w:cs="Old Standard TT"/>
-          <w:sz w:val="28"/>
-          <w:szCs w:val="28"/>
-        </w:rPr>
-        <w:t>Describe pricing model here if needed. For example: we</w:t>
-      </w:r>
-      <w:r>
-        <w:rPr>
-          <w:rFonts w:ascii="Old Standard TT" w:hAnsi="Old Standard TT" w:cs="Old Standard TT"/>
-          <w:sz w:val="28"/>
-          <w:szCs w:val="28"/>
-        </w:rPr>
-        <w:t xml:space="preserve"> will sell our app for USD1 to 10K clients by Q4, </w:t>
-      </w:r>
-      <w:r>
-        <w:rPr>
-          <w:rFonts w:ascii="Old Standard TT" w:hAnsi="Old Standard TT" w:cs="Old Standard TT"/>
-          <w:sz w:val="28"/>
-          <w:szCs w:val="28"/>
-        </w:rPr>
-        <w:t>or</w:t>
-      </w:r>
-      <w:r>
-        <w:rPr>
-          <w:rFonts w:ascii="Old Standard TT" w:hAnsi="Old Standard TT" w:cs="Old Standard TT"/>
-          <w:sz w:val="28"/>
-          <w:szCs w:val="28"/>
-        </w:rPr>
-        <w:t xml:space="preserve"> we will distribute it for free and integrate with add providers, 1 click = USD 0.01, etc…</w:t>
-      </w:r>
-      <w:r>
-        <w:rPr>
-          <w:rFonts w:ascii="Old Standard TT" w:hAnsi="Old Standard TT" w:cs="Old Standard TT"/>
-          <w:sz w:val="28"/>
-          <w:szCs w:val="28"/>
-        </w:rPr>
-        <w:t xml:space="preserve"> / government contract</w:t>
-      </w:r>
-    </w:p>
-    <w:p>
-      <w:pPr>
-        <w:rPr>
-          <w:rFonts w:ascii="Old Standard TT" w:hAnsi="Old Standard TT" w:cs="Old Standard TT"/>
-          <w:sz w:val="28"/>
-          <w:szCs w:val="28"/>
-        </w:rPr>
-      </w:pPr>
-    </w:p>
-    <w:p>
-      <w:pPr>
-        <w:pStyle w:val="Heading2"/>
-        <w:rPr>
-          <w:rFonts w:ascii="Old Standard TT" w:hAnsi="Old Standard TT" w:cs="Old Standard TT"/>
-          <w:sz w:val="28"/>
-          <w:szCs w:val="28"/>
-        </w:rPr>
-      </w:pPr>
-      <w:bookmarkStart w:id="5" w:name="_Toc71718890"/>
-      <w:r>
-        <w:rPr>
-          <w:rFonts w:ascii="Old Standard TT" w:hAnsi="Old Standard TT" w:cs="Old Standard TT"/>
-          <w:sz w:val="28"/>
-          <w:szCs w:val="28"/>
-        </w:rPr>
-        <w:t>Risks</w:t>
+        <w:t>Workflow (Use Case)</w:t>
       </w:r>
       <w:bookmarkEnd w:id="5"/>
-      <w:r>
-        <w:rPr>
-          <w:rFonts w:ascii="Old Standard TT" w:hAnsi="Old Standard TT" w:cs="Old Standard TT"/>
-          <w:sz w:val="28"/>
-          <w:szCs w:val="28"/>
-        </w:rPr>
-        <w:br/>
-      </w:r>
-      <w:r>
-        <w:rPr>
-          <w:rFonts w:ascii="Old Standard TT" w:eastAsiaTheme="minorHAnsi" w:hAnsi="Old Standard TT" w:cs="Old Standard TT"/>
-          <w:color w:val="auto"/>
-          <w:sz w:val="28"/>
-          <w:szCs w:val="28"/>
-        </w:rPr>
-        <w:t>&lt;</w:t>
-      </w:r>
-      <w:r>
-        <w:rPr>
-          <w:rFonts w:ascii="Old Standard TT" w:eastAsiaTheme="minorHAnsi" w:hAnsi="Old Standard TT" w:cs="Old Standard TT"/>
-          <w:color w:val="auto"/>
-          <w:sz w:val="28"/>
-          <w:szCs w:val="28"/>
-        </w:rPr>
-        <w:t>TBD</w:t>
-      </w:r>
-      <w:r>
-        <w:rPr>
-          <w:rFonts w:ascii="Old Standard TT" w:eastAsiaTheme="minorHAnsi" w:hAnsi="Old Standard TT" w:cs="Old Standard TT"/>
-          <w:color w:val="auto"/>
-          <w:sz w:val="28"/>
-          <w:szCs w:val="28"/>
-        </w:rPr>
-        <w:t>&gt;</w:t>
-      </w:r>
-    </w:p>
-    <w:p>
-      <w:pPr>
-        <w:pStyle w:val="ListParagraph"/>
-        <w:numPr>
-          <w:ilvl w:val="0"/>
-          <w:numId w:val="3"/>
-        </w:numPr>
-        <w:rPr>
-          <w:rFonts w:ascii="Old Standard TT" w:hAnsi="Old Standard TT" w:cs="Old Standard TT"/>
-          <w:sz w:val="28"/>
-          <w:szCs w:val="28"/>
-        </w:rPr>
-      </w:pPr>
-      <w:r>
-        <w:rPr>
-          <w:rFonts w:ascii="Old Standard TT" w:hAnsi="Old Standard TT" w:cs="Old Standard TT"/>
-          <w:sz w:val="28"/>
-          <w:szCs w:val="28"/>
-        </w:rPr>
-        <w:t>Put risks here, for example:</w:t>
-      </w:r>
-    </w:p>
-    <w:p>
-      <w:pPr>
-        <w:pStyle w:val="ListParagraph"/>
-        <w:numPr>
-          <w:ilvl w:val="0"/>
-          <w:numId w:val="3"/>
-        </w:numPr>
-        <w:rPr>
-          <w:rFonts w:ascii="Old Standard TT" w:hAnsi="Old Standard TT" w:cs="Old Standard TT"/>
-          <w:sz w:val="28"/>
-          <w:szCs w:val="28"/>
-        </w:rPr>
-      </w:pPr>
-      <w:r>
-        <w:rPr>
-          <w:rFonts w:ascii="Old Standard TT" w:hAnsi="Old Standard TT" w:cs="Old Standard TT"/>
-          <w:sz w:val="28"/>
-          <w:szCs w:val="28"/>
-        </w:rPr>
-        <w:t xml:space="preserve">Not always having mobile device in the </w:t>
-      </w:r>
-      <w:r>
-        <w:rPr>
-          <w:rFonts w:ascii="Old Standard TT" w:hAnsi="Old Standard TT" w:cs="Old Standard TT"/>
-          <w:sz w:val="28"/>
-          <w:szCs w:val="28"/>
-        </w:rPr>
-        <w:t>person nearest</w:t>
-      </w:r>
-      <w:r>
-        <w:rPr>
-          <w:rFonts w:ascii="Old Standard TT" w:hAnsi="Old Standard TT" w:cs="Old Standard TT"/>
-          <w:sz w:val="28"/>
-          <w:szCs w:val="28"/>
-        </w:rPr>
-        <w:t xml:space="preserve"> vicinity \epsilon</w:t>
-      </w:r>
-    </w:p>
-    <w:p>
-      <w:pPr>
-        <w:pStyle w:val="ListParagraph"/>
-        <w:numPr>
-          <w:ilvl w:val="0"/>
-          <w:numId w:val="3"/>
-        </w:numPr>
-        <w:rPr>
-          <w:rFonts w:ascii="Old Standard TT" w:hAnsi="Old Standard TT" w:cs="Old Standard TT"/>
-          <w:sz w:val="28"/>
-          <w:szCs w:val="28"/>
-        </w:rPr>
-      </w:pPr>
-      <w:r>
-        <w:rPr>
-          <w:rFonts w:ascii="Old Standard TT" w:hAnsi="Old Standard TT" w:cs="Old Standard TT"/>
-          <w:sz w:val="28"/>
-          <w:szCs w:val="28"/>
-        </w:rPr>
-        <w:t xml:space="preserve">Not having </w:t>
-      </w:r>
-      <w:r>
-        <w:rPr>
-          <w:rFonts w:ascii="Old Standard TT" w:hAnsi="Old Standard TT" w:cs="Old Standard TT"/>
-          <w:sz w:val="28"/>
-          <w:szCs w:val="28"/>
-        </w:rPr>
-        <w:t>available / reliable test</w:t>
-      </w:r>
-    </w:p>
-    <w:p>
-      <w:pPr>
-        <w:pStyle w:val="ListParagraph"/>
-        <w:numPr>
-          <w:ilvl w:val="0"/>
-          <w:numId w:val="3"/>
-        </w:numPr>
-        <w:rPr>
-          <w:rFonts w:ascii="Old Standard TT" w:hAnsi="Old Standard TT" w:cs="Old Standard TT"/>
-          <w:sz w:val="28"/>
-          <w:szCs w:val="28"/>
-        </w:rPr>
-      </w:pPr>
-      <w:r>
-        <w:rPr>
-          <w:rFonts w:ascii="Old Standard TT" w:hAnsi="Old Standard TT" w:cs="Old Standard TT"/>
-          <w:sz w:val="28"/>
-          <w:szCs w:val="28"/>
-        </w:rPr>
-        <w:lastRenderedPageBreak/>
-        <w:t>End of pandemic</w:t>
-      </w:r>
-    </w:p>
-    <w:p>
-      <w:pPr>
-        <w:pStyle w:val="ListParagraph"/>
-        <w:numPr>
-          <w:ilvl w:val="0"/>
-          <w:numId w:val="3"/>
-        </w:numPr>
-        <w:rPr>
-          <w:rFonts w:ascii="Old Standard TT" w:hAnsi="Old Standard TT" w:cs="Old Standard TT"/>
-          <w:sz w:val="28"/>
-          <w:szCs w:val="28"/>
-        </w:rPr>
-      </w:pPr>
-      <w:r>
-        <w:rPr>
-          <w:rFonts w:ascii="Old Standard TT" w:hAnsi="Old Standard TT" w:cs="Old Standard TT"/>
-          <w:color w:val="FF0000"/>
-          <w:sz w:val="28"/>
-          <w:szCs w:val="28"/>
-        </w:rPr>
-        <w:t>Unwillingness of people to share their data</w:t>
-      </w:r>
-    </w:p>
-    <w:p>
-      <w:pPr>
-        <w:pStyle w:val="ListParagraph"/>
-        <w:numPr>
-          <w:ilvl w:val="0"/>
-          <w:numId w:val="3"/>
-        </w:numPr>
-        <w:rPr>
-          <w:rFonts w:ascii="Old Standard TT" w:hAnsi="Old Standard TT" w:cs="Old Standard TT"/>
-          <w:b/>
-          <w:sz w:val="28"/>
-          <w:szCs w:val="28"/>
-        </w:rPr>
-      </w:pPr>
-      <w:r>
-        <w:rPr>
-          <w:rFonts w:ascii="Old Standard TT" w:hAnsi="Old Standard TT" w:cs="Old Standard TT"/>
-          <w:b/>
-          <w:sz w:val="28"/>
-          <w:szCs w:val="28"/>
-        </w:rPr>
-        <w:t>Not having access to enough computational recourses</w:t>
-      </w:r>
-      <w:r>
-        <w:rPr>
-          <w:rFonts w:ascii="Old Standard TT" w:hAnsi="Old Standard TT" w:cs="Old Standard TT"/>
-          <w:b/>
-          <w:sz w:val="28"/>
-          <w:szCs w:val="28"/>
-        </w:rPr>
-        <w:t xml:space="preserve"> (o</w:t>
-      </w:r>
-      <w:r>
-        <w:rPr>
-          <w:rFonts w:ascii="Old Standard TT" w:hAnsi="Old Standard TT" w:cs="Old Standard TT"/>
-          <w:b/>
-          <w:sz w:val="28"/>
-          <w:szCs w:val="28"/>
-        </w:rPr>
-        <w:t>nly works if full sys operating --- emergent property)</w:t>
-      </w:r>
-      <w:bookmarkStart w:id="6" w:name="_GoBack"/>
-      <w:bookmarkEnd w:id="6"/>
-    </w:p>
-    <w:p>
-      <w:pPr>
-        <w:pStyle w:val="Heading1"/>
-        <w:rPr>
-          <w:rFonts w:ascii="Old Standard TT" w:hAnsi="Old Standard TT" w:cs="Old Standard TT"/>
-          <w:b/>
-          <w:color w:val="ED7D31" w:themeColor="accent2"/>
-          <w:sz w:val="40"/>
-          <w:szCs w:val="40"/>
-        </w:rPr>
-      </w:pPr>
-      <w:bookmarkStart w:id="7" w:name="_Toc71718891"/>
-      <w:r>
-        <w:rPr>
-          <w:rFonts w:ascii="Old Standard TT" w:hAnsi="Old Standard TT" w:cs="Old Standard TT"/>
-          <w:b/>
-          <w:color w:val="ED7D31" w:themeColor="accent2"/>
-          <w:sz w:val="40"/>
-          <w:szCs w:val="40"/>
-        </w:rPr>
-        <w:t>Timeline</w:t>
-      </w:r>
-      <w:bookmarkEnd w:id="7"/>
-    </w:p>
-    <w:tbl>
-      <w:tblPr>
-        <w:tblStyle w:val="GridTable1Light-Accent1"/>
-        <w:tblW w:w="0" w:type="auto"/>
-        <w:tblLook w:val="04A0" w:firstRow="1" w:lastRow="0" w:firstColumn="1" w:lastColumn="0" w:noHBand="0" w:noVBand="1"/>
-      </w:tblPr>
-      <w:tblGrid>
-        <w:gridCol w:w="2103"/>
-        <w:gridCol w:w="1623"/>
-        <w:gridCol w:w="6724"/>
-      </w:tblGrid>
-      <w:tr>
-        <w:trPr>
-          <w:cnfStyle w:val="100000000000" w:firstRow="1" w:lastRow="0" w:firstColumn="0" w:lastColumn="0" w:oddVBand="0" w:evenVBand="0" w:oddHBand="0" w:evenHBand="0" w:firstRowFirstColumn="0" w:firstRowLastColumn="0" w:lastRowFirstColumn="0" w:lastRowLastColumn="0"/>
-        </w:trPr>
-        <w:tc>
-          <w:tcPr>
-            <w:cnfStyle w:val="001000000000" w:firstRow="0" w:lastRow="0" w:firstColumn="1" w:lastColumn="0" w:oddVBand="0" w:evenVBand="0" w:oddHBand="0" w:evenHBand="0" w:firstRowFirstColumn="0" w:firstRowLastColumn="0" w:lastRowFirstColumn="0" w:lastRowLastColumn="0"/>
-            <w:tcW w:w="2103" w:type="dxa"/>
-          </w:tcPr>
-          <w:p>
-            <w:pPr>
-              <w:jc w:val="center"/>
-              <w:rPr>
-                <w:rFonts w:ascii="Old Standard TT" w:hAnsi="Old Standard TT" w:cs="Old Standard TT"/>
-                <w:sz w:val="28"/>
-                <w:szCs w:val="28"/>
-              </w:rPr>
-            </w:pPr>
-            <w:r>
-              <w:rPr>
-                <w:rFonts w:ascii="Old Standard TT" w:hAnsi="Old Standard TT" w:cs="Old Standard TT"/>
-                <w:sz w:val="28"/>
-                <w:szCs w:val="28"/>
-              </w:rPr>
-              <w:t>Scope</w:t>
-            </w:r>
-          </w:p>
-        </w:tc>
-        <w:tc>
-          <w:tcPr>
-            <w:tcW w:w="1623" w:type="dxa"/>
-          </w:tcPr>
-          <w:p>
-            <w:pPr>
-              <w:jc w:val="center"/>
-              <w:cnfStyle w:val="100000000000" w:firstRow="1" w:lastRow="0" w:firstColumn="0" w:lastColumn="0" w:oddVBand="0" w:evenVBand="0" w:oddHBand="0" w:evenHBand="0" w:firstRowFirstColumn="0" w:firstRowLastColumn="0" w:lastRowFirstColumn="0" w:lastRowLastColumn="0"/>
-              <w:rPr>
-                <w:rFonts w:ascii="Old Standard TT" w:hAnsi="Old Standard TT" w:cs="Old Standard TT"/>
-                <w:sz w:val="28"/>
-                <w:szCs w:val="28"/>
-              </w:rPr>
-            </w:pPr>
-            <w:r>
-              <w:rPr>
-                <w:rFonts w:ascii="Old Standard TT" w:hAnsi="Old Standard TT" w:cs="Old Standard TT"/>
-                <w:sz w:val="28"/>
-                <w:szCs w:val="28"/>
-              </w:rPr>
-              <w:t>Date</w:t>
-            </w:r>
-          </w:p>
-        </w:tc>
-        <w:tc>
-          <w:tcPr>
-            <w:tcW w:w="6724" w:type="dxa"/>
-          </w:tcPr>
-          <w:p>
-            <w:pPr>
-              <w:jc w:val="center"/>
-              <w:cnfStyle w:val="100000000000" w:firstRow="1" w:lastRow="0" w:firstColumn="0" w:lastColumn="0" w:oddVBand="0" w:evenVBand="0" w:oddHBand="0" w:evenHBand="0" w:firstRowFirstColumn="0" w:firstRowLastColumn="0" w:lastRowFirstColumn="0" w:lastRowLastColumn="0"/>
-              <w:rPr>
-                <w:rFonts w:ascii="Old Standard TT" w:hAnsi="Old Standard TT" w:cs="Old Standard TT"/>
-                <w:sz w:val="28"/>
-                <w:szCs w:val="28"/>
-              </w:rPr>
-            </w:pPr>
-            <w:r>
-              <w:rPr>
-                <w:rFonts w:ascii="Old Standard TT" w:hAnsi="Old Standard TT" w:cs="Old Standard TT"/>
-                <w:sz w:val="28"/>
-                <w:szCs w:val="28"/>
-              </w:rPr>
-              <w:t>Description</w:t>
-            </w:r>
-          </w:p>
-        </w:tc>
-      </w:tr>
-      <w:tr>
-        <w:tc>
-          <w:tcPr>
-            <w:cnfStyle w:val="001000000000" w:firstRow="0" w:lastRow="0" w:firstColumn="1" w:lastColumn="0" w:oddVBand="0" w:evenVBand="0" w:oddHBand="0" w:evenHBand="0" w:firstRowFirstColumn="0" w:firstRowLastColumn="0" w:lastRowFirstColumn="0" w:lastRowLastColumn="0"/>
-            <w:tcW w:w="2103" w:type="dxa"/>
-          </w:tcPr>
-          <w:p>
-            <w:pPr>
-              <w:rPr>
-                <w:rFonts w:ascii="Old Standard TT" w:hAnsi="Old Standard TT" w:cs="Old Standard TT"/>
-                <w:b w:val="0"/>
-                <w:sz w:val="28"/>
-                <w:szCs w:val="28"/>
-              </w:rPr>
-            </w:pPr>
-            <w:r>
-              <w:rPr>
-                <w:rFonts w:ascii="Old Standard TT" w:hAnsi="Old Standard TT" w:cs="Old Standard TT"/>
-                <w:sz w:val="28"/>
-                <w:szCs w:val="28"/>
-              </w:rPr>
-              <w:t>Ideation</w:t>
-            </w:r>
-          </w:p>
-        </w:tc>
-        <w:tc>
-          <w:tcPr>
-            <w:tcW w:w="1623" w:type="dxa"/>
-          </w:tcPr>
-          <w:p>
-            <w:pPr>
-              <w:cnfStyle w:val="000000000000" w:firstRow="0" w:lastRow="0" w:firstColumn="0" w:lastColumn="0" w:oddVBand="0" w:evenVBand="0" w:oddHBand="0" w:evenHBand="0" w:firstRowFirstColumn="0" w:firstRowLastColumn="0" w:lastRowFirstColumn="0" w:lastRowLastColumn="0"/>
-              <w:rPr>
-                <w:rFonts w:ascii="Old Standard TT" w:hAnsi="Old Standard TT" w:cs="Old Standard TT"/>
-                <w:sz w:val="28"/>
-                <w:szCs w:val="28"/>
-              </w:rPr>
-            </w:pPr>
-            <w:r>
-              <w:rPr>
-                <w:rFonts w:ascii="Old Standard TT" w:hAnsi="Old Standard TT" w:cs="Old Standard TT"/>
-                <w:sz w:val="28"/>
-                <w:szCs w:val="28"/>
-              </w:rPr>
-              <w:t>May</w:t>
-            </w:r>
-          </w:p>
-        </w:tc>
-        <w:tc>
-          <w:tcPr>
-            <w:tcW w:w="6724" w:type="dxa"/>
-          </w:tcPr>
-          <w:p>
-            <w:pPr>
-              <w:cnfStyle w:val="000000000000" w:firstRow="0" w:lastRow="0" w:firstColumn="0" w:lastColumn="0" w:oddVBand="0" w:evenVBand="0" w:oddHBand="0" w:evenHBand="0" w:firstRowFirstColumn="0" w:firstRowLastColumn="0" w:lastRowFirstColumn="0" w:lastRowLastColumn="0"/>
-              <w:rPr>
-                <w:rFonts w:ascii="Old Standard TT" w:hAnsi="Old Standard TT" w:cs="Old Standard TT"/>
-                <w:sz w:val="28"/>
-                <w:szCs w:val="28"/>
-              </w:rPr>
-            </w:pPr>
-            <w:r>
-              <w:rPr>
-                <w:rFonts w:ascii="Old Standard TT" w:hAnsi="Old Standard TT" w:cs="Old Standard TT"/>
-                <w:sz w:val="28"/>
-                <w:szCs w:val="28"/>
-              </w:rPr>
-              <w:t>Create spec, think about architecture</w:t>
-            </w:r>
-            <w:r>
-              <w:rPr>
-                <w:rFonts w:ascii="Old Standard TT" w:hAnsi="Old Standard TT" w:cs="Old Standard TT"/>
-                <w:sz w:val="28"/>
-                <w:szCs w:val="28"/>
-              </w:rPr>
-              <w:t xml:space="preserve">, </w:t>
-            </w:r>
-            <w:r>
-              <w:rPr>
-                <w:rFonts w:ascii="Old Standard TT" w:hAnsi="Old Standard TT" w:cs="Old Standard TT"/>
-                <w:sz w:val="28"/>
-                <w:szCs w:val="28"/>
-              </w:rPr>
-              <w:t xml:space="preserve">allocate </w:t>
-            </w:r>
-            <w:r>
-              <w:rPr>
-                <w:rFonts w:ascii="Old Standard TT" w:hAnsi="Old Standard TT" w:cs="Old Standard TT"/>
-                <w:sz w:val="28"/>
-                <w:szCs w:val="28"/>
-              </w:rPr>
-              <w:t>roles</w:t>
-            </w:r>
-          </w:p>
-        </w:tc>
-      </w:tr>
-      <w:tr>
-        <w:tc>
-          <w:tcPr>
-            <w:cnfStyle w:val="001000000000" w:firstRow="0" w:lastRow="0" w:firstColumn="1" w:lastColumn="0" w:oddVBand="0" w:evenVBand="0" w:oddHBand="0" w:evenHBand="0" w:firstRowFirstColumn="0" w:firstRowLastColumn="0" w:lastRowFirstColumn="0" w:lastRowLastColumn="0"/>
-            <w:tcW w:w="2103" w:type="dxa"/>
-          </w:tcPr>
-          <w:p>
-            <w:pPr>
-              <w:rPr>
-                <w:rFonts w:ascii="Old Standard TT" w:hAnsi="Old Standard TT" w:cs="Old Standard TT"/>
-                <w:b w:val="0"/>
-                <w:sz w:val="28"/>
-                <w:szCs w:val="28"/>
-              </w:rPr>
-            </w:pPr>
-            <w:r>
-              <w:rPr>
-                <w:rFonts w:ascii="Old Standard TT" w:hAnsi="Old Standard TT" w:cs="Old Standard TT"/>
-                <w:b w:val="0"/>
-                <w:sz w:val="28"/>
-                <w:szCs w:val="28"/>
-              </w:rPr>
-              <w:t>Implementation</w:t>
-            </w:r>
-          </w:p>
-        </w:tc>
-        <w:tc>
-          <w:tcPr>
-            <w:tcW w:w="1623" w:type="dxa"/>
-          </w:tcPr>
-          <w:p>
-            <w:pPr>
-              <w:cnfStyle w:val="000000000000" w:firstRow="0" w:lastRow="0" w:firstColumn="0" w:lastColumn="0" w:oddVBand="0" w:evenVBand="0" w:oddHBand="0" w:evenHBand="0" w:firstRowFirstColumn="0" w:firstRowLastColumn="0" w:lastRowFirstColumn="0" w:lastRowLastColumn="0"/>
-              <w:rPr>
-                <w:rFonts w:ascii="Old Standard TT" w:hAnsi="Old Standard TT" w:cs="Old Standard TT"/>
-                <w:sz w:val="28"/>
-                <w:szCs w:val="28"/>
-              </w:rPr>
-            </w:pPr>
-          </w:p>
-        </w:tc>
-        <w:tc>
-          <w:tcPr>
-            <w:tcW w:w="6724" w:type="dxa"/>
-          </w:tcPr>
-          <w:p>
-            <w:pPr>
-              <w:cnfStyle w:val="000000000000" w:firstRow="0" w:lastRow="0" w:firstColumn="0" w:lastColumn="0" w:oddVBand="0" w:evenVBand="0" w:oddHBand="0" w:evenHBand="0" w:firstRowFirstColumn="0" w:firstRowLastColumn="0" w:lastRowFirstColumn="0" w:lastRowLastColumn="0"/>
-              <w:rPr>
-                <w:rFonts w:ascii="Old Standard TT" w:hAnsi="Old Standard TT" w:cs="Old Standard TT"/>
-                <w:sz w:val="28"/>
-                <w:szCs w:val="28"/>
-              </w:rPr>
-            </w:pPr>
-          </w:p>
-        </w:tc>
-      </w:tr>
-      <w:tr>
-        <w:tc>
-          <w:tcPr>
-            <w:cnfStyle w:val="001000000000" w:firstRow="0" w:lastRow="0" w:firstColumn="1" w:lastColumn="0" w:oddVBand="0" w:evenVBand="0" w:oddHBand="0" w:evenHBand="0" w:firstRowFirstColumn="0" w:firstRowLastColumn="0" w:lastRowFirstColumn="0" w:lastRowLastColumn="0"/>
-            <w:tcW w:w="2103" w:type="dxa"/>
-          </w:tcPr>
-          <w:p>
-            <w:pPr>
-              <w:rPr>
-                <w:rFonts w:ascii="Old Standard TT" w:hAnsi="Old Standard TT" w:cs="Old Standard TT"/>
-                <w:b w:val="0"/>
-                <w:sz w:val="28"/>
-                <w:szCs w:val="28"/>
-              </w:rPr>
-            </w:pPr>
-            <w:r>
-              <w:rPr>
-                <w:rFonts w:ascii="Old Standard TT" w:hAnsi="Old Standard TT" w:cs="Old Standard TT"/>
-                <w:b w:val="0"/>
-                <w:sz w:val="28"/>
-                <w:szCs w:val="28"/>
-              </w:rPr>
-              <w:t>Testing</w:t>
-            </w:r>
-          </w:p>
-        </w:tc>
-        <w:tc>
-          <w:tcPr>
-            <w:tcW w:w="1623" w:type="dxa"/>
-          </w:tcPr>
-          <w:p>
-            <w:pPr>
-              <w:cnfStyle w:val="000000000000" w:firstRow="0" w:lastRow="0" w:firstColumn="0" w:lastColumn="0" w:oddVBand="0" w:evenVBand="0" w:oddHBand="0" w:evenHBand="0" w:firstRowFirstColumn="0" w:firstRowLastColumn="0" w:lastRowFirstColumn="0" w:lastRowLastColumn="0"/>
-              <w:rPr>
-                <w:rFonts w:ascii="Old Standard TT" w:hAnsi="Old Standard TT" w:cs="Old Standard TT"/>
-                <w:sz w:val="28"/>
-                <w:szCs w:val="28"/>
-              </w:rPr>
-            </w:pPr>
-          </w:p>
-        </w:tc>
-        <w:tc>
-          <w:tcPr>
-            <w:tcW w:w="6724" w:type="dxa"/>
-          </w:tcPr>
-          <w:p>
-            <w:pPr>
-              <w:cnfStyle w:val="000000000000" w:firstRow="0" w:lastRow="0" w:firstColumn="0" w:lastColumn="0" w:oddVBand="0" w:evenVBand="0" w:oddHBand="0" w:evenHBand="0" w:firstRowFirstColumn="0" w:firstRowLastColumn="0" w:lastRowFirstColumn="0" w:lastRowLastColumn="0"/>
-              <w:rPr>
-                <w:rFonts w:ascii="Old Standard TT" w:hAnsi="Old Standard TT" w:cs="Old Standard TT"/>
-                <w:sz w:val="28"/>
-                <w:szCs w:val="28"/>
-              </w:rPr>
-            </w:pPr>
-          </w:p>
-        </w:tc>
-      </w:tr>
-      <w:tr>
-        <w:tc>
-          <w:tcPr>
-            <w:cnfStyle w:val="001000000000" w:firstRow="0" w:lastRow="0" w:firstColumn="1" w:lastColumn="0" w:oddVBand="0" w:evenVBand="0" w:oddHBand="0" w:evenHBand="0" w:firstRowFirstColumn="0" w:firstRowLastColumn="0" w:lastRowFirstColumn="0" w:lastRowLastColumn="0"/>
-            <w:tcW w:w="2103" w:type="dxa"/>
-          </w:tcPr>
-          <w:p>
-            <w:pPr>
-              <w:rPr>
-                <w:rFonts w:ascii="Old Standard TT" w:hAnsi="Old Standard TT" w:cs="Old Standard TT"/>
-                <w:b w:val="0"/>
-                <w:sz w:val="28"/>
-                <w:szCs w:val="28"/>
-              </w:rPr>
-            </w:pPr>
-            <w:r>
-              <w:rPr>
-                <w:rFonts w:ascii="Old Standard TT" w:hAnsi="Old Standard TT" w:cs="Old Standard TT"/>
-                <w:b w:val="0"/>
-                <w:sz w:val="28"/>
-                <w:szCs w:val="28"/>
-              </w:rPr>
-              <w:t>Prod Release</w:t>
-            </w:r>
-          </w:p>
-        </w:tc>
-        <w:tc>
-          <w:tcPr>
-            <w:tcW w:w="1623" w:type="dxa"/>
-          </w:tcPr>
-          <w:p>
-            <w:pPr>
-              <w:cnfStyle w:val="000000000000" w:firstRow="0" w:lastRow="0" w:firstColumn="0" w:lastColumn="0" w:oddVBand="0" w:evenVBand="0" w:oddHBand="0" w:evenHBand="0" w:firstRowFirstColumn="0" w:firstRowLastColumn="0" w:lastRowFirstColumn="0" w:lastRowLastColumn="0"/>
-              <w:rPr>
-                <w:rFonts w:ascii="Old Standard TT" w:hAnsi="Old Standard TT" w:cs="Old Standard TT"/>
-                <w:sz w:val="28"/>
-                <w:szCs w:val="28"/>
-              </w:rPr>
-            </w:pPr>
-            <w:r>
-              <w:rPr>
-                <w:rFonts w:ascii="Old Standard TT" w:hAnsi="Old Standard TT" w:cs="Old Standard TT"/>
-                <w:b/>
-                <w:sz w:val="28"/>
-                <w:szCs w:val="28"/>
-              </w:rPr>
-              <w:t>July</w:t>
-            </w:r>
-          </w:p>
-        </w:tc>
-        <w:tc>
-          <w:tcPr>
-            <w:tcW w:w="6724" w:type="dxa"/>
-          </w:tcPr>
-          <w:p>
-            <w:pPr>
-              <w:cnfStyle w:val="000000000000" w:firstRow="0" w:lastRow="0" w:firstColumn="0" w:lastColumn="0" w:oddVBand="0" w:evenVBand="0" w:oddHBand="0" w:evenHBand="0" w:firstRowFirstColumn="0" w:firstRowLastColumn="0" w:lastRowFirstColumn="0" w:lastRowLastColumn="0"/>
-              <w:rPr>
-                <w:rFonts w:ascii="Old Standard TT" w:hAnsi="Old Standard TT" w:cs="Old Standard TT"/>
-                <w:sz w:val="28"/>
-                <w:szCs w:val="28"/>
-              </w:rPr>
-            </w:pPr>
-          </w:p>
-        </w:tc>
-      </w:tr>
-      <w:tr>
-        <w:tc>
-          <w:tcPr>
-            <w:cnfStyle w:val="001000000000" w:firstRow="0" w:lastRow="0" w:firstColumn="1" w:lastColumn="0" w:oddVBand="0" w:evenVBand="0" w:oddHBand="0" w:evenHBand="0" w:firstRowFirstColumn="0" w:firstRowLastColumn="0" w:lastRowFirstColumn="0" w:lastRowLastColumn="0"/>
-            <w:tcW w:w="2103" w:type="dxa"/>
-          </w:tcPr>
-          <w:p>
-            <w:pPr>
-              <w:rPr>
-                <w:rFonts w:ascii="Old Standard TT" w:hAnsi="Old Standard TT" w:cs="Old Standard TT"/>
-                <w:sz w:val="28"/>
-                <w:szCs w:val="28"/>
-              </w:rPr>
-            </w:pPr>
-            <w:proofErr w:type="spellStart"/>
-            <w:r>
-              <w:rPr>
-                <w:rFonts w:ascii="Old Standard TT" w:hAnsi="Old Standard TT" w:cs="Old Standard TT"/>
-                <w:sz w:val="28"/>
-                <w:szCs w:val="28"/>
-              </w:rPr>
-              <w:t>etc</w:t>
-            </w:r>
-            <w:proofErr w:type="spellEnd"/>
-          </w:p>
-        </w:tc>
-        <w:tc>
-          <w:tcPr>
-            <w:tcW w:w="1623" w:type="dxa"/>
-          </w:tcPr>
-          <w:p>
-            <w:pPr>
-              <w:cnfStyle w:val="000000000000" w:firstRow="0" w:lastRow="0" w:firstColumn="0" w:lastColumn="0" w:oddVBand="0" w:evenVBand="0" w:oddHBand="0" w:evenHBand="0" w:firstRowFirstColumn="0" w:firstRowLastColumn="0" w:lastRowFirstColumn="0" w:lastRowLastColumn="0"/>
-              <w:rPr>
-                <w:rFonts w:ascii="Old Standard TT" w:hAnsi="Old Standard TT" w:cs="Old Standard TT"/>
-                <w:sz w:val="28"/>
-                <w:szCs w:val="28"/>
-              </w:rPr>
-            </w:pPr>
-          </w:p>
-        </w:tc>
-        <w:tc>
-          <w:tcPr>
-            <w:tcW w:w="6724" w:type="dxa"/>
-          </w:tcPr>
-          <w:p>
-            <w:pPr>
-              <w:cnfStyle w:val="000000000000" w:firstRow="0" w:lastRow="0" w:firstColumn="0" w:lastColumn="0" w:oddVBand="0" w:evenVBand="0" w:oddHBand="0" w:evenHBand="0" w:firstRowFirstColumn="0" w:firstRowLastColumn="0" w:lastRowFirstColumn="0" w:lastRowLastColumn="0"/>
-              <w:rPr>
-                <w:rFonts w:ascii="Old Standard TT" w:hAnsi="Old Standard TT" w:cs="Old Standard TT"/>
-                <w:sz w:val="28"/>
-                <w:szCs w:val="28"/>
-              </w:rPr>
-            </w:pPr>
-          </w:p>
-        </w:tc>
-      </w:tr>
-      <w:tr>
-        <w:tc>
-          <w:tcPr>
-            <w:cnfStyle w:val="001000000000" w:firstRow="0" w:lastRow="0" w:firstColumn="1" w:lastColumn="0" w:oddVBand="0" w:evenVBand="0" w:oddHBand="0" w:evenHBand="0" w:firstRowFirstColumn="0" w:firstRowLastColumn="0" w:lastRowFirstColumn="0" w:lastRowLastColumn="0"/>
-            <w:tcW w:w="2103" w:type="dxa"/>
-          </w:tcPr>
-          <w:p>
-            <w:pPr>
-              <w:rPr>
-                <w:rFonts w:ascii="Old Standard TT" w:hAnsi="Old Standard TT" w:cs="Old Standard TT"/>
-                <w:sz w:val="28"/>
-                <w:szCs w:val="28"/>
-              </w:rPr>
-            </w:pPr>
-          </w:p>
-        </w:tc>
-        <w:tc>
-          <w:tcPr>
-            <w:tcW w:w="1623" w:type="dxa"/>
-          </w:tcPr>
-          <w:p>
-            <w:pPr>
-              <w:cnfStyle w:val="000000000000" w:firstRow="0" w:lastRow="0" w:firstColumn="0" w:lastColumn="0" w:oddVBand="0" w:evenVBand="0" w:oddHBand="0" w:evenHBand="0" w:firstRowFirstColumn="0" w:firstRowLastColumn="0" w:lastRowFirstColumn="0" w:lastRowLastColumn="0"/>
-              <w:rPr>
-                <w:rFonts w:ascii="Old Standard TT" w:hAnsi="Old Standard TT" w:cs="Old Standard TT"/>
-                <w:sz w:val="28"/>
-                <w:szCs w:val="28"/>
-              </w:rPr>
-            </w:pPr>
-          </w:p>
-        </w:tc>
-        <w:tc>
-          <w:tcPr>
-            <w:tcW w:w="6724" w:type="dxa"/>
-          </w:tcPr>
-          <w:p>
-            <w:pPr>
-              <w:cnfStyle w:val="000000000000" w:firstRow="0" w:lastRow="0" w:firstColumn="0" w:lastColumn="0" w:oddVBand="0" w:evenVBand="0" w:oddHBand="0" w:evenHBand="0" w:firstRowFirstColumn="0" w:firstRowLastColumn="0" w:lastRowFirstColumn="0" w:lastRowLastColumn="0"/>
-              <w:rPr>
-                <w:rFonts w:ascii="Old Standard TT" w:hAnsi="Old Standard TT" w:cs="Old Standard TT"/>
-                <w:sz w:val="28"/>
-                <w:szCs w:val="28"/>
-              </w:rPr>
-            </w:pPr>
-          </w:p>
-        </w:tc>
-      </w:tr>
-    </w:tbl>
-    <w:p>
-      <w:pPr>
-        <w:pStyle w:val="Heading1"/>
-        <w:rPr>
-          <w:rFonts w:ascii="Old Standard TT" w:hAnsi="Old Standard TT" w:cs="Old Standard TT"/>
-          <w:sz w:val="28"/>
-          <w:szCs w:val="28"/>
-        </w:rPr>
-      </w:pPr>
-    </w:p>
-    <w:p>
-      <w:pPr>
-        <w:pStyle w:val="Heading1"/>
-        <w:rPr>
-          <w:rFonts w:ascii="Old Standard TT" w:hAnsi="Old Standard TT" w:cs="Old Standard TT"/>
-          <w:sz w:val="28"/>
-          <w:szCs w:val="28"/>
-        </w:rPr>
-      </w:pPr>
-      <w:bookmarkStart w:id="8" w:name="_Toc71718892"/>
-      <w:r>
-        <w:rPr>
-          <w:rFonts w:ascii="Old Standard TT" w:hAnsi="Old Standard TT" w:cs="Old Standard TT"/>
-          <w:sz w:val="28"/>
-          <w:szCs w:val="28"/>
-        </w:rPr>
-        <w:t>Future State</w:t>
-      </w:r>
-      <w:bookmarkEnd w:id="8"/>
-    </w:p>
-    <w:p>
-      <w:pPr>
-        <w:pStyle w:val="Heading2"/>
-        <w:rPr>
-          <w:rFonts w:ascii="Old Standard TT" w:hAnsi="Old Standard TT" w:cs="Old Standard TT"/>
-          <w:sz w:val="28"/>
-          <w:szCs w:val="28"/>
-        </w:rPr>
-      </w:pPr>
-      <w:bookmarkStart w:id="9" w:name="_Toc71718893"/>
-      <w:r>
-        <w:rPr>
-          <w:rFonts w:ascii="Old Standard TT" w:hAnsi="Old Standard TT" w:cs="Old Standard TT"/>
-          <w:sz w:val="28"/>
-          <w:szCs w:val="28"/>
-        </w:rPr>
-        <w:t>Functional Requirements</w:t>
-      </w:r>
-      <w:bookmarkEnd w:id="9"/>
-      <w:r>
-        <w:rPr>
-          <w:rFonts w:ascii="Old Standard TT" w:hAnsi="Old Standard TT" w:cs="Old Standard TT"/>
-          <w:sz w:val="28"/>
-          <w:szCs w:val="28"/>
-        </w:rPr>
-        <w:t>`</w:t>
-      </w:r>
-    </w:p>
-    <w:p>
-      <w:pPr>
-        <w:pStyle w:val="Heading3"/>
-        <w:rPr>
-          <w:rFonts w:ascii="Old Standard TT" w:hAnsi="Old Standard TT" w:cs="Old Standard TT"/>
-          <w:sz w:val="28"/>
-          <w:szCs w:val="28"/>
-        </w:rPr>
-      </w:pPr>
-      <w:bookmarkStart w:id="10" w:name="_Toc71718894"/>
-      <w:r>
-        <w:rPr>
-          <w:rFonts w:ascii="Old Standard TT" w:hAnsi="Old Standard TT" w:cs="Old Standard TT"/>
-          <w:sz w:val="28"/>
-          <w:szCs w:val="28"/>
-        </w:rPr>
-        <w:t>Workflow (Use Case)</w:t>
-      </w:r>
-      <w:bookmarkEnd w:id="10"/>
     </w:p>
     <w:tbl>
       <w:tblPr>
@@ -3736,7 +2349,7 @@
           <w:szCs w:val="28"/>
         </w:rPr>
       </w:pPr>
-      <w:bookmarkStart w:id="11" w:name="_Toc71718895"/>
+      <w:bookmarkStart w:id="6" w:name="_Toc71718895"/>
       <w:r>
         <w:rPr>
           <w:rFonts w:ascii="Old Standard TT" w:hAnsi="Old Standard TT" w:cs="Old Standard TT"/>
@@ -3745,7 +2358,7 @@
         </w:rPr>
         <w:t>UI</w:t>
       </w:r>
-      <w:bookmarkEnd w:id="11"/>
+      <w:bookmarkEnd w:id="6"/>
     </w:p>
     <w:tbl>
       <w:tblPr>
@@ -4181,7 +2794,7 @@
           <w:szCs w:val="28"/>
         </w:rPr>
       </w:pPr>
-      <w:bookmarkStart w:id="12" w:name="_Toc71718896"/>
+      <w:bookmarkStart w:id="7" w:name="_Toc71718896"/>
       <w:r>
         <w:rPr>
           <w:rFonts w:ascii="Old Standard TT" w:hAnsi="Old Standard TT" w:cs="Old Standard TT"/>
@@ -4190,7 +2803,7 @@
         </w:rPr>
         <w:t>Non-Functional Requirements</w:t>
       </w:r>
-      <w:bookmarkEnd w:id="12"/>
+      <w:bookmarkEnd w:id="7"/>
     </w:p>
     <w:p>
       <w:pPr>
@@ -4201,7 +2814,7 @@
           <w:szCs w:val="28"/>
         </w:rPr>
       </w:pPr>
-      <w:bookmarkStart w:id="13" w:name="_Toc71718897"/>
+      <w:bookmarkStart w:id="8" w:name="_Toc71718897"/>
       <w:r>
         <w:rPr>
           <w:rFonts w:ascii="Old Standard TT" w:hAnsi="Old Standard TT" w:cs="Old Standard TT"/>
@@ -4210,7 +2823,7 @@
         </w:rPr>
         <w:t>Backend</w:t>
       </w:r>
-      <w:bookmarkEnd w:id="13"/>
+      <w:bookmarkEnd w:id="8"/>
     </w:p>
     <w:tbl>
       <w:tblPr>
@@ -4645,7 +3258,7 @@
           <w:szCs w:val="28"/>
         </w:rPr>
       </w:pPr>
-      <w:bookmarkStart w:id="14" w:name="_Toc71718898"/>
+      <w:bookmarkStart w:id="9" w:name="_Toc71718898"/>
       <w:r>
         <w:rPr>
           <w:rFonts w:ascii="Old Standard TT" w:hAnsi="Old Standard TT" w:cs="Old Standard TT"/>
@@ -4654,7 +3267,7 @@
         </w:rPr>
         <w:t>Messaging Format</w:t>
       </w:r>
-      <w:bookmarkEnd w:id="14"/>
+      <w:bookmarkEnd w:id="9"/>
     </w:p>
     <w:tbl>
       <w:tblPr>
@@ -5089,7 +3702,7 @@
           <w:szCs w:val="28"/>
         </w:rPr>
       </w:pPr>
-      <w:bookmarkStart w:id="15" w:name="_Toc71718899"/>
+      <w:bookmarkStart w:id="10" w:name="_Toc71718899"/>
       <w:r>
         <w:rPr>
           <w:rFonts w:ascii="Old Standard TT" w:hAnsi="Old Standard TT" w:cs="Old Standard TT"/>
@@ -5098,7 +3711,7 @@
         </w:rPr>
         <w:t>SRE</w:t>
       </w:r>
-      <w:bookmarkEnd w:id="15"/>
+      <w:bookmarkEnd w:id="10"/>
     </w:p>
     <w:tbl>
       <w:tblPr>
@@ -5531,536 +4144,1765 @@
         </w:tc>
       </w:tr>
     </w:tbl>
+    <w:p/>
     <w:p>
       <w:pPr>
         <w:rPr>
-          <w:rFonts w:ascii="Old Standard TT" w:eastAsia="Times New Roman" w:hAnsi="Old Standard TT" w:cs="Old Standard TT"/>
-          <w:sz w:val="28"/>
-          <w:szCs w:val="28"/>
-        </w:rPr>
-      </w:pPr>
+          <w:rFonts w:ascii="Times New Roman" w:eastAsia="Times New Roman" w:hAnsi="Times New Roman" w:cs="Times New Roman"/>
+          <w:lang w:val="de-DE" w:eastAsia="de-DE"/>
+        </w:rPr>
+      </w:pPr>
+      <w:proofErr w:type="spellStart"/>
+      <w:r>
+        <w:rPr>
+          <w:rFonts w:ascii="Arial" w:eastAsia="Times New Roman" w:hAnsi="Arial" w:cs="Arial"/>
+          <w:color w:val="000000"/>
+          <w:sz w:val="22"/>
+          <w:szCs w:val="22"/>
+          <w:lang w:val="de-DE" w:eastAsia="de-DE"/>
+        </w:rPr>
+        <w:t>Possible</w:t>
+      </w:r>
+      <w:proofErr w:type="spellEnd"/>
+      <w:r>
+        <w:rPr>
+          <w:rFonts w:ascii="Arial" w:eastAsia="Times New Roman" w:hAnsi="Arial" w:cs="Arial"/>
+          <w:color w:val="000000"/>
+          <w:sz w:val="22"/>
+          <w:szCs w:val="22"/>
+          <w:lang w:val="de-DE" w:eastAsia="de-DE"/>
+        </w:rPr>
+        <w:t xml:space="preserve"> </w:t>
+      </w:r>
+      <w:proofErr w:type="spellStart"/>
+      <w:r>
+        <w:rPr>
+          <w:rFonts w:ascii="Arial" w:eastAsia="Times New Roman" w:hAnsi="Arial" w:cs="Arial"/>
+          <w:color w:val="000000"/>
+          <w:sz w:val="22"/>
+          <w:szCs w:val="22"/>
+          <w:lang w:val="de-DE" w:eastAsia="de-DE"/>
+        </w:rPr>
+        <w:t>project</w:t>
+      </w:r>
+      <w:proofErr w:type="spellEnd"/>
+      <w:r>
+        <w:rPr>
+          <w:rFonts w:ascii="Arial" w:eastAsia="Times New Roman" w:hAnsi="Arial" w:cs="Arial"/>
+          <w:color w:val="000000"/>
+          <w:sz w:val="22"/>
+          <w:szCs w:val="22"/>
+          <w:lang w:val="de-DE" w:eastAsia="de-DE"/>
+        </w:rPr>
+        <w:t xml:space="preserve"> </w:t>
+      </w:r>
+      <w:proofErr w:type="spellStart"/>
+      <w:r>
+        <w:rPr>
+          <w:rFonts w:ascii="Arial" w:eastAsia="Times New Roman" w:hAnsi="Arial" w:cs="Arial"/>
+          <w:color w:val="000000"/>
+          <w:sz w:val="22"/>
+          <w:szCs w:val="22"/>
+          <w:lang w:val="de-DE" w:eastAsia="de-DE"/>
+        </w:rPr>
+        <w:t>topics</w:t>
+      </w:r>
+      <w:proofErr w:type="spellEnd"/>
     </w:p>
     <w:p>
       <w:pPr>
         <w:rPr>
-          <w:rFonts w:ascii="Old Standard TT" w:eastAsia="Times New Roman" w:hAnsi="Old Standard TT" w:cs="Old Standard TT"/>
-          <w:sz w:val="28"/>
-          <w:szCs w:val="28"/>
-        </w:rPr>
-      </w:pPr>
-      <w:r>
-        <w:rPr>
-          <w:rFonts w:ascii="Old Standard TT" w:eastAsia="Times New Roman" w:hAnsi="Old Standard TT" w:cs="Old Standard TT"/>
-          <w:sz w:val="28"/>
-          <w:szCs w:val="28"/>
-        </w:rPr>
-        <w:t xml:space="preserve">// </w:t>
-      </w:r>
-      <w:r>
-        <w:rPr>
-          <w:rFonts w:ascii="Old Standard TT" w:eastAsia="Times New Roman" w:hAnsi="Old Standard TT" w:cs="Old Standard TT"/>
-          <w:sz w:val="28"/>
-          <w:szCs w:val="28"/>
-        </w:rPr>
-        <w:t>1.4.1.</w:t>
-      </w:r>
-      <w:r>
-        <w:rPr>
-          <w:rFonts w:ascii="Old Standard TT" w:eastAsia="Times New Roman" w:hAnsi="Old Standard TT" w:cs="Old Standard TT"/>
-          <w:sz w:val="28"/>
-          <w:szCs w:val="28"/>
+          <w:rFonts w:ascii="Times New Roman" w:eastAsia="Times New Roman" w:hAnsi="Times New Roman" w:cs="Times New Roman"/>
+          <w:lang w:val="de-DE" w:eastAsia="de-DE"/>
+        </w:rPr>
+      </w:pPr>
+      <w:r>
+        <w:rPr>
+          <w:rFonts w:ascii="Times New Roman" w:eastAsia="Times New Roman" w:hAnsi="Times New Roman" w:cs="Times New Roman"/>
+          <w:lang w:val="de-DE" w:eastAsia="de-DE"/>
+        </w:rPr>
+        <w:br/>
+      </w:r>
+      <w:proofErr w:type="spellStart"/>
+      <w:proofErr w:type="gramStart"/>
+      <w:r>
+        <w:rPr>
+          <w:rFonts w:ascii="Arial" w:eastAsia="Times New Roman" w:hAnsi="Arial" w:cs="Arial"/>
+          <w:color w:val="000000"/>
+          <w:sz w:val="22"/>
+          <w:szCs w:val="22"/>
+          <w:lang w:val="de-DE" w:eastAsia="de-DE"/>
+        </w:rPr>
+        <w:t>Storytelling</w:t>
+      </w:r>
+      <w:proofErr w:type="spellEnd"/>
+      <w:r>
+        <w:rPr>
+          <w:rFonts w:ascii="Arial" w:eastAsia="Times New Roman" w:hAnsi="Arial" w:cs="Arial"/>
+          <w:color w:val="000000"/>
+          <w:sz w:val="22"/>
+          <w:szCs w:val="22"/>
+          <w:lang w:val="de-DE" w:eastAsia="de-DE"/>
+        </w:rPr>
+        <w:t xml:space="preserve"> :</w:t>
+      </w:r>
+      <w:proofErr w:type="gramEnd"/>
+      <w:r>
+        <w:rPr>
+          <w:rFonts w:ascii="Arial" w:eastAsia="Times New Roman" w:hAnsi="Arial" w:cs="Arial"/>
+          <w:color w:val="000000"/>
+          <w:sz w:val="22"/>
+          <w:szCs w:val="22"/>
+          <w:lang w:val="de-DE" w:eastAsia="de-DE"/>
+        </w:rPr>
+        <w:t xml:space="preserve"> Human </w:t>
+      </w:r>
+      <w:proofErr w:type="spellStart"/>
+      <w:r>
+        <w:rPr>
+          <w:rFonts w:ascii="Arial" w:eastAsia="Times New Roman" w:hAnsi="Arial" w:cs="Arial"/>
+          <w:color w:val="000000"/>
+          <w:sz w:val="22"/>
+          <w:szCs w:val="22"/>
+          <w:lang w:val="de-DE" w:eastAsia="de-DE"/>
+        </w:rPr>
+        <w:t>movement</w:t>
+      </w:r>
+      <w:proofErr w:type="spellEnd"/>
+      <w:r>
+        <w:rPr>
+          <w:rFonts w:ascii="Arial" w:eastAsia="Times New Roman" w:hAnsi="Arial" w:cs="Arial"/>
+          <w:color w:val="000000"/>
+          <w:sz w:val="22"/>
+          <w:szCs w:val="22"/>
+          <w:lang w:val="de-DE" w:eastAsia="de-DE"/>
         </w:rPr>
         <w:t xml:space="preserve"> </w:t>
       </w:r>
-      <w:r>
-        <w:rPr>
-          <w:rFonts w:ascii="Old Standard TT" w:eastAsia="Times New Roman" w:hAnsi="Old Standard TT" w:cs="Old Standard TT"/>
-          <w:sz w:val="28"/>
-          <w:szCs w:val="28"/>
-        </w:rPr>
-        <w:t>Requirements Classification</w:t>
+      <w:proofErr w:type="spellStart"/>
+      <w:r>
+        <w:rPr>
+          <w:rFonts w:ascii="Arial" w:eastAsia="Times New Roman" w:hAnsi="Arial" w:cs="Arial"/>
+          <w:color w:val="000000"/>
+          <w:sz w:val="22"/>
+          <w:szCs w:val="22"/>
+          <w:lang w:val="de-DE" w:eastAsia="de-DE"/>
+        </w:rPr>
+        <w:t>detection</w:t>
+      </w:r>
+      <w:proofErr w:type="spellEnd"/>
+      <w:r>
+        <w:rPr>
+          <w:rFonts w:ascii="Arial" w:eastAsia="Times New Roman" w:hAnsi="Arial" w:cs="Arial"/>
+          <w:color w:val="000000"/>
+          <w:sz w:val="22"/>
+          <w:szCs w:val="22"/>
+          <w:lang w:val="de-DE" w:eastAsia="de-DE"/>
+        </w:rPr>
+        <w:t xml:space="preserve"> for </w:t>
+      </w:r>
+      <w:proofErr w:type="spellStart"/>
+      <w:r>
+        <w:rPr>
+          <w:rFonts w:ascii="Arial" w:eastAsia="Times New Roman" w:hAnsi="Arial" w:cs="Arial"/>
+          <w:color w:val="000000"/>
+          <w:sz w:val="22"/>
+          <w:szCs w:val="22"/>
+          <w:lang w:val="de-DE" w:eastAsia="de-DE"/>
+        </w:rPr>
+        <w:t>small</w:t>
+      </w:r>
+      <w:proofErr w:type="spellEnd"/>
+      <w:r>
+        <w:rPr>
+          <w:rFonts w:ascii="Arial" w:eastAsia="Times New Roman" w:hAnsi="Arial" w:cs="Arial"/>
+          <w:color w:val="000000"/>
+          <w:sz w:val="22"/>
+          <w:szCs w:val="22"/>
+          <w:lang w:val="de-DE" w:eastAsia="de-DE"/>
+        </w:rPr>
+        <w:t xml:space="preserve"> </w:t>
+      </w:r>
+      <w:proofErr w:type="spellStart"/>
+      <w:r>
+        <w:rPr>
+          <w:rFonts w:ascii="Arial" w:eastAsia="Times New Roman" w:hAnsi="Arial" w:cs="Arial"/>
+          <w:color w:val="000000"/>
+          <w:sz w:val="22"/>
+          <w:szCs w:val="22"/>
+          <w:lang w:val="de-DE" w:eastAsia="de-DE"/>
+        </w:rPr>
+        <w:t>teams</w:t>
+      </w:r>
+      <w:proofErr w:type="spellEnd"/>
+      <w:r>
+        <w:rPr>
+          <w:rFonts w:ascii="Arial" w:eastAsia="Times New Roman" w:hAnsi="Arial" w:cs="Arial"/>
+          <w:color w:val="000000"/>
+          <w:sz w:val="22"/>
+          <w:szCs w:val="22"/>
+          <w:lang w:val="de-DE" w:eastAsia="de-DE"/>
+        </w:rPr>
+        <w:t xml:space="preserve">, </w:t>
+      </w:r>
+      <w:proofErr w:type="spellStart"/>
+      <w:r>
+        <w:rPr>
+          <w:rFonts w:ascii="Arial" w:eastAsia="Times New Roman" w:hAnsi="Arial" w:cs="Arial"/>
+          <w:color w:val="000000"/>
+          <w:sz w:val="22"/>
+          <w:szCs w:val="22"/>
+          <w:lang w:val="de-DE" w:eastAsia="de-DE"/>
+        </w:rPr>
+        <w:t>can</w:t>
+      </w:r>
+      <w:proofErr w:type="spellEnd"/>
+      <w:r>
+        <w:rPr>
+          <w:rFonts w:ascii="Arial" w:eastAsia="Times New Roman" w:hAnsi="Arial" w:cs="Arial"/>
+          <w:color w:val="000000"/>
+          <w:sz w:val="22"/>
+          <w:szCs w:val="22"/>
+          <w:lang w:val="de-DE" w:eastAsia="de-DE"/>
+        </w:rPr>
+        <w:t xml:space="preserve"> be </w:t>
+      </w:r>
+      <w:proofErr w:type="spellStart"/>
+      <w:r>
+        <w:rPr>
+          <w:rFonts w:ascii="Arial" w:eastAsia="Times New Roman" w:hAnsi="Arial" w:cs="Arial"/>
+          <w:color w:val="000000"/>
+          <w:sz w:val="22"/>
+          <w:szCs w:val="22"/>
+          <w:lang w:val="de-DE" w:eastAsia="de-DE"/>
+        </w:rPr>
+        <w:t>adapted</w:t>
+      </w:r>
+      <w:proofErr w:type="spellEnd"/>
+      <w:r>
+        <w:rPr>
+          <w:rFonts w:ascii="Arial" w:eastAsia="Times New Roman" w:hAnsi="Arial" w:cs="Arial"/>
+          <w:color w:val="000000"/>
+          <w:sz w:val="22"/>
+          <w:szCs w:val="22"/>
+          <w:lang w:val="de-DE" w:eastAsia="de-DE"/>
+        </w:rPr>
+        <w:t xml:space="preserve">   (3 </w:t>
+      </w:r>
+      <w:proofErr w:type="spellStart"/>
+      <w:r>
+        <w:rPr>
+          <w:rFonts w:ascii="Arial" w:eastAsia="Times New Roman" w:hAnsi="Arial" w:cs="Arial"/>
+          <w:color w:val="000000"/>
+          <w:sz w:val="22"/>
+          <w:szCs w:val="22"/>
+          <w:lang w:val="de-DE" w:eastAsia="de-DE"/>
+        </w:rPr>
+        <w:t>members</w:t>
+      </w:r>
+      <w:proofErr w:type="spellEnd"/>
+      <w:r>
+        <w:rPr>
+          <w:rFonts w:ascii="Arial" w:eastAsia="Times New Roman" w:hAnsi="Arial" w:cs="Arial"/>
+          <w:color w:val="000000"/>
+          <w:sz w:val="22"/>
+          <w:szCs w:val="22"/>
+          <w:lang w:val="de-DE" w:eastAsia="de-DE"/>
+        </w:rPr>
+        <w:t xml:space="preserve"> </w:t>
+      </w:r>
+      <w:proofErr w:type="spellStart"/>
+      <w:r>
+        <w:rPr>
+          <w:rFonts w:ascii="Arial" w:eastAsia="Times New Roman" w:hAnsi="Arial" w:cs="Arial"/>
+          <w:color w:val="000000"/>
+          <w:sz w:val="22"/>
+          <w:szCs w:val="22"/>
+          <w:lang w:val="de-DE" w:eastAsia="de-DE"/>
+        </w:rPr>
+        <w:t>because</w:t>
+      </w:r>
+      <w:proofErr w:type="spellEnd"/>
+      <w:r>
+        <w:rPr>
+          <w:rFonts w:ascii="Arial" w:eastAsia="Times New Roman" w:hAnsi="Arial" w:cs="Arial"/>
+          <w:color w:val="000000"/>
+          <w:sz w:val="22"/>
+          <w:szCs w:val="22"/>
+          <w:lang w:val="de-DE" w:eastAsia="de-DE"/>
+        </w:rPr>
+        <w:t xml:space="preserve"> 3 </w:t>
+      </w:r>
+      <w:proofErr w:type="spellStart"/>
+      <w:r>
+        <w:rPr>
+          <w:rFonts w:ascii="Arial" w:eastAsia="Times New Roman" w:hAnsi="Arial" w:cs="Arial"/>
+          <w:color w:val="000000"/>
+          <w:sz w:val="22"/>
+          <w:szCs w:val="22"/>
+          <w:lang w:val="de-DE" w:eastAsia="de-DE"/>
+        </w:rPr>
+        <w:t>sets</w:t>
+      </w:r>
+      <w:proofErr w:type="spellEnd"/>
+      <w:r>
+        <w:rPr>
+          <w:rFonts w:ascii="Arial" w:eastAsia="Times New Roman" w:hAnsi="Arial" w:cs="Arial"/>
+          <w:color w:val="000000"/>
+          <w:sz w:val="22"/>
+          <w:szCs w:val="22"/>
+          <w:lang w:val="de-DE" w:eastAsia="de-DE"/>
+        </w:rPr>
+        <w:t xml:space="preserve"> of </w:t>
+      </w:r>
+      <w:proofErr w:type="spellStart"/>
+      <w:r>
+        <w:rPr>
+          <w:rFonts w:ascii="Arial" w:eastAsia="Times New Roman" w:hAnsi="Arial" w:cs="Arial"/>
+          <w:color w:val="000000"/>
+          <w:sz w:val="22"/>
+          <w:szCs w:val="22"/>
+          <w:lang w:val="de-DE" w:eastAsia="de-DE"/>
+        </w:rPr>
+        <w:t>hardware</w:t>
+      </w:r>
+      <w:proofErr w:type="spellEnd"/>
+      <w:r>
+        <w:rPr>
+          <w:rFonts w:ascii="Arial" w:eastAsia="Times New Roman" w:hAnsi="Arial" w:cs="Arial"/>
+          <w:color w:val="000000"/>
+          <w:sz w:val="22"/>
+          <w:szCs w:val="22"/>
+          <w:lang w:val="de-DE" w:eastAsia="de-DE"/>
+        </w:rPr>
+        <w:t xml:space="preserve"> ?)</w:t>
       </w:r>
     </w:p>
     <w:p>
       <w:pPr>
         <w:rPr>
-          <w:rFonts w:ascii="Old Standard TT" w:eastAsia="Times New Roman" w:hAnsi="Old Standard TT" w:cs="Old Standard TT"/>
-          <w:sz w:val="28"/>
-          <w:szCs w:val="28"/>
-        </w:rPr>
-      </w:pPr>
-      <w:r>
-        <w:rPr>
-          <w:rFonts w:ascii="Old Standard TT" w:eastAsia="Times New Roman" w:hAnsi="Old Standard TT" w:cs="Old Standard TT"/>
-          <w:sz w:val="28"/>
-          <w:szCs w:val="28"/>
-        </w:rPr>
-        <w:t>//</w:t>
-      </w:r>
-      <w:r>
-        <w:t xml:space="preserve"> </w:t>
-      </w:r>
-      <w:r>
-        <w:rPr>
-          <w:rFonts w:ascii="Old Standard TT" w:eastAsia="Times New Roman" w:hAnsi="Old Standard TT" w:cs="Old Standard TT"/>
-          <w:sz w:val="28"/>
-          <w:szCs w:val="28"/>
-        </w:rPr>
-        <w:t>1.4.2.</w:t>
-      </w:r>
-      <w:r>
-        <w:rPr>
-          <w:rFonts w:ascii="Old Standard TT" w:eastAsia="Times New Roman" w:hAnsi="Old Standard TT" w:cs="Old Standard TT"/>
-          <w:sz w:val="28"/>
-          <w:szCs w:val="28"/>
-        </w:rPr>
-        <w:t xml:space="preserve"> </w:t>
-      </w:r>
-      <w:r>
-        <w:rPr>
-          <w:rFonts w:ascii="Old Standard TT" w:eastAsia="Times New Roman" w:hAnsi="Old Standard TT" w:cs="Old Standard TT"/>
-          <w:sz w:val="28"/>
-          <w:szCs w:val="28"/>
-        </w:rPr>
-        <w:t>Conceptual Modeling</w:t>
-      </w:r>
+          <w:rFonts w:ascii="Times New Roman" w:eastAsia="Times New Roman" w:hAnsi="Times New Roman" w:cs="Times New Roman"/>
+          <w:lang w:val="de-DE" w:eastAsia="de-DE"/>
+        </w:rPr>
+      </w:pPr>
     </w:p>
     <w:p>
       <w:pPr>
-        <w:rPr>
-          <w:rFonts w:ascii="Old Standard TT" w:eastAsia="Times New Roman" w:hAnsi="Old Standard TT" w:cs="Old Standard TT"/>
-          <w:sz w:val="28"/>
-          <w:szCs w:val="28"/>
-        </w:rPr>
-      </w:pPr>
-      <w:r>
-        <w:rPr>
-          <w:rFonts w:ascii="Old Standard TT" w:eastAsia="Times New Roman" w:hAnsi="Old Standard TT" w:cs="Old Standard TT"/>
-          <w:sz w:val="28"/>
-          <w:szCs w:val="28"/>
-        </w:rPr>
-        <w:t xml:space="preserve">// </w:t>
-      </w:r>
-      <w:r>
-        <w:rPr>
-          <w:rFonts w:ascii="Old Standard TT" w:eastAsia="Times New Roman" w:hAnsi="Old Standard TT" w:cs="Old Standard TT"/>
-          <w:sz w:val="28"/>
-          <w:szCs w:val="28"/>
-        </w:rPr>
-        <w:t>1.4.3. Architectural Design and Requirements Allocation</w:t>
+        <w:ind w:right="-891"/>
+        <w:rPr>
+          <w:rFonts w:ascii="Times New Roman" w:eastAsia="Times New Roman" w:hAnsi="Times New Roman" w:cs="Times New Roman"/>
+          <w:lang w:val="de-DE" w:eastAsia="de-DE"/>
+        </w:rPr>
+      </w:pPr>
+      <w:r>
+        <w:rPr>
+          <w:rFonts w:ascii="Arial" w:eastAsia="Times New Roman" w:hAnsi="Arial" w:cs="Arial"/>
+          <w:color w:val="000000"/>
+          <w:sz w:val="22"/>
+          <w:szCs w:val="22"/>
+          <w:lang w:val="de-DE" w:eastAsia="de-DE"/>
+        </w:rPr>
+        <w:t xml:space="preserve">Project </w:t>
+      </w:r>
+      <w:proofErr w:type="spellStart"/>
+      <w:proofErr w:type="gramStart"/>
+      <w:r>
+        <w:rPr>
+          <w:rFonts w:ascii="Arial" w:eastAsia="Times New Roman" w:hAnsi="Arial" w:cs="Arial"/>
+          <w:color w:val="000000"/>
+          <w:sz w:val="22"/>
+          <w:szCs w:val="22"/>
+          <w:lang w:val="de-DE" w:eastAsia="de-DE"/>
+        </w:rPr>
+        <w:t>organization</w:t>
+      </w:r>
+      <w:proofErr w:type="spellEnd"/>
+      <w:r>
+        <w:rPr>
+          <w:rFonts w:ascii="Arial" w:eastAsia="Times New Roman" w:hAnsi="Arial" w:cs="Arial"/>
+          <w:color w:val="000000"/>
+          <w:sz w:val="22"/>
+          <w:szCs w:val="22"/>
+          <w:lang w:val="de-DE" w:eastAsia="de-DE"/>
+        </w:rPr>
+        <w:t xml:space="preserve"> :</w:t>
+      </w:r>
+      <w:proofErr w:type="gramEnd"/>
+      <w:r>
+        <w:rPr>
+          <w:rFonts w:ascii="Arial" w:eastAsia="Times New Roman" w:hAnsi="Arial" w:cs="Arial"/>
+          <w:color w:val="000000"/>
+          <w:sz w:val="22"/>
+          <w:szCs w:val="22"/>
+          <w:lang w:val="de-DE" w:eastAsia="de-DE"/>
+        </w:rPr>
+        <w:tab/>
       </w:r>
     </w:p>
     <w:p>
       <w:pPr>
         <w:rPr>
-          <w:rFonts w:ascii="Old Standard TT" w:eastAsia="Times New Roman" w:hAnsi="Old Standard TT" w:cs="Old Standard TT"/>
-          <w:sz w:val="28"/>
-          <w:szCs w:val="28"/>
-        </w:rPr>
-      </w:pPr>
-      <w:r>
-        <w:rPr>
-          <w:rFonts w:ascii="Old Standard TT" w:eastAsia="Times New Roman" w:hAnsi="Old Standard TT" w:cs="Old Standard TT"/>
-          <w:sz w:val="28"/>
-          <w:szCs w:val="28"/>
-        </w:rPr>
-        <w:t xml:space="preserve">// </w:t>
-      </w:r>
-      <w:r>
-        <w:rPr>
-          <w:rFonts w:ascii="Old Standard TT" w:eastAsia="Times New Roman" w:hAnsi="Old Standard TT" w:cs="Old Standard TT"/>
-          <w:sz w:val="28"/>
-          <w:szCs w:val="28"/>
-        </w:rPr>
-        <w:t>1.4.4. Requirements Negotiation</w:t>
+          <w:rFonts w:ascii="Times New Roman" w:eastAsia="Times New Roman" w:hAnsi="Times New Roman" w:cs="Times New Roman"/>
+          <w:lang w:val="de-DE" w:eastAsia="de-DE"/>
+        </w:rPr>
+      </w:pPr>
+      <w:r>
+        <w:rPr>
+          <w:rFonts w:ascii="Times New Roman" w:eastAsia="Times New Roman" w:hAnsi="Times New Roman" w:cs="Times New Roman"/>
+          <w:lang w:val="de-DE" w:eastAsia="de-DE"/>
+        </w:rPr>
+        <w:br/>
       </w:r>
     </w:p>
     <w:p>
       <w:pPr>
-        <w:rPr>
-          <w:rFonts w:ascii="Old Standard TT" w:eastAsia="Times New Roman" w:hAnsi="Old Standard TT" w:cs="Old Standard TT"/>
-          <w:sz w:val="28"/>
-          <w:szCs w:val="28"/>
-        </w:rPr>
-      </w:pPr>
-      <w:r>
-        <w:rPr>
-          <w:rFonts w:ascii="Old Standard TT" w:eastAsia="Times New Roman" w:hAnsi="Old Standard TT" w:cs="Old Standard TT"/>
-          <w:sz w:val="28"/>
-          <w:szCs w:val="28"/>
-        </w:rPr>
-        <w:t>//</w:t>
-      </w:r>
-      <w:r>
+        <w:numPr>
+          <w:ilvl w:val="0"/>
+          <w:numId w:val="5"/>
+        </w:numPr>
+        <w:ind w:left="-425" w:right="-891"/>
+        <w:textAlignment w:val="baseline"/>
+        <w:rPr>
+          <w:rFonts w:ascii="Arial" w:eastAsia="Times New Roman" w:hAnsi="Arial" w:cs="Arial"/>
+          <w:color w:val="000000"/>
+          <w:sz w:val="22"/>
+          <w:szCs w:val="22"/>
+          <w:lang w:val="de-DE" w:eastAsia="de-DE"/>
+        </w:rPr>
+      </w:pPr>
+      <w:proofErr w:type="spellStart"/>
+      <w:r>
+        <w:rPr>
+          <w:rFonts w:ascii="Arial" w:eastAsia="Times New Roman" w:hAnsi="Arial" w:cs="Arial"/>
+          <w:color w:val="000000"/>
+          <w:sz w:val="22"/>
+          <w:szCs w:val="22"/>
+          <w:lang w:val="de-DE" w:eastAsia="de-DE"/>
+        </w:rPr>
+        <w:t>Step</w:t>
+      </w:r>
+      <w:proofErr w:type="spellEnd"/>
+      <w:r>
+        <w:rPr>
+          <w:rFonts w:ascii="Arial" w:eastAsia="Times New Roman" w:hAnsi="Arial" w:cs="Arial"/>
+          <w:color w:val="000000"/>
+          <w:sz w:val="22"/>
+          <w:szCs w:val="22"/>
+          <w:lang w:val="de-DE" w:eastAsia="de-DE"/>
+        </w:rPr>
         <w:t xml:space="preserve"> </w:t>
       </w:r>
-      <w:r>
-        <w:rPr>
-          <w:rFonts w:ascii="Old Standard TT" w:eastAsia="Times New Roman" w:hAnsi="Old Standard TT" w:cs="Old Standard TT"/>
-          <w:sz w:val="28"/>
-          <w:szCs w:val="28"/>
-        </w:rPr>
-        <w:t>1.4.5. Formal Analysis</w:t>
+      <w:proofErr w:type="gramStart"/>
+      <w:r>
+        <w:rPr>
+          <w:rFonts w:ascii="Arial" w:eastAsia="Times New Roman" w:hAnsi="Arial" w:cs="Arial"/>
+          <w:color w:val="000000"/>
+          <w:sz w:val="22"/>
+          <w:szCs w:val="22"/>
+          <w:lang w:val="de-DE" w:eastAsia="de-DE"/>
+        </w:rPr>
+        <w:t>1 :</w:t>
+      </w:r>
+      <w:proofErr w:type="gramEnd"/>
+      <w:r>
+        <w:rPr>
+          <w:rFonts w:ascii="Arial" w:eastAsia="Times New Roman" w:hAnsi="Arial" w:cs="Arial"/>
+          <w:color w:val="000000"/>
+          <w:sz w:val="22"/>
+          <w:szCs w:val="22"/>
+          <w:lang w:val="de-DE" w:eastAsia="de-DE"/>
+        </w:rPr>
+        <w:t xml:space="preserve"> </w:t>
+      </w:r>
+      <w:proofErr w:type="spellStart"/>
+      <w:r>
+        <w:rPr>
+          <w:rFonts w:ascii="Arial" w:eastAsia="Times New Roman" w:hAnsi="Arial" w:cs="Arial"/>
+          <w:color w:val="000000"/>
+          <w:sz w:val="22"/>
+          <w:szCs w:val="22"/>
+          <w:lang w:val="de-DE" w:eastAsia="de-DE"/>
+        </w:rPr>
+        <w:t>getting</w:t>
+      </w:r>
+      <w:proofErr w:type="spellEnd"/>
+      <w:r>
+        <w:rPr>
+          <w:rFonts w:ascii="Arial" w:eastAsia="Times New Roman" w:hAnsi="Arial" w:cs="Arial"/>
+          <w:color w:val="000000"/>
+          <w:sz w:val="22"/>
+          <w:szCs w:val="22"/>
+          <w:lang w:val="de-DE" w:eastAsia="de-DE"/>
+        </w:rPr>
+        <w:t xml:space="preserve"> the </w:t>
+      </w:r>
+      <w:proofErr w:type="spellStart"/>
+      <w:r>
+        <w:rPr>
+          <w:rFonts w:ascii="Arial" w:eastAsia="Times New Roman" w:hAnsi="Arial" w:cs="Arial"/>
+          <w:color w:val="000000"/>
+          <w:sz w:val="22"/>
+          <w:szCs w:val="22"/>
+          <w:lang w:val="de-DE" w:eastAsia="de-DE"/>
+        </w:rPr>
+        <w:t>mouvement</w:t>
+      </w:r>
+      <w:proofErr w:type="spellEnd"/>
+      <w:r>
+        <w:rPr>
+          <w:rFonts w:ascii="Arial" w:eastAsia="Times New Roman" w:hAnsi="Arial" w:cs="Arial"/>
+          <w:color w:val="000000"/>
+          <w:sz w:val="22"/>
+          <w:szCs w:val="22"/>
+          <w:lang w:val="de-DE" w:eastAsia="de-DE"/>
+        </w:rPr>
+        <w:t xml:space="preserve"> </w:t>
+      </w:r>
+      <w:proofErr w:type="spellStart"/>
+      <w:r>
+        <w:rPr>
+          <w:rFonts w:ascii="Arial" w:eastAsia="Times New Roman" w:hAnsi="Arial" w:cs="Arial"/>
+          <w:color w:val="000000"/>
+          <w:sz w:val="22"/>
+          <w:szCs w:val="22"/>
+          <w:lang w:val="de-DE" w:eastAsia="de-DE"/>
+        </w:rPr>
+        <w:t>state</w:t>
+      </w:r>
+      <w:proofErr w:type="spellEnd"/>
+      <w:r>
+        <w:rPr>
+          <w:rFonts w:ascii="Arial" w:eastAsia="Times New Roman" w:hAnsi="Arial" w:cs="Arial"/>
+          <w:color w:val="000000"/>
+          <w:sz w:val="22"/>
+          <w:szCs w:val="22"/>
+          <w:lang w:val="de-DE" w:eastAsia="de-DE"/>
+        </w:rPr>
+        <w:t xml:space="preserve"> of. a </w:t>
+      </w:r>
+      <w:proofErr w:type="spellStart"/>
+      <w:r>
+        <w:rPr>
+          <w:rFonts w:ascii="Arial" w:eastAsia="Times New Roman" w:hAnsi="Arial" w:cs="Arial"/>
+          <w:color w:val="000000"/>
+          <w:sz w:val="22"/>
+          <w:szCs w:val="22"/>
+          <w:lang w:val="de-DE" w:eastAsia="de-DE"/>
+        </w:rPr>
+        <w:t>person</w:t>
+      </w:r>
+      <w:proofErr w:type="spellEnd"/>
+      <w:r>
+        <w:rPr>
+          <w:rFonts w:ascii="Arial" w:eastAsia="Times New Roman" w:hAnsi="Arial" w:cs="Arial"/>
+          <w:color w:val="000000"/>
+          <w:sz w:val="22"/>
+          <w:szCs w:val="22"/>
+          <w:lang w:val="de-DE" w:eastAsia="de-DE"/>
+        </w:rPr>
+        <w:t xml:space="preserve"> (</w:t>
+      </w:r>
+      <w:proofErr w:type="spellStart"/>
+      <w:proofErr w:type="gramStart"/>
+      <w:r>
+        <w:rPr>
+          <w:rFonts w:ascii="Arial" w:eastAsia="Times New Roman" w:hAnsi="Arial" w:cs="Arial"/>
+          <w:color w:val="000000"/>
+          <w:sz w:val="22"/>
+          <w:szCs w:val="22"/>
+          <w:lang w:val="de-DE" w:eastAsia="de-DE"/>
+        </w:rPr>
+        <w:t>still,walking</w:t>
+      </w:r>
+      <w:proofErr w:type="gramEnd"/>
+      <w:r>
+        <w:rPr>
+          <w:rFonts w:ascii="Arial" w:eastAsia="Times New Roman" w:hAnsi="Arial" w:cs="Arial"/>
+          <w:color w:val="000000"/>
+          <w:sz w:val="22"/>
+          <w:szCs w:val="22"/>
+          <w:lang w:val="de-DE" w:eastAsia="de-DE"/>
+        </w:rPr>
+        <w:t>,running</w:t>
+      </w:r>
+      <w:proofErr w:type="spellEnd"/>
+      <w:r>
+        <w:rPr>
+          <w:rFonts w:ascii="Arial" w:eastAsia="Times New Roman" w:hAnsi="Arial" w:cs="Arial"/>
+          <w:color w:val="000000"/>
+          <w:sz w:val="22"/>
+          <w:szCs w:val="22"/>
+          <w:lang w:val="de-DE" w:eastAsia="de-DE"/>
+        </w:rPr>
+        <w:t>) x (</w:t>
+      </w:r>
+      <w:proofErr w:type="spellStart"/>
+      <w:r>
+        <w:rPr>
+          <w:rFonts w:ascii="Arial" w:eastAsia="Times New Roman" w:hAnsi="Arial" w:cs="Arial"/>
+          <w:color w:val="000000"/>
+          <w:sz w:val="22"/>
+          <w:szCs w:val="22"/>
+          <w:lang w:val="de-DE" w:eastAsia="de-DE"/>
+        </w:rPr>
+        <w:t>standing</w:t>
+      </w:r>
+      <w:proofErr w:type="spellEnd"/>
+      <w:r>
+        <w:rPr>
+          <w:rFonts w:ascii="Arial" w:eastAsia="Times New Roman" w:hAnsi="Arial" w:cs="Arial"/>
+          <w:color w:val="000000"/>
+          <w:sz w:val="22"/>
+          <w:szCs w:val="22"/>
+          <w:lang w:val="de-DE" w:eastAsia="de-DE"/>
+        </w:rPr>
+        <w:t xml:space="preserve"> </w:t>
+      </w:r>
+      <w:proofErr w:type="spellStart"/>
+      <w:r>
+        <w:rPr>
+          <w:rFonts w:ascii="Arial" w:eastAsia="Times New Roman" w:hAnsi="Arial" w:cs="Arial"/>
+          <w:color w:val="000000"/>
+          <w:sz w:val="22"/>
+          <w:szCs w:val="22"/>
+          <w:lang w:val="de-DE" w:eastAsia="de-DE"/>
+        </w:rPr>
+        <w:t>up</w:t>
+      </w:r>
+      <w:proofErr w:type="spellEnd"/>
+      <w:r>
+        <w:rPr>
+          <w:rFonts w:ascii="Arial" w:eastAsia="Times New Roman" w:hAnsi="Arial" w:cs="Arial"/>
+          <w:color w:val="000000"/>
+          <w:sz w:val="22"/>
+          <w:szCs w:val="22"/>
+          <w:lang w:val="de-DE" w:eastAsia="de-DE"/>
+        </w:rPr>
+        <w:t xml:space="preserve">, </w:t>
+      </w:r>
+      <w:proofErr w:type="spellStart"/>
+      <w:r>
+        <w:rPr>
+          <w:rFonts w:ascii="Arial" w:eastAsia="Times New Roman" w:hAnsi="Arial" w:cs="Arial"/>
+          <w:color w:val="000000"/>
+          <w:sz w:val="22"/>
+          <w:szCs w:val="22"/>
+          <w:lang w:val="de-DE" w:eastAsia="de-DE"/>
+        </w:rPr>
+        <w:t>lying</w:t>
+      </w:r>
+      <w:proofErr w:type="spellEnd"/>
+      <w:r>
+        <w:rPr>
+          <w:rFonts w:ascii="Arial" w:eastAsia="Times New Roman" w:hAnsi="Arial" w:cs="Arial"/>
+          <w:color w:val="000000"/>
+          <w:sz w:val="22"/>
+          <w:szCs w:val="22"/>
+          <w:lang w:val="de-DE" w:eastAsia="de-DE"/>
+        </w:rPr>
+        <w:t>) x (</w:t>
+      </w:r>
+      <w:proofErr w:type="spellStart"/>
+      <w:r>
+        <w:rPr>
+          <w:rFonts w:ascii="Arial" w:eastAsia="Times New Roman" w:hAnsi="Arial" w:cs="Arial"/>
+          <w:color w:val="000000"/>
+          <w:sz w:val="22"/>
+          <w:szCs w:val="22"/>
+          <w:lang w:val="de-DE" w:eastAsia="de-DE"/>
+        </w:rPr>
+        <w:t>falling</w:t>
+      </w:r>
+      <w:proofErr w:type="spellEnd"/>
+      <w:r>
+        <w:rPr>
+          <w:rFonts w:ascii="Arial" w:eastAsia="Times New Roman" w:hAnsi="Arial" w:cs="Arial"/>
+          <w:color w:val="000000"/>
+          <w:sz w:val="22"/>
+          <w:szCs w:val="22"/>
+          <w:lang w:val="de-DE" w:eastAsia="de-DE"/>
+        </w:rPr>
+        <w:t xml:space="preserve">, </w:t>
+      </w:r>
+      <w:proofErr w:type="spellStart"/>
+      <w:r>
+        <w:rPr>
+          <w:rFonts w:ascii="Arial" w:eastAsia="Times New Roman" w:hAnsi="Arial" w:cs="Arial"/>
+          <w:color w:val="000000"/>
+          <w:sz w:val="22"/>
+          <w:szCs w:val="22"/>
+          <w:lang w:val="de-DE" w:eastAsia="de-DE"/>
+        </w:rPr>
+        <w:t>jumping</w:t>
+      </w:r>
+      <w:proofErr w:type="spellEnd"/>
+      <w:r>
+        <w:rPr>
+          <w:rFonts w:ascii="Arial" w:eastAsia="Times New Roman" w:hAnsi="Arial" w:cs="Arial"/>
+          <w:color w:val="000000"/>
+          <w:sz w:val="22"/>
+          <w:szCs w:val="22"/>
+          <w:lang w:val="de-DE" w:eastAsia="de-DE"/>
+        </w:rPr>
+        <w:t>)</w:t>
       </w:r>
     </w:p>
     <w:p>
-      <w:r>
-        <w:br w:type="page"/>
+      <w:pPr>
+        <w:numPr>
+          <w:ilvl w:val="0"/>
+          <w:numId w:val="5"/>
+        </w:numPr>
+        <w:ind w:left="-425" w:right="-891"/>
+        <w:textAlignment w:val="baseline"/>
+        <w:rPr>
+          <w:rFonts w:ascii="Arial" w:eastAsia="Times New Roman" w:hAnsi="Arial" w:cs="Arial"/>
+          <w:color w:val="000000"/>
+          <w:sz w:val="22"/>
+          <w:szCs w:val="22"/>
+          <w:lang w:val="de-DE" w:eastAsia="de-DE"/>
+        </w:rPr>
+      </w:pPr>
+      <w:proofErr w:type="spellStart"/>
+      <w:r>
+        <w:rPr>
+          <w:rFonts w:ascii="Arial" w:eastAsia="Times New Roman" w:hAnsi="Arial" w:cs="Arial"/>
+          <w:color w:val="000000"/>
+          <w:sz w:val="22"/>
+          <w:szCs w:val="22"/>
+          <w:lang w:val="de-DE" w:eastAsia="de-DE"/>
+        </w:rPr>
+        <w:t>Step</w:t>
+      </w:r>
+      <w:proofErr w:type="spellEnd"/>
+      <w:r>
+        <w:rPr>
+          <w:rFonts w:ascii="Arial" w:eastAsia="Times New Roman" w:hAnsi="Arial" w:cs="Arial"/>
+          <w:color w:val="000000"/>
+          <w:sz w:val="22"/>
+          <w:szCs w:val="22"/>
+          <w:lang w:val="de-DE" w:eastAsia="de-DE"/>
+        </w:rPr>
+        <w:t xml:space="preserve"> </w:t>
+      </w:r>
+      <w:proofErr w:type="gramStart"/>
+      <w:r>
+        <w:rPr>
+          <w:rFonts w:ascii="Arial" w:eastAsia="Times New Roman" w:hAnsi="Arial" w:cs="Arial"/>
+          <w:color w:val="000000"/>
+          <w:sz w:val="22"/>
+          <w:szCs w:val="22"/>
+          <w:lang w:val="de-DE" w:eastAsia="de-DE"/>
+        </w:rPr>
+        <w:t>2 :</w:t>
+      </w:r>
+      <w:proofErr w:type="gramEnd"/>
+      <w:r>
+        <w:rPr>
+          <w:rFonts w:ascii="Arial" w:eastAsia="Times New Roman" w:hAnsi="Arial" w:cs="Arial"/>
+          <w:color w:val="000000"/>
+          <w:sz w:val="22"/>
+          <w:szCs w:val="22"/>
+          <w:lang w:val="de-DE" w:eastAsia="de-DE"/>
+        </w:rPr>
+        <w:t xml:space="preserve"> </w:t>
+      </w:r>
+      <w:proofErr w:type="spellStart"/>
+      <w:r>
+        <w:rPr>
+          <w:rFonts w:ascii="Arial" w:eastAsia="Times New Roman" w:hAnsi="Arial" w:cs="Arial"/>
+          <w:color w:val="000000"/>
+          <w:sz w:val="22"/>
+          <w:szCs w:val="22"/>
+          <w:lang w:val="de-DE" w:eastAsia="de-DE"/>
+        </w:rPr>
+        <w:t>Metrics</w:t>
+      </w:r>
+      <w:proofErr w:type="spellEnd"/>
+      <w:r>
+        <w:rPr>
+          <w:rFonts w:ascii="Arial" w:eastAsia="Times New Roman" w:hAnsi="Arial" w:cs="Arial"/>
+          <w:color w:val="000000"/>
+          <w:sz w:val="22"/>
+          <w:szCs w:val="22"/>
+          <w:lang w:val="de-DE" w:eastAsia="de-DE"/>
+        </w:rPr>
+        <w:t xml:space="preserve"> for </w:t>
+      </w:r>
+      <w:proofErr w:type="spellStart"/>
+      <w:r>
+        <w:rPr>
+          <w:rFonts w:ascii="Arial" w:eastAsia="Times New Roman" w:hAnsi="Arial" w:cs="Arial"/>
+          <w:color w:val="000000"/>
+          <w:sz w:val="22"/>
+          <w:szCs w:val="22"/>
+          <w:lang w:val="de-DE" w:eastAsia="de-DE"/>
+        </w:rPr>
+        <w:t>movement</w:t>
+      </w:r>
+      <w:proofErr w:type="spellEnd"/>
+      <w:r>
+        <w:rPr>
+          <w:rFonts w:ascii="Arial" w:eastAsia="Times New Roman" w:hAnsi="Arial" w:cs="Arial"/>
+          <w:color w:val="000000"/>
+          <w:sz w:val="22"/>
+          <w:szCs w:val="22"/>
+          <w:lang w:val="de-DE" w:eastAsia="de-DE"/>
+        </w:rPr>
+        <w:t xml:space="preserve"> (</w:t>
+      </w:r>
+      <w:proofErr w:type="spellStart"/>
+      <w:r>
+        <w:rPr>
+          <w:rFonts w:ascii="Arial" w:eastAsia="Times New Roman" w:hAnsi="Arial" w:cs="Arial"/>
+          <w:color w:val="000000"/>
+          <w:sz w:val="22"/>
+          <w:szCs w:val="22"/>
+          <w:lang w:val="de-DE" w:eastAsia="de-DE"/>
+        </w:rPr>
+        <w:t>speed</w:t>
+      </w:r>
+      <w:proofErr w:type="spellEnd"/>
+      <w:r>
+        <w:rPr>
+          <w:rFonts w:ascii="Arial" w:eastAsia="Times New Roman" w:hAnsi="Arial" w:cs="Arial"/>
+          <w:color w:val="000000"/>
+          <w:sz w:val="22"/>
+          <w:szCs w:val="22"/>
+          <w:lang w:val="de-DE" w:eastAsia="de-DE"/>
+        </w:rPr>
+        <w:t xml:space="preserve"> of </w:t>
+      </w:r>
+      <w:proofErr w:type="spellStart"/>
+      <w:r>
+        <w:rPr>
+          <w:rFonts w:ascii="Arial" w:eastAsia="Times New Roman" w:hAnsi="Arial" w:cs="Arial"/>
+          <w:color w:val="000000"/>
+          <w:sz w:val="22"/>
+          <w:szCs w:val="22"/>
+          <w:lang w:val="de-DE" w:eastAsia="de-DE"/>
+        </w:rPr>
+        <w:t>walking</w:t>
+      </w:r>
+      <w:proofErr w:type="spellEnd"/>
+      <w:r>
+        <w:rPr>
+          <w:rFonts w:ascii="Arial" w:eastAsia="Times New Roman" w:hAnsi="Arial" w:cs="Arial"/>
+          <w:color w:val="000000"/>
+          <w:sz w:val="22"/>
+          <w:szCs w:val="22"/>
+          <w:lang w:val="de-DE" w:eastAsia="de-DE"/>
+        </w:rPr>
+        <w:t xml:space="preserve"> / </w:t>
+      </w:r>
+      <w:proofErr w:type="spellStart"/>
+      <w:r>
+        <w:rPr>
+          <w:rFonts w:ascii="Arial" w:eastAsia="Times New Roman" w:hAnsi="Arial" w:cs="Arial"/>
+          <w:color w:val="000000"/>
+          <w:sz w:val="22"/>
+          <w:szCs w:val="22"/>
+          <w:lang w:val="de-DE" w:eastAsia="de-DE"/>
+        </w:rPr>
+        <w:t>running</w:t>
+      </w:r>
+      <w:proofErr w:type="spellEnd"/>
+      <w:r>
+        <w:rPr>
+          <w:rFonts w:ascii="Arial" w:eastAsia="Times New Roman" w:hAnsi="Arial" w:cs="Arial"/>
+          <w:color w:val="000000"/>
+          <w:sz w:val="22"/>
+          <w:szCs w:val="22"/>
+          <w:lang w:val="de-DE" w:eastAsia="de-DE"/>
+        </w:rPr>
+        <w:t>) x (</w:t>
+      </w:r>
+      <w:proofErr w:type="spellStart"/>
+      <w:r>
+        <w:rPr>
+          <w:rFonts w:ascii="Arial" w:eastAsia="Times New Roman" w:hAnsi="Arial" w:cs="Arial"/>
+          <w:color w:val="000000"/>
+          <w:sz w:val="22"/>
+          <w:szCs w:val="22"/>
+          <w:lang w:val="de-DE" w:eastAsia="de-DE"/>
+        </w:rPr>
+        <w:t>maximum</w:t>
+      </w:r>
+      <w:proofErr w:type="spellEnd"/>
+      <w:r>
+        <w:rPr>
+          <w:rFonts w:ascii="Arial" w:eastAsia="Times New Roman" w:hAnsi="Arial" w:cs="Arial"/>
+          <w:color w:val="000000"/>
+          <w:sz w:val="22"/>
+          <w:szCs w:val="22"/>
+          <w:lang w:val="de-DE" w:eastAsia="de-DE"/>
+        </w:rPr>
+        <w:t xml:space="preserve"> </w:t>
+      </w:r>
+      <w:proofErr w:type="spellStart"/>
+      <w:r>
+        <w:rPr>
+          <w:rFonts w:ascii="Arial" w:eastAsia="Times New Roman" w:hAnsi="Arial" w:cs="Arial"/>
+          <w:color w:val="000000"/>
+          <w:sz w:val="22"/>
+          <w:szCs w:val="22"/>
+          <w:lang w:val="de-DE" w:eastAsia="de-DE"/>
+        </w:rPr>
+        <w:t>height</w:t>
+      </w:r>
+      <w:proofErr w:type="spellEnd"/>
+      <w:r>
+        <w:rPr>
+          <w:rFonts w:ascii="Arial" w:eastAsia="Times New Roman" w:hAnsi="Arial" w:cs="Arial"/>
+          <w:color w:val="000000"/>
+          <w:sz w:val="22"/>
+          <w:szCs w:val="22"/>
+          <w:lang w:val="de-DE" w:eastAsia="de-DE"/>
+        </w:rPr>
+        <w:t>) x (</w:t>
+      </w:r>
+      <w:proofErr w:type="spellStart"/>
+      <w:r>
+        <w:rPr>
+          <w:rFonts w:ascii="Arial" w:eastAsia="Times New Roman" w:hAnsi="Arial" w:cs="Arial"/>
+          <w:color w:val="000000"/>
+          <w:sz w:val="22"/>
+          <w:szCs w:val="22"/>
+          <w:lang w:val="de-DE" w:eastAsia="de-DE"/>
+        </w:rPr>
+        <w:t>distance</w:t>
+      </w:r>
+      <w:proofErr w:type="spellEnd"/>
+      <w:r>
+        <w:rPr>
+          <w:rFonts w:ascii="Arial" w:eastAsia="Times New Roman" w:hAnsi="Arial" w:cs="Arial"/>
+          <w:color w:val="000000"/>
+          <w:sz w:val="22"/>
+          <w:szCs w:val="22"/>
+          <w:lang w:val="de-DE" w:eastAsia="de-DE"/>
+        </w:rPr>
+        <w:t xml:space="preserve"> </w:t>
+      </w:r>
+      <w:proofErr w:type="spellStart"/>
+      <w:r>
+        <w:rPr>
+          <w:rFonts w:ascii="Arial" w:eastAsia="Times New Roman" w:hAnsi="Arial" w:cs="Arial"/>
+          <w:color w:val="000000"/>
+          <w:sz w:val="22"/>
+          <w:szCs w:val="22"/>
+          <w:lang w:val="de-DE" w:eastAsia="de-DE"/>
+        </w:rPr>
+        <w:t>falled</w:t>
+      </w:r>
+      <w:proofErr w:type="spellEnd"/>
+      <w:r>
+        <w:rPr>
+          <w:rFonts w:ascii="Arial" w:eastAsia="Times New Roman" w:hAnsi="Arial" w:cs="Arial"/>
+          <w:color w:val="000000"/>
+          <w:sz w:val="22"/>
+          <w:szCs w:val="22"/>
+          <w:lang w:val="de-DE" w:eastAsia="de-DE"/>
+        </w:rPr>
+        <w:t xml:space="preserve">, </w:t>
+      </w:r>
+      <w:proofErr w:type="spellStart"/>
+      <w:r>
+        <w:rPr>
+          <w:rFonts w:ascii="Arial" w:eastAsia="Times New Roman" w:hAnsi="Arial" w:cs="Arial"/>
+          <w:color w:val="000000"/>
+          <w:sz w:val="22"/>
+          <w:szCs w:val="22"/>
+          <w:lang w:val="de-DE" w:eastAsia="de-DE"/>
+        </w:rPr>
+        <w:t>distance</w:t>
+      </w:r>
+      <w:proofErr w:type="spellEnd"/>
+      <w:r>
+        <w:rPr>
+          <w:rFonts w:ascii="Arial" w:eastAsia="Times New Roman" w:hAnsi="Arial" w:cs="Arial"/>
+          <w:color w:val="000000"/>
+          <w:sz w:val="22"/>
+          <w:szCs w:val="22"/>
+          <w:lang w:val="de-DE" w:eastAsia="de-DE"/>
+        </w:rPr>
+        <w:t xml:space="preserve"> </w:t>
+      </w:r>
+      <w:proofErr w:type="spellStart"/>
+      <w:r>
+        <w:rPr>
+          <w:rFonts w:ascii="Arial" w:eastAsia="Times New Roman" w:hAnsi="Arial" w:cs="Arial"/>
+          <w:color w:val="000000"/>
+          <w:sz w:val="22"/>
+          <w:szCs w:val="22"/>
+          <w:lang w:val="de-DE" w:eastAsia="de-DE"/>
+        </w:rPr>
+        <w:t>jumped</w:t>
+      </w:r>
+      <w:proofErr w:type="spellEnd"/>
+      <w:r>
+        <w:rPr>
+          <w:rFonts w:ascii="Arial" w:eastAsia="Times New Roman" w:hAnsi="Arial" w:cs="Arial"/>
+          <w:color w:val="000000"/>
+          <w:sz w:val="22"/>
+          <w:szCs w:val="22"/>
+          <w:lang w:val="de-DE" w:eastAsia="de-DE"/>
+        </w:rPr>
+        <w:t>)</w:t>
       </w:r>
     </w:p>
     <w:p>
       <w:pPr>
-        <w:rPr>
-          <w:rFonts w:ascii="Old Standard TT" w:eastAsia="Times New Roman" w:hAnsi="Old Standard TT" w:cs="Old Standard TT"/>
-          <w:color w:val="0070C0"/>
-          <w:sz w:val="28"/>
-          <w:szCs w:val="28"/>
-        </w:rPr>
-      </w:pPr>
-      <w:r>
-        <w:rPr>
-          <w:rFonts w:ascii="Old Standard TT" w:eastAsia="Times New Roman" w:hAnsi="Old Standard TT" w:cs="Old Standard TT"/>
-          <w:color w:val="0070C0"/>
-          <w:sz w:val="28"/>
-          <w:szCs w:val="28"/>
-        </w:rPr>
-        <w:lastRenderedPageBreak/>
-        <w:t>De</w:t>
-      </w:r>
-      <w:r>
-        <w:rPr>
-          <w:rFonts w:ascii="Old Standard TT" w:eastAsia="Times New Roman" w:hAnsi="Old Standard TT" w:cs="Old Standard TT"/>
-          <w:color w:val="0070C0"/>
-          <w:sz w:val="28"/>
-          <w:szCs w:val="28"/>
-        </w:rPr>
-        <w:t xml:space="preserve">veloped in C++ or Java and must include a GUI with graphical simulation of the displays and </w:t>
-      </w:r>
-      <w:r>
-        <w:rPr>
-          <w:rFonts w:ascii="Old Standard TT" w:eastAsia="Times New Roman" w:hAnsi="Old Standard TT" w:cs="Old Standard TT"/>
-          <w:color w:val="0070C0"/>
-          <w:sz w:val="28"/>
-          <w:szCs w:val="28"/>
-        </w:rPr>
-        <w:t>buttons.</w:t>
-      </w:r>
+        <w:numPr>
+          <w:ilvl w:val="0"/>
+          <w:numId w:val="5"/>
+        </w:numPr>
+        <w:ind w:left="-425" w:right="-891"/>
+        <w:textAlignment w:val="baseline"/>
+        <w:rPr>
+          <w:rFonts w:ascii="Arial" w:eastAsia="Times New Roman" w:hAnsi="Arial" w:cs="Arial"/>
+          <w:color w:val="000000"/>
+          <w:sz w:val="22"/>
+          <w:szCs w:val="22"/>
+          <w:lang w:val="de-DE" w:eastAsia="de-DE"/>
+        </w:rPr>
+      </w:pPr>
+      <w:proofErr w:type="spellStart"/>
+      <w:r>
+        <w:rPr>
+          <w:rFonts w:ascii="Arial" w:eastAsia="Times New Roman" w:hAnsi="Arial" w:cs="Arial"/>
+          <w:color w:val="000000"/>
+          <w:sz w:val="22"/>
+          <w:szCs w:val="22"/>
+          <w:lang w:val="de-DE" w:eastAsia="de-DE"/>
+        </w:rPr>
+        <w:t>Step</w:t>
+      </w:r>
+      <w:proofErr w:type="spellEnd"/>
+      <w:r>
+        <w:rPr>
+          <w:rFonts w:ascii="Arial" w:eastAsia="Times New Roman" w:hAnsi="Arial" w:cs="Arial"/>
+          <w:color w:val="000000"/>
+          <w:sz w:val="22"/>
+          <w:szCs w:val="22"/>
+          <w:lang w:val="de-DE" w:eastAsia="de-DE"/>
+        </w:rPr>
+        <w:t xml:space="preserve"> </w:t>
+      </w:r>
+      <w:proofErr w:type="gramStart"/>
+      <w:r>
+        <w:rPr>
+          <w:rFonts w:ascii="Arial" w:eastAsia="Times New Roman" w:hAnsi="Arial" w:cs="Arial"/>
+          <w:color w:val="000000"/>
+          <w:sz w:val="22"/>
+          <w:szCs w:val="22"/>
+          <w:lang w:val="de-DE" w:eastAsia="de-DE"/>
+        </w:rPr>
+        <w:t>3 :</w:t>
+      </w:r>
+      <w:proofErr w:type="gramEnd"/>
+      <w:r>
+        <w:rPr>
+          <w:rFonts w:ascii="Arial" w:eastAsia="Times New Roman" w:hAnsi="Arial" w:cs="Arial"/>
+          <w:color w:val="000000"/>
+          <w:sz w:val="22"/>
+          <w:szCs w:val="22"/>
+          <w:lang w:val="de-DE" w:eastAsia="de-DE"/>
+        </w:rPr>
+        <w:t xml:space="preserve"> </w:t>
+      </w:r>
+      <w:proofErr w:type="spellStart"/>
+      <w:r>
+        <w:rPr>
+          <w:rFonts w:ascii="Arial" w:eastAsia="Times New Roman" w:hAnsi="Arial" w:cs="Arial"/>
+          <w:color w:val="000000"/>
+          <w:sz w:val="22"/>
+          <w:szCs w:val="22"/>
+          <w:lang w:val="de-DE" w:eastAsia="de-DE"/>
+        </w:rPr>
+        <w:t>Social</w:t>
+      </w:r>
+      <w:proofErr w:type="spellEnd"/>
+      <w:r>
+        <w:rPr>
+          <w:rFonts w:ascii="Arial" w:eastAsia="Times New Roman" w:hAnsi="Arial" w:cs="Arial"/>
+          <w:color w:val="000000"/>
+          <w:sz w:val="22"/>
+          <w:szCs w:val="22"/>
+          <w:lang w:val="de-DE" w:eastAsia="de-DE"/>
+        </w:rPr>
+        <w:t xml:space="preserve"> </w:t>
+      </w:r>
+      <w:proofErr w:type="spellStart"/>
+      <w:r>
+        <w:rPr>
+          <w:rFonts w:ascii="Arial" w:eastAsia="Times New Roman" w:hAnsi="Arial" w:cs="Arial"/>
+          <w:color w:val="000000"/>
+          <w:sz w:val="22"/>
+          <w:szCs w:val="22"/>
+          <w:lang w:val="de-DE" w:eastAsia="de-DE"/>
+        </w:rPr>
+        <w:t>distancing</w:t>
+      </w:r>
+      <w:proofErr w:type="spellEnd"/>
+      <w:r>
+        <w:rPr>
+          <w:rFonts w:ascii="Arial" w:eastAsia="Times New Roman" w:hAnsi="Arial" w:cs="Arial"/>
+          <w:color w:val="000000"/>
+          <w:sz w:val="22"/>
+          <w:szCs w:val="22"/>
+          <w:lang w:val="de-DE" w:eastAsia="de-DE"/>
+        </w:rPr>
+        <w:t xml:space="preserve"> </w:t>
+      </w:r>
+      <w:proofErr w:type="spellStart"/>
+      <w:r>
+        <w:rPr>
+          <w:rFonts w:ascii="Arial" w:eastAsia="Times New Roman" w:hAnsi="Arial" w:cs="Arial"/>
+          <w:color w:val="000000"/>
+          <w:sz w:val="22"/>
+          <w:szCs w:val="22"/>
+          <w:lang w:val="de-DE" w:eastAsia="de-DE"/>
+        </w:rPr>
+        <w:t>measure</w:t>
+      </w:r>
+      <w:proofErr w:type="spellEnd"/>
+      <w:r>
+        <w:rPr>
+          <w:rFonts w:ascii="Arial" w:eastAsia="Times New Roman" w:hAnsi="Arial" w:cs="Arial"/>
+          <w:color w:val="000000"/>
+          <w:sz w:val="22"/>
+          <w:szCs w:val="22"/>
+          <w:lang w:val="de-DE" w:eastAsia="de-DE"/>
+        </w:rPr>
+        <w:t xml:space="preserve"> : </w:t>
+      </w:r>
+      <w:proofErr w:type="spellStart"/>
+      <w:r>
+        <w:rPr>
+          <w:rFonts w:ascii="Arial" w:eastAsia="Times New Roman" w:hAnsi="Arial" w:cs="Arial"/>
+          <w:color w:val="000000"/>
+          <w:sz w:val="22"/>
+          <w:szCs w:val="22"/>
+          <w:lang w:val="de-DE" w:eastAsia="de-DE"/>
+        </w:rPr>
+        <w:t>detect</w:t>
+      </w:r>
+      <w:proofErr w:type="spellEnd"/>
+      <w:r>
+        <w:rPr>
+          <w:rFonts w:ascii="Arial" w:eastAsia="Times New Roman" w:hAnsi="Arial" w:cs="Arial"/>
+          <w:color w:val="000000"/>
+          <w:sz w:val="22"/>
+          <w:szCs w:val="22"/>
+          <w:lang w:val="de-DE" w:eastAsia="de-DE"/>
+        </w:rPr>
+        <w:t xml:space="preserve"> </w:t>
+      </w:r>
+      <w:proofErr w:type="spellStart"/>
+      <w:r>
+        <w:rPr>
+          <w:rFonts w:ascii="Arial" w:eastAsia="Times New Roman" w:hAnsi="Arial" w:cs="Arial"/>
+          <w:color w:val="000000"/>
+          <w:sz w:val="22"/>
+          <w:szCs w:val="22"/>
+          <w:lang w:val="de-DE" w:eastAsia="de-DE"/>
+        </w:rPr>
+        <w:t>how</w:t>
+      </w:r>
+      <w:proofErr w:type="spellEnd"/>
+      <w:r>
+        <w:rPr>
+          <w:rFonts w:ascii="Arial" w:eastAsia="Times New Roman" w:hAnsi="Arial" w:cs="Arial"/>
+          <w:color w:val="000000"/>
+          <w:sz w:val="22"/>
+          <w:szCs w:val="22"/>
+          <w:lang w:val="de-DE" w:eastAsia="de-DE"/>
+        </w:rPr>
+        <w:t xml:space="preserve"> </w:t>
+      </w:r>
+      <w:proofErr w:type="spellStart"/>
+      <w:r>
+        <w:rPr>
+          <w:rFonts w:ascii="Arial" w:eastAsia="Times New Roman" w:hAnsi="Arial" w:cs="Arial"/>
+          <w:color w:val="000000"/>
+          <w:sz w:val="22"/>
+          <w:szCs w:val="22"/>
+          <w:lang w:val="de-DE" w:eastAsia="de-DE"/>
+        </w:rPr>
+        <w:t>far</w:t>
+      </w:r>
+      <w:proofErr w:type="spellEnd"/>
+      <w:r>
+        <w:rPr>
+          <w:rFonts w:ascii="Arial" w:eastAsia="Times New Roman" w:hAnsi="Arial" w:cs="Arial"/>
+          <w:color w:val="000000"/>
+          <w:sz w:val="22"/>
+          <w:szCs w:val="22"/>
+          <w:lang w:val="de-DE" w:eastAsia="de-DE"/>
+        </w:rPr>
+        <w:t xml:space="preserve"> a </w:t>
+      </w:r>
+      <w:proofErr w:type="spellStart"/>
+      <w:r>
+        <w:rPr>
+          <w:rFonts w:ascii="Arial" w:eastAsia="Times New Roman" w:hAnsi="Arial" w:cs="Arial"/>
+          <w:color w:val="000000"/>
+          <w:sz w:val="22"/>
+          <w:szCs w:val="22"/>
+          <w:lang w:val="de-DE" w:eastAsia="de-DE"/>
+        </w:rPr>
+        <w:t>given</w:t>
+      </w:r>
+      <w:proofErr w:type="spellEnd"/>
+      <w:r>
+        <w:rPr>
+          <w:rFonts w:ascii="Arial" w:eastAsia="Times New Roman" w:hAnsi="Arial" w:cs="Arial"/>
+          <w:color w:val="000000"/>
+          <w:sz w:val="22"/>
+          <w:szCs w:val="22"/>
+          <w:lang w:val="de-DE" w:eastAsia="de-DE"/>
+        </w:rPr>
+        <w:t xml:space="preserve"> team </w:t>
+      </w:r>
+      <w:proofErr w:type="spellStart"/>
+      <w:r>
+        <w:rPr>
+          <w:rFonts w:ascii="Arial" w:eastAsia="Times New Roman" w:hAnsi="Arial" w:cs="Arial"/>
+          <w:color w:val="000000"/>
+          <w:sz w:val="22"/>
+          <w:szCs w:val="22"/>
+          <w:lang w:val="de-DE" w:eastAsia="de-DE"/>
+        </w:rPr>
+        <w:t>member</w:t>
+      </w:r>
+      <w:proofErr w:type="spellEnd"/>
+      <w:r>
+        <w:rPr>
+          <w:rFonts w:ascii="Arial" w:eastAsia="Times New Roman" w:hAnsi="Arial" w:cs="Arial"/>
+          <w:color w:val="000000"/>
+          <w:sz w:val="22"/>
+          <w:szCs w:val="22"/>
+          <w:lang w:val="de-DE" w:eastAsia="de-DE"/>
+        </w:rPr>
+        <w:t xml:space="preserve"> </w:t>
+      </w:r>
+      <w:proofErr w:type="spellStart"/>
+      <w:r>
+        <w:rPr>
+          <w:rFonts w:ascii="Arial" w:eastAsia="Times New Roman" w:hAnsi="Arial" w:cs="Arial"/>
+          <w:color w:val="000000"/>
+          <w:sz w:val="22"/>
+          <w:szCs w:val="22"/>
+          <w:lang w:val="de-DE" w:eastAsia="de-DE"/>
+        </w:rPr>
+        <w:t>is</w:t>
+      </w:r>
+      <w:proofErr w:type="spellEnd"/>
+      <w:r>
+        <w:rPr>
+          <w:rFonts w:ascii="Arial" w:eastAsia="Times New Roman" w:hAnsi="Arial" w:cs="Arial"/>
+          <w:color w:val="000000"/>
+          <w:sz w:val="22"/>
+          <w:szCs w:val="22"/>
+          <w:lang w:val="de-DE" w:eastAsia="de-DE"/>
+        </w:rPr>
+        <w:t xml:space="preserve"> </w:t>
+      </w:r>
+      <w:proofErr w:type="spellStart"/>
+      <w:r>
+        <w:rPr>
+          <w:rFonts w:ascii="Arial" w:eastAsia="Times New Roman" w:hAnsi="Arial" w:cs="Arial"/>
+          <w:color w:val="000000"/>
+          <w:sz w:val="22"/>
+          <w:szCs w:val="22"/>
+          <w:lang w:val="de-DE" w:eastAsia="de-DE"/>
+        </w:rPr>
+        <w:t>away</w:t>
+      </w:r>
+      <w:proofErr w:type="spellEnd"/>
+      <w:r>
+        <w:rPr>
+          <w:rFonts w:ascii="Arial" w:eastAsia="Times New Roman" w:hAnsi="Arial" w:cs="Arial"/>
+          <w:color w:val="000000"/>
+          <w:sz w:val="22"/>
+          <w:szCs w:val="22"/>
+          <w:lang w:val="de-DE" w:eastAsia="de-DE"/>
+        </w:rPr>
+        <w:t xml:space="preserve"> </w:t>
+      </w:r>
+      <w:proofErr w:type="spellStart"/>
+      <w:r>
+        <w:rPr>
+          <w:rFonts w:ascii="Arial" w:eastAsia="Times New Roman" w:hAnsi="Arial" w:cs="Arial"/>
+          <w:color w:val="000000"/>
+          <w:sz w:val="22"/>
+          <w:szCs w:val="22"/>
+          <w:lang w:val="de-DE" w:eastAsia="de-DE"/>
+        </w:rPr>
+        <w:t>from</w:t>
+      </w:r>
+      <w:proofErr w:type="spellEnd"/>
+      <w:r>
+        <w:rPr>
+          <w:rFonts w:ascii="Arial" w:eastAsia="Times New Roman" w:hAnsi="Arial" w:cs="Arial"/>
+          <w:color w:val="000000"/>
+          <w:sz w:val="22"/>
+          <w:szCs w:val="22"/>
+          <w:lang w:val="de-DE" w:eastAsia="de-DE"/>
+        </w:rPr>
+        <w:t xml:space="preserve"> </w:t>
+      </w:r>
+      <w:proofErr w:type="spellStart"/>
+      <w:r>
+        <w:rPr>
+          <w:rFonts w:ascii="Arial" w:eastAsia="Times New Roman" w:hAnsi="Arial" w:cs="Arial"/>
+          <w:color w:val="000000"/>
+          <w:sz w:val="22"/>
+          <w:szCs w:val="22"/>
+          <w:lang w:val="de-DE" w:eastAsia="de-DE"/>
+        </w:rPr>
+        <w:t>us</w:t>
+      </w:r>
+      <w:proofErr w:type="spellEnd"/>
     </w:p>
     <w:p>
       <w:pPr>
-        <w:rPr>
-          <w:rFonts w:ascii="Old Standard TT" w:eastAsia="Times New Roman" w:hAnsi="Old Standard TT" w:cs="Old Standard TT"/>
-          <w:color w:val="0070C0"/>
-          <w:sz w:val="28"/>
-          <w:szCs w:val="28"/>
-        </w:rPr>
-      </w:pPr>
-      <w:r>
-        <w:rPr>
-          <w:rFonts w:ascii="Old Standard TT" w:eastAsia="Times New Roman" w:hAnsi="Old Standard TT" w:cs="Old Standard TT"/>
-          <w:color w:val="0070C0"/>
-          <w:sz w:val="28"/>
-          <w:szCs w:val="28"/>
-        </w:rPr>
-        <w:t>1.  For next week p</w:t>
-      </w:r>
-      <w:r>
-        <w:rPr>
-          <w:rFonts w:ascii="Old Standard TT" w:eastAsia="Times New Roman" w:hAnsi="Old Standard TT" w:cs="Old Standard TT"/>
-          <w:color w:val="0070C0"/>
-          <w:sz w:val="28"/>
-          <w:szCs w:val="28"/>
-        </w:rPr>
-        <w:t xml:space="preserve">repare a detailed Project Plan </w:t>
-      </w:r>
-      <w:r>
-        <w:rPr>
-          <w:rFonts w:ascii="Old Standard TT" w:eastAsia="Times New Roman" w:hAnsi="Old Standard TT" w:cs="Old Standard TT"/>
-          <w:color w:val="0070C0"/>
-          <w:sz w:val="28"/>
-          <w:szCs w:val="28"/>
-        </w:rPr>
-        <w:t>for our practical term project! (Remember your Software Engineering and Safety Critical Systems lectures!) It should contain:</w:t>
-      </w:r>
+        <w:spacing w:after="240"/>
+        <w:rPr>
+          <w:rFonts w:ascii="Times New Roman" w:eastAsia="Times New Roman" w:hAnsi="Times New Roman" w:cs="Times New Roman"/>
+          <w:lang w:val="de-DE" w:eastAsia="de-DE"/>
+        </w:rPr>
+      </w:pPr>
     </w:p>
     <w:p>
       <w:pPr>
-        <w:rPr>
-          <w:rFonts w:ascii="Old Standard TT" w:eastAsia="Times New Roman" w:hAnsi="Old Standard TT" w:cs="Old Standard TT"/>
-          <w:color w:val="0070C0"/>
-          <w:sz w:val="28"/>
-          <w:szCs w:val="28"/>
-        </w:rPr>
-      </w:pPr>
-      <w:r>
-        <w:rPr>
-          <w:rFonts w:ascii="Old Standard TT" w:eastAsia="Times New Roman" w:hAnsi="Old Standard TT" w:cs="Old Standard TT"/>
-          <w:color w:val="0070C0"/>
-          <w:sz w:val="28"/>
-          <w:szCs w:val="28"/>
-        </w:rPr>
-        <w:t>•  Process model</w:t>
-      </w:r>
+        <w:ind w:left="720" w:right="-891"/>
+        <w:rPr>
+          <w:rFonts w:ascii="Times New Roman" w:eastAsia="Times New Roman" w:hAnsi="Times New Roman" w:cs="Times New Roman"/>
+          <w:lang w:val="de-DE" w:eastAsia="de-DE"/>
+        </w:rPr>
+      </w:pPr>
+      <w:r>
+        <w:rPr>
+          <w:rFonts w:ascii="Arial" w:eastAsia="Times New Roman" w:hAnsi="Arial" w:cs="Arial"/>
+          <w:color w:val="000000"/>
+          <w:sz w:val="22"/>
+          <w:szCs w:val="22"/>
+          <w:lang w:val="de-DE" w:eastAsia="de-DE"/>
+        </w:rPr>
+        <w:t xml:space="preserve">Team </w:t>
+      </w:r>
+      <w:proofErr w:type="spellStart"/>
+      <w:r>
+        <w:rPr>
+          <w:rFonts w:ascii="Arial" w:eastAsia="Times New Roman" w:hAnsi="Arial" w:cs="Arial"/>
+          <w:color w:val="000000"/>
+          <w:sz w:val="22"/>
+          <w:szCs w:val="22"/>
+          <w:lang w:val="de-DE" w:eastAsia="de-DE"/>
+        </w:rPr>
+        <w:t>organization</w:t>
+      </w:r>
+      <w:proofErr w:type="spellEnd"/>
     </w:p>
     <w:p>
       <w:pPr>
-        <w:rPr>
-          <w:rFonts w:ascii="Old Standard TT" w:eastAsia="Times New Roman" w:hAnsi="Old Standard TT" w:cs="Old Standard TT"/>
-          <w:color w:val="0070C0"/>
-          <w:sz w:val="28"/>
-          <w:szCs w:val="28"/>
-        </w:rPr>
-      </w:pPr>
-      <w:r>
-        <w:rPr>
-          <w:rFonts w:ascii="Old Standard TT" w:eastAsia="Times New Roman" w:hAnsi="Old Standard TT" w:cs="Old Standard TT"/>
-          <w:color w:val="0070C0"/>
-          <w:sz w:val="28"/>
-          <w:szCs w:val="28"/>
-        </w:rPr>
-        <w:t>•  Team organization</w:t>
+        <w:numPr>
+          <w:ilvl w:val="0"/>
+          <w:numId w:val="6"/>
+        </w:numPr>
+        <w:ind w:left="1440" w:right="-891"/>
+        <w:textAlignment w:val="baseline"/>
+        <w:rPr>
+          <w:rFonts w:ascii="Arial" w:eastAsia="Times New Roman" w:hAnsi="Arial" w:cs="Arial"/>
+          <w:color w:val="000000"/>
+          <w:sz w:val="22"/>
+          <w:szCs w:val="22"/>
+          <w:lang w:val="de-DE" w:eastAsia="de-DE"/>
+        </w:rPr>
+      </w:pPr>
+      <w:bookmarkStart w:id="11" w:name="_GoBack"/>
+      <w:r>
+        <w:rPr>
+          <w:rFonts w:ascii="Arial" w:eastAsia="Times New Roman" w:hAnsi="Arial" w:cs="Arial"/>
+          <w:color w:val="000000"/>
+          <w:sz w:val="22"/>
+          <w:szCs w:val="22"/>
+          <w:lang w:val="de-DE" w:eastAsia="de-DE"/>
+        </w:rPr>
+        <w:t>Project manager (</w:t>
+      </w:r>
+      <w:proofErr w:type="spellStart"/>
+      <w:r>
+        <w:rPr>
+          <w:rFonts w:ascii="Arial" w:eastAsia="Times New Roman" w:hAnsi="Arial" w:cs="Arial"/>
+          <w:color w:val="000000"/>
+          <w:sz w:val="22"/>
+          <w:szCs w:val="22"/>
+          <w:lang w:val="de-DE" w:eastAsia="de-DE"/>
+        </w:rPr>
+        <w:t>communication</w:t>
+      </w:r>
+      <w:proofErr w:type="spellEnd"/>
+      <w:r>
+        <w:rPr>
+          <w:rFonts w:ascii="Arial" w:eastAsia="Times New Roman" w:hAnsi="Arial" w:cs="Arial"/>
+          <w:color w:val="000000"/>
+          <w:sz w:val="22"/>
+          <w:szCs w:val="22"/>
+          <w:lang w:val="de-DE" w:eastAsia="de-DE"/>
+        </w:rPr>
+        <w:t xml:space="preserve">, </w:t>
+      </w:r>
+      <w:proofErr w:type="spellStart"/>
+      <w:proofErr w:type="gramStart"/>
+      <w:r>
+        <w:rPr>
+          <w:rFonts w:ascii="Arial" w:eastAsia="Times New Roman" w:hAnsi="Arial" w:cs="Arial"/>
+          <w:color w:val="000000"/>
+          <w:sz w:val="22"/>
+          <w:szCs w:val="22"/>
+          <w:lang w:val="de-DE" w:eastAsia="de-DE"/>
+        </w:rPr>
+        <w:t>schedule,resources</w:t>
+      </w:r>
+      <w:proofErr w:type="spellEnd"/>
+      <w:proofErr w:type="gramEnd"/>
+      <w:r>
+        <w:rPr>
+          <w:rFonts w:ascii="Arial" w:eastAsia="Times New Roman" w:hAnsi="Arial" w:cs="Arial"/>
+          <w:color w:val="000000"/>
+          <w:sz w:val="22"/>
+          <w:szCs w:val="22"/>
+          <w:lang w:val="de-DE" w:eastAsia="de-DE"/>
+        </w:rPr>
+        <w:t>)</w:t>
       </w:r>
     </w:p>
     <w:p>
       <w:pPr>
-        <w:rPr>
-          <w:rFonts w:ascii="Old Standard TT" w:eastAsia="Times New Roman" w:hAnsi="Old Standard TT" w:cs="Old Standard TT"/>
-          <w:color w:val="0070C0"/>
-          <w:sz w:val="28"/>
-          <w:szCs w:val="28"/>
-        </w:rPr>
-      </w:pPr>
-      <w:r>
-        <w:rPr>
-          <w:rFonts w:ascii="Old Standard TT" w:eastAsia="Times New Roman" w:hAnsi="Old Standard TT" w:cs="Old Standard TT"/>
-          <w:color w:val="0070C0"/>
-          <w:sz w:val="28"/>
-          <w:szCs w:val="28"/>
-        </w:rPr>
-        <w:t>•  Task distribution in the team:  Who is doing what in detail!</w:t>
-      </w:r>
+        <w:numPr>
+          <w:ilvl w:val="0"/>
+          <w:numId w:val="6"/>
+        </w:numPr>
+        <w:ind w:left="1440" w:right="-891"/>
+        <w:textAlignment w:val="baseline"/>
+        <w:rPr>
+          <w:rFonts w:ascii="Arial" w:eastAsia="Times New Roman" w:hAnsi="Arial" w:cs="Arial"/>
+          <w:color w:val="000000"/>
+          <w:sz w:val="22"/>
+          <w:szCs w:val="22"/>
+          <w:lang w:val="de-DE" w:eastAsia="de-DE"/>
+        </w:rPr>
+      </w:pPr>
+      <w:r>
+        <w:rPr>
+          <w:rFonts w:ascii="Arial" w:eastAsia="Times New Roman" w:hAnsi="Arial" w:cs="Arial"/>
+          <w:color w:val="000000"/>
+          <w:sz w:val="22"/>
+          <w:szCs w:val="22"/>
+          <w:lang w:val="de-DE" w:eastAsia="de-DE"/>
+        </w:rPr>
+        <w:t xml:space="preserve">General </w:t>
+      </w:r>
+      <w:proofErr w:type="spellStart"/>
+      <w:r>
+        <w:rPr>
+          <w:rFonts w:ascii="Arial" w:eastAsia="Times New Roman" w:hAnsi="Arial" w:cs="Arial"/>
+          <w:color w:val="000000"/>
+          <w:sz w:val="22"/>
+          <w:szCs w:val="22"/>
+          <w:lang w:val="de-DE" w:eastAsia="de-DE"/>
+        </w:rPr>
+        <w:t>information</w:t>
+      </w:r>
+      <w:proofErr w:type="spellEnd"/>
+      <w:r>
+        <w:rPr>
+          <w:rFonts w:ascii="Arial" w:eastAsia="Times New Roman" w:hAnsi="Arial" w:cs="Arial"/>
+          <w:color w:val="000000"/>
+          <w:sz w:val="22"/>
+          <w:szCs w:val="22"/>
+          <w:lang w:val="de-DE" w:eastAsia="de-DE"/>
+        </w:rPr>
+        <w:t xml:space="preserve"> </w:t>
+      </w:r>
+      <w:proofErr w:type="spellStart"/>
+      <w:r>
+        <w:rPr>
+          <w:rFonts w:ascii="Arial" w:eastAsia="Times New Roman" w:hAnsi="Arial" w:cs="Arial"/>
+          <w:color w:val="000000"/>
+          <w:sz w:val="22"/>
+          <w:szCs w:val="22"/>
+          <w:lang w:val="de-DE" w:eastAsia="de-DE"/>
+        </w:rPr>
+        <w:t>about</w:t>
+      </w:r>
+      <w:proofErr w:type="spellEnd"/>
+      <w:r>
+        <w:rPr>
+          <w:rFonts w:ascii="Arial" w:eastAsia="Times New Roman" w:hAnsi="Arial" w:cs="Arial"/>
+          <w:color w:val="000000"/>
+          <w:sz w:val="22"/>
+          <w:szCs w:val="22"/>
+          <w:lang w:val="de-DE" w:eastAsia="de-DE"/>
+        </w:rPr>
+        <w:t xml:space="preserve"> </w:t>
+      </w:r>
+      <w:proofErr w:type="spellStart"/>
+      <w:r>
+        <w:rPr>
+          <w:rFonts w:ascii="Arial" w:eastAsia="Times New Roman" w:hAnsi="Arial" w:cs="Arial"/>
+          <w:color w:val="000000"/>
+          <w:sz w:val="22"/>
+          <w:szCs w:val="22"/>
+          <w:lang w:val="de-DE" w:eastAsia="de-DE"/>
+        </w:rPr>
+        <w:t>application</w:t>
+      </w:r>
+      <w:proofErr w:type="spellEnd"/>
+      <w:r>
+        <w:rPr>
+          <w:rFonts w:ascii="Arial" w:eastAsia="Times New Roman" w:hAnsi="Arial" w:cs="Arial"/>
+          <w:color w:val="000000"/>
+          <w:sz w:val="22"/>
+          <w:szCs w:val="22"/>
+          <w:lang w:val="de-DE" w:eastAsia="de-DE"/>
+        </w:rPr>
+        <w:t xml:space="preserve"> </w:t>
+      </w:r>
+      <w:proofErr w:type="spellStart"/>
+      <w:r>
+        <w:rPr>
+          <w:rFonts w:ascii="Arial" w:eastAsia="Times New Roman" w:hAnsi="Arial" w:cs="Arial"/>
+          <w:color w:val="000000"/>
+          <w:sz w:val="22"/>
+          <w:szCs w:val="22"/>
+          <w:lang w:val="de-DE" w:eastAsia="de-DE"/>
+        </w:rPr>
+        <w:t>field</w:t>
+      </w:r>
+      <w:proofErr w:type="spellEnd"/>
     </w:p>
     <w:p>
       <w:pPr>
-        <w:rPr>
-          <w:rFonts w:ascii="Old Standard TT" w:eastAsia="Times New Roman" w:hAnsi="Old Standard TT" w:cs="Old Standard TT"/>
-          <w:color w:val="0070C0"/>
-          <w:sz w:val="28"/>
-          <w:szCs w:val="28"/>
-        </w:rPr>
-      </w:pPr>
-      <w:r>
-        <w:rPr>
-          <w:rFonts w:ascii="Old Standard TT" w:eastAsia="Times New Roman" w:hAnsi="Old Standard TT" w:cs="Old Standard TT"/>
-          <w:color w:val="0070C0"/>
-          <w:sz w:val="28"/>
-          <w:szCs w:val="28"/>
-        </w:rPr>
-        <w:t>Plan for requirements management, especially how to gather information about the application field!</w:t>
-      </w:r>
+        <w:numPr>
+          <w:ilvl w:val="0"/>
+          <w:numId w:val="6"/>
+        </w:numPr>
+        <w:ind w:left="1440" w:right="-891"/>
+        <w:textAlignment w:val="baseline"/>
+        <w:rPr>
+          <w:rFonts w:ascii="Arial" w:eastAsia="Times New Roman" w:hAnsi="Arial" w:cs="Arial"/>
+          <w:color w:val="000000"/>
+          <w:sz w:val="22"/>
+          <w:szCs w:val="22"/>
+          <w:lang w:val="de-DE" w:eastAsia="de-DE"/>
+        </w:rPr>
+      </w:pPr>
+      <w:r>
+        <w:rPr>
+          <w:rFonts w:ascii="Arial" w:eastAsia="Times New Roman" w:hAnsi="Arial" w:cs="Arial"/>
+          <w:color w:val="000000"/>
+          <w:sz w:val="22"/>
+          <w:szCs w:val="22"/>
+          <w:lang w:val="de-DE" w:eastAsia="de-DE"/>
+        </w:rPr>
+        <w:t xml:space="preserve">Hardware </w:t>
+      </w:r>
+      <w:proofErr w:type="spellStart"/>
+      <w:r>
+        <w:rPr>
+          <w:rFonts w:ascii="Arial" w:eastAsia="Times New Roman" w:hAnsi="Arial" w:cs="Arial"/>
+          <w:color w:val="000000"/>
+          <w:sz w:val="22"/>
+          <w:szCs w:val="22"/>
+          <w:lang w:val="de-DE" w:eastAsia="de-DE"/>
+        </w:rPr>
+        <w:t>setup</w:t>
+      </w:r>
+      <w:proofErr w:type="spellEnd"/>
+      <w:r>
+        <w:rPr>
+          <w:rFonts w:ascii="Arial" w:eastAsia="Times New Roman" w:hAnsi="Arial" w:cs="Arial"/>
+          <w:color w:val="000000"/>
+          <w:sz w:val="22"/>
+          <w:szCs w:val="22"/>
+          <w:lang w:val="de-DE" w:eastAsia="de-DE"/>
+        </w:rPr>
+        <w:t xml:space="preserve">, system </w:t>
+      </w:r>
+      <w:proofErr w:type="spellStart"/>
+      <w:r>
+        <w:rPr>
+          <w:rFonts w:ascii="Arial" w:eastAsia="Times New Roman" w:hAnsi="Arial" w:cs="Arial"/>
+          <w:color w:val="000000"/>
+          <w:sz w:val="22"/>
+          <w:szCs w:val="22"/>
+          <w:lang w:val="de-DE" w:eastAsia="de-DE"/>
+        </w:rPr>
+        <w:t>architecture</w:t>
+      </w:r>
+      <w:proofErr w:type="spellEnd"/>
     </w:p>
     <w:p>
       <w:pPr>
-        <w:rPr>
-          <w:rFonts w:ascii="Old Standard TT" w:eastAsia="Times New Roman" w:hAnsi="Old Standard TT" w:cs="Old Standard TT"/>
-          <w:color w:val="0070C0"/>
-          <w:sz w:val="28"/>
-          <w:szCs w:val="28"/>
-        </w:rPr>
-      </w:pPr>
-      <w:r>
-        <w:rPr>
-          <w:rFonts w:ascii="Old Standard TT" w:eastAsia="Times New Roman" w:hAnsi="Old Standard TT" w:cs="Old Standard TT"/>
-          <w:color w:val="0070C0"/>
-          <w:sz w:val="28"/>
-          <w:szCs w:val="28"/>
-        </w:rPr>
-        <w:t>•  Get an idea of possible Use Cases!</w:t>
-      </w:r>
+        <w:numPr>
+          <w:ilvl w:val="0"/>
+          <w:numId w:val="6"/>
+        </w:numPr>
+        <w:ind w:left="1440" w:right="-891"/>
+        <w:textAlignment w:val="baseline"/>
+        <w:rPr>
+          <w:rFonts w:ascii="Arial" w:eastAsia="Times New Roman" w:hAnsi="Arial" w:cs="Arial"/>
+          <w:color w:val="000000"/>
+          <w:sz w:val="22"/>
+          <w:szCs w:val="22"/>
+          <w:lang w:val="de-DE" w:eastAsia="de-DE"/>
+        </w:rPr>
+      </w:pPr>
+      <w:r>
+        <w:rPr>
+          <w:rFonts w:ascii="Arial" w:eastAsia="Times New Roman" w:hAnsi="Arial" w:cs="Arial"/>
+          <w:color w:val="000000"/>
+          <w:sz w:val="22"/>
+          <w:szCs w:val="22"/>
+          <w:lang w:val="de-DE" w:eastAsia="de-DE"/>
+        </w:rPr>
+        <w:t xml:space="preserve">Data </w:t>
+      </w:r>
+      <w:proofErr w:type="spellStart"/>
+      <w:r>
+        <w:rPr>
+          <w:rFonts w:ascii="Arial" w:eastAsia="Times New Roman" w:hAnsi="Arial" w:cs="Arial"/>
+          <w:color w:val="000000"/>
+          <w:sz w:val="22"/>
+          <w:szCs w:val="22"/>
+          <w:lang w:val="de-DE" w:eastAsia="de-DE"/>
+        </w:rPr>
+        <w:t>pre-processing</w:t>
+      </w:r>
+      <w:proofErr w:type="spellEnd"/>
     </w:p>
     <w:p>
       <w:pPr>
-        <w:rPr>
-          <w:rFonts w:ascii="Old Standard TT" w:eastAsia="Times New Roman" w:hAnsi="Old Standard TT" w:cs="Old Standard TT"/>
-          <w:color w:val="0070C0"/>
-          <w:sz w:val="28"/>
-          <w:szCs w:val="28"/>
-        </w:rPr>
-      </w:pPr>
-      <w:r>
-        <w:rPr>
-          <w:rFonts w:ascii="Old Standard TT" w:eastAsia="Times New Roman" w:hAnsi="Old Standard TT" w:cs="Old Standard TT"/>
-          <w:color w:val="0070C0"/>
-          <w:sz w:val="28"/>
-          <w:szCs w:val="28"/>
-        </w:rPr>
-        <w:t>•  Schedule with milestones</w:t>
+        <w:numPr>
+          <w:ilvl w:val="0"/>
+          <w:numId w:val="6"/>
+        </w:numPr>
+        <w:ind w:left="1440" w:right="-891"/>
+        <w:textAlignment w:val="baseline"/>
+        <w:rPr>
+          <w:rFonts w:ascii="Arial" w:eastAsia="Times New Roman" w:hAnsi="Arial" w:cs="Arial"/>
+          <w:color w:val="000000"/>
+          <w:sz w:val="22"/>
+          <w:szCs w:val="22"/>
+          <w:lang w:val="de-DE" w:eastAsia="de-DE"/>
+        </w:rPr>
+      </w:pPr>
+      <w:r>
+        <w:rPr>
+          <w:rFonts w:ascii="Arial" w:eastAsia="Times New Roman" w:hAnsi="Arial" w:cs="Arial"/>
+          <w:color w:val="000000"/>
+          <w:sz w:val="22"/>
+          <w:szCs w:val="22"/>
+          <w:lang w:val="de-DE" w:eastAsia="de-DE"/>
+        </w:rPr>
+        <w:t xml:space="preserve">Data </w:t>
+      </w:r>
+      <w:proofErr w:type="spellStart"/>
+      <w:r>
+        <w:rPr>
+          <w:rFonts w:ascii="Arial" w:eastAsia="Times New Roman" w:hAnsi="Arial" w:cs="Arial"/>
+          <w:color w:val="000000"/>
+          <w:sz w:val="22"/>
+          <w:szCs w:val="22"/>
+          <w:lang w:val="de-DE" w:eastAsia="de-DE"/>
+        </w:rPr>
+        <w:t>processing</w:t>
+      </w:r>
+      <w:proofErr w:type="spellEnd"/>
+      <w:r>
+        <w:rPr>
+          <w:rFonts w:ascii="Arial" w:eastAsia="Times New Roman" w:hAnsi="Arial" w:cs="Arial"/>
+          <w:color w:val="000000"/>
+          <w:sz w:val="22"/>
+          <w:szCs w:val="22"/>
+          <w:lang w:val="de-DE" w:eastAsia="de-DE"/>
+        </w:rPr>
+        <w:t> </w:t>
       </w:r>
     </w:p>
     <w:p>
       <w:pPr>
-        <w:rPr>
-          <w:rFonts w:ascii="Old Standard TT" w:eastAsia="Times New Roman" w:hAnsi="Old Standard TT" w:cs="Old Standard TT"/>
-          <w:color w:val="0070C0"/>
-          <w:sz w:val="28"/>
-          <w:szCs w:val="28"/>
-        </w:rPr>
-      </w:pPr>
-      <w:r>
-        <w:rPr>
-          <w:rFonts w:ascii="Old Standard TT" w:eastAsia="Times New Roman" w:hAnsi="Old Standard TT" w:cs="Old Standard TT"/>
-          <w:color w:val="0070C0"/>
-          <w:sz w:val="28"/>
-          <w:szCs w:val="28"/>
-        </w:rPr>
-        <w:t>•  Risks to the project</w:t>
+        <w:numPr>
+          <w:ilvl w:val="0"/>
+          <w:numId w:val="6"/>
+        </w:numPr>
+        <w:ind w:left="1440" w:right="-891"/>
+        <w:textAlignment w:val="baseline"/>
+        <w:rPr>
+          <w:rFonts w:ascii="Arial" w:eastAsia="Times New Roman" w:hAnsi="Arial" w:cs="Arial"/>
+          <w:color w:val="000000"/>
+          <w:sz w:val="22"/>
+          <w:szCs w:val="22"/>
+          <w:lang w:val="de-DE" w:eastAsia="de-DE"/>
+        </w:rPr>
+      </w:pPr>
+      <w:r>
+        <w:rPr>
+          <w:rFonts w:ascii="Arial" w:eastAsia="Times New Roman" w:hAnsi="Arial" w:cs="Arial"/>
+          <w:color w:val="000000"/>
+          <w:sz w:val="22"/>
+          <w:szCs w:val="22"/>
+          <w:lang w:val="de-DE" w:eastAsia="de-DE"/>
+        </w:rPr>
+        <w:t>Data analytics</w:t>
       </w:r>
     </w:p>
     <w:p>
       <w:pPr>
-        <w:rPr>
-          <w:rFonts w:ascii="Old Standard TT" w:eastAsia="Times New Roman" w:hAnsi="Old Standard TT" w:cs="Old Standard TT"/>
-          <w:color w:val="0070C0"/>
-          <w:sz w:val="28"/>
-          <w:szCs w:val="28"/>
-        </w:rPr>
-      </w:pPr>
-      <w:r>
-        <w:rPr>
-          <w:rFonts w:ascii="Old Standard TT" w:eastAsia="Times New Roman" w:hAnsi="Old Standard TT" w:cs="Old Standard TT"/>
-          <w:color w:val="0070C0"/>
-          <w:sz w:val="28"/>
-          <w:szCs w:val="28"/>
-        </w:rPr>
-        <w:t>•  Software Configuration Management for the software</w:t>
-      </w:r>
+        <w:numPr>
+          <w:ilvl w:val="0"/>
+          <w:numId w:val="6"/>
+        </w:numPr>
+        <w:ind w:left="1440" w:right="-891"/>
+        <w:textAlignment w:val="baseline"/>
+        <w:rPr>
+          <w:rFonts w:ascii="Arial" w:eastAsia="Times New Roman" w:hAnsi="Arial" w:cs="Arial"/>
+          <w:color w:val="000000"/>
+          <w:sz w:val="22"/>
+          <w:szCs w:val="22"/>
+          <w:lang w:val="de-DE" w:eastAsia="de-DE"/>
+        </w:rPr>
+      </w:pPr>
+      <w:r>
+        <w:rPr>
+          <w:rFonts w:ascii="Arial" w:eastAsia="Times New Roman" w:hAnsi="Arial" w:cs="Arial"/>
+          <w:color w:val="000000"/>
+          <w:sz w:val="22"/>
+          <w:szCs w:val="22"/>
+          <w:lang w:val="de-DE" w:eastAsia="de-DE"/>
+        </w:rPr>
+        <w:t xml:space="preserve">Test and </w:t>
+      </w:r>
+      <w:proofErr w:type="spellStart"/>
+      <w:r>
+        <w:rPr>
+          <w:rFonts w:ascii="Arial" w:eastAsia="Times New Roman" w:hAnsi="Arial" w:cs="Arial"/>
+          <w:color w:val="000000"/>
+          <w:sz w:val="22"/>
+          <w:szCs w:val="22"/>
+          <w:lang w:val="de-DE" w:eastAsia="de-DE"/>
+        </w:rPr>
+        <w:t>validation</w:t>
+      </w:r>
+      <w:proofErr w:type="spellEnd"/>
     </w:p>
+    <w:bookmarkEnd w:id="11"/>
     <w:p>
       <w:pPr>
-        <w:rPr>
-          <w:rFonts w:ascii="Old Standard TT" w:eastAsia="Times New Roman" w:hAnsi="Old Standard TT" w:cs="Old Standard TT"/>
-          <w:color w:val="0070C0"/>
-          <w:sz w:val="28"/>
-          <w:szCs w:val="28"/>
-        </w:rPr>
-      </w:pPr>
-      <w:r>
-        <w:rPr>
-          <w:rFonts w:ascii="Old Standard TT" w:eastAsia="Times New Roman" w:hAnsi="Old Standard TT" w:cs="Old Standard TT"/>
-          <w:color w:val="0070C0"/>
-          <w:sz w:val="28"/>
-          <w:szCs w:val="28"/>
-        </w:rPr>
-        <w:t>•  . . . (Whatever else makes sense!)</w:t>
-      </w:r>
-    </w:p>
-    <w:p>
-      <w:pPr>
-        <w:rPr>
-          <w:rFonts w:ascii="Old Standard TT" w:eastAsia="Times New Roman" w:hAnsi="Old Standard TT" w:cs="Old Standard TT"/>
-          <w:color w:val="0070C0"/>
-          <w:sz w:val="28"/>
-          <w:szCs w:val="28"/>
-        </w:rPr>
-      </w:pPr>
-      <w:r>
-        <w:rPr>
-          <w:rFonts w:ascii="Old Standard TT" w:eastAsia="Times New Roman" w:hAnsi="Old Standard TT" w:cs="Old Standard TT"/>
-          <w:color w:val="0070C0"/>
-          <w:sz w:val="28"/>
-          <w:szCs w:val="28"/>
-        </w:rPr>
-        <w:t>2.  Please start with the specification file and get acquainted! Document</w:t>
-      </w:r>
-      <w:r>
-        <w:rPr>
-          <w:rFonts w:ascii="Old Standard TT" w:eastAsia="Times New Roman" w:hAnsi="Old Standard TT" w:cs="Old Standard TT"/>
-          <w:color w:val="0070C0"/>
-          <w:sz w:val="28"/>
-          <w:szCs w:val="28"/>
-        </w:rPr>
-        <w:t xml:space="preserve"> your progress!</w:t>
-      </w:r>
-    </w:p>
-    <w:p>
-      <w:pPr>
-        <w:rPr>
-          <w:rFonts w:ascii="Old Standard TT" w:eastAsia="Times New Roman" w:hAnsi="Old Standard TT" w:cs="Old Standard TT"/>
-          <w:b/>
-          <w:color w:val="0070C0"/>
-          <w:sz w:val="28"/>
-          <w:szCs w:val="28"/>
-        </w:rPr>
-      </w:pPr>
-      <w:r>
-        <w:rPr>
-          <w:rFonts w:ascii="Old Standard TT" w:eastAsia="Times New Roman" w:hAnsi="Old Standard TT" w:cs="Old Standard TT"/>
-          <w:b/>
-          <w:color w:val="0070C0"/>
-          <w:sz w:val="28"/>
-          <w:szCs w:val="28"/>
-        </w:rPr>
-        <w:t xml:space="preserve">3. </w:t>
-      </w:r>
-      <w:r>
-        <w:rPr>
-          <w:rFonts w:ascii="Old Standard TT" w:eastAsia="Times New Roman" w:hAnsi="Old Standard TT" w:cs="Old Standard TT"/>
-          <w:b/>
-          <w:color w:val="0070C0"/>
-          <w:sz w:val="28"/>
-          <w:szCs w:val="28"/>
-        </w:rPr>
-        <w:t>Please prepare a document of 2 pages per group!</w:t>
-      </w:r>
-    </w:p>
-    <w:p>
-      <w:pPr>
-        <w:rPr>
-          <w:rFonts w:ascii="Old Standard TT" w:eastAsia="Times New Roman" w:hAnsi="Old Standard TT" w:cs="Old Standard TT"/>
-          <w:color w:val="0070C0"/>
-          <w:sz w:val="28"/>
-          <w:szCs w:val="28"/>
-        </w:rPr>
-      </w:pPr>
-      <w:r>
-        <w:rPr>
-          <w:rFonts w:ascii="Old Standard TT" w:eastAsia="Times New Roman" w:hAnsi="Old Standard TT" w:cs="Old Standard TT"/>
-          <w:color w:val="0070C0"/>
-          <w:sz w:val="28"/>
-          <w:szCs w:val="28"/>
-        </w:rPr>
-        <w:t xml:space="preserve">For next week the framework of a project is necessary.  We’ll discuss de- tails in the exercises. </w:t>
-      </w:r>
-      <w:r>
-        <w:rPr>
-          <w:rFonts w:ascii="Old Standard TT" w:eastAsia="Times New Roman" w:hAnsi="Old Standard TT" w:cs="Old Standard TT"/>
-          <w:color w:val="0070C0"/>
-          <w:sz w:val="28"/>
-          <w:szCs w:val="28"/>
-        </w:rPr>
-        <w:fldChar w:fldCharType="begin"/>
-      </w:r>
-      <w:r>
-        <w:rPr>
-          <w:rFonts w:ascii="Old Standard TT" w:eastAsia="Times New Roman" w:hAnsi="Old Standard TT" w:cs="Old Standard TT"/>
-          <w:color w:val="0070C0"/>
-          <w:sz w:val="28"/>
-          <w:szCs w:val="28"/>
-        </w:rPr>
-        <w:instrText xml:space="preserve"> INCLUDEPICTURE "C:\\var\\folders\\39\\s52pjr117cj6z1xsxq5bg6zm0000gn\\T\\com.microsoft.Word\\WebArchiveCopyPasteTempFiles\\a7wog3w_460s.jpg" \* MERGEFORMAT </w:instrText>
-      </w:r>
-      <w:r>
-        <w:rPr>
-          <w:rFonts w:ascii="Old Standard TT" w:eastAsia="Times New Roman" w:hAnsi="Old Standard TT" w:cs="Old Standard TT"/>
-          <w:color w:val="0070C0"/>
-          <w:sz w:val="28"/>
-          <w:szCs w:val="28"/>
-        </w:rPr>
-        <w:fldChar w:fldCharType="end"/>
-      </w:r>
-    </w:p>
-    <w:p>
-      <w:pPr>
+        <w:spacing w:after="240"/>
         <w:rPr>
           <w:rFonts w:ascii="Old Standard TT" w:hAnsi="Old Standard TT" w:cs="Old Standard TT"/>
           <w:sz w:val="28"/>
@@ -6194,122 +6036,9 @@
     </w:lvl>
   </w:abstractNum>
   <w:abstractNum w:abstractNumId="1" w15:restartNumberingAfterBreak="0">
-    <w:nsid w:val="18396A2F"/>
-    <w:multiLevelType w:val="hybridMultilevel"/>
-    <w:tmpl w:val="B5E6EFEC"/>
-    <w:lvl w:ilvl="0" w:tplc="04090001">
-      <w:start w:val="1"/>
-      <w:numFmt w:val="bullet"/>
-      <w:lvlText w:val=""/>
-      <w:lvlJc w:val="left"/>
-      <w:pPr>
-        <w:ind w:left="720" w:hanging="360"/>
-      </w:pPr>
-      <w:rPr>
-        <w:rFonts w:ascii="Symbol" w:hAnsi="Symbol" w:hint="default"/>
-      </w:rPr>
-    </w:lvl>
-    <w:lvl w:ilvl="1" w:tplc="04090003" w:tentative="1">
-      <w:start w:val="1"/>
-      <w:numFmt w:val="bullet"/>
-      <w:lvlText w:val="o"/>
-      <w:lvlJc w:val="left"/>
-      <w:pPr>
-        <w:ind w:left="1440" w:hanging="360"/>
-      </w:pPr>
-      <w:rPr>
-        <w:rFonts w:ascii="Courier New" w:hAnsi="Courier New" w:cs="Courier New" w:hint="default"/>
-      </w:rPr>
-    </w:lvl>
-    <w:lvl w:ilvl="2" w:tplc="04090005" w:tentative="1">
-      <w:start w:val="1"/>
-      <w:numFmt w:val="bullet"/>
-      <w:lvlText w:val=""/>
-      <w:lvlJc w:val="left"/>
-      <w:pPr>
-        <w:ind w:left="2160" w:hanging="360"/>
-      </w:pPr>
-      <w:rPr>
-        <w:rFonts w:ascii="Wingdings" w:hAnsi="Wingdings" w:hint="default"/>
-      </w:rPr>
-    </w:lvl>
-    <w:lvl w:ilvl="3" w:tplc="04090001" w:tentative="1">
-      <w:start w:val="1"/>
-      <w:numFmt w:val="bullet"/>
-      <w:lvlText w:val=""/>
-      <w:lvlJc w:val="left"/>
-      <w:pPr>
-        <w:ind w:left="2880" w:hanging="360"/>
-      </w:pPr>
-      <w:rPr>
-        <w:rFonts w:ascii="Symbol" w:hAnsi="Symbol" w:hint="default"/>
-      </w:rPr>
-    </w:lvl>
-    <w:lvl w:ilvl="4" w:tplc="04090003" w:tentative="1">
-      <w:start w:val="1"/>
-      <w:numFmt w:val="bullet"/>
-      <w:lvlText w:val="o"/>
-      <w:lvlJc w:val="left"/>
-      <w:pPr>
-        <w:ind w:left="3600" w:hanging="360"/>
-      </w:pPr>
-      <w:rPr>
-        <w:rFonts w:ascii="Courier New" w:hAnsi="Courier New" w:cs="Courier New" w:hint="default"/>
-      </w:rPr>
-    </w:lvl>
-    <w:lvl w:ilvl="5" w:tplc="04090005" w:tentative="1">
-      <w:start w:val="1"/>
-      <w:numFmt w:val="bullet"/>
-      <w:lvlText w:val=""/>
-      <w:lvlJc w:val="left"/>
-      <w:pPr>
-        <w:ind w:left="4320" w:hanging="360"/>
-      </w:pPr>
-      <w:rPr>
-        <w:rFonts w:ascii="Wingdings" w:hAnsi="Wingdings" w:hint="default"/>
-      </w:rPr>
-    </w:lvl>
-    <w:lvl w:ilvl="6" w:tplc="04090001" w:tentative="1">
-      <w:start w:val="1"/>
-      <w:numFmt w:val="bullet"/>
-      <w:lvlText w:val=""/>
-      <w:lvlJc w:val="left"/>
-      <w:pPr>
-        <w:ind w:left="5040" w:hanging="360"/>
-      </w:pPr>
-      <w:rPr>
-        <w:rFonts w:ascii="Symbol" w:hAnsi="Symbol" w:hint="default"/>
-      </w:rPr>
-    </w:lvl>
-    <w:lvl w:ilvl="7" w:tplc="04090003" w:tentative="1">
-      <w:start w:val="1"/>
-      <w:numFmt w:val="bullet"/>
-      <w:lvlText w:val="o"/>
-      <w:lvlJc w:val="left"/>
-      <w:pPr>
-        <w:ind w:left="5760" w:hanging="360"/>
-      </w:pPr>
-      <w:rPr>
-        <w:rFonts w:ascii="Courier New" w:hAnsi="Courier New" w:cs="Courier New" w:hint="default"/>
-      </w:rPr>
-    </w:lvl>
-    <w:lvl w:ilvl="8" w:tplc="04090005" w:tentative="1">
-      <w:start w:val="1"/>
-      <w:numFmt w:val="bullet"/>
-      <w:lvlText w:val=""/>
-      <w:lvlJc w:val="left"/>
-      <w:pPr>
-        <w:ind w:left="6480" w:hanging="360"/>
-      </w:pPr>
-      <w:rPr>
-        <w:rFonts w:ascii="Wingdings" w:hAnsi="Wingdings" w:hint="default"/>
-      </w:rPr>
-    </w:lvl>
-  </w:abstractNum>
-  <w:abstractNum w:abstractNumId="2" w15:restartNumberingAfterBreak="0">
-    <w:nsid w:val="36A50A66"/>
+    <w:nsid w:val="0AB73390"/>
     <w:multiLevelType w:val="multilevel"/>
-    <w:tmpl w:val="1F54243E"/>
+    <w:tmpl w:val="B4F6CE4C"/>
     <w:lvl w:ilvl="0">
       <w:start w:val="1"/>
       <w:numFmt w:val="bullet"/>
@@ -6455,14 +6184,583 @@
       </w:rPr>
     </w:lvl>
   </w:abstractNum>
+  <w:abstractNum w:abstractNumId="2" w15:restartNumberingAfterBreak="0">
+    <w:nsid w:val="18396A2F"/>
+    <w:multiLevelType w:val="hybridMultilevel"/>
+    <w:tmpl w:val="B5E6EFEC"/>
+    <w:lvl w:ilvl="0" w:tplc="04090001">
+      <w:start w:val="1"/>
+      <w:numFmt w:val="bullet"/>
+      <w:lvlText w:val=""/>
+      <w:lvlJc w:val="left"/>
+      <w:pPr>
+        <w:ind w:left="720" w:hanging="360"/>
+      </w:pPr>
+      <w:rPr>
+        <w:rFonts w:ascii="Symbol" w:hAnsi="Symbol" w:hint="default"/>
+      </w:rPr>
+    </w:lvl>
+    <w:lvl w:ilvl="1" w:tplc="04090003" w:tentative="1">
+      <w:start w:val="1"/>
+      <w:numFmt w:val="bullet"/>
+      <w:lvlText w:val="o"/>
+      <w:lvlJc w:val="left"/>
+      <w:pPr>
+        <w:ind w:left="1440" w:hanging="360"/>
+      </w:pPr>
+      <w:rPr>
+        <w:rFonts w:ascii="Courier New" w:hAnsi="Courier New" w:cs="Courier New" w:hint="default"/>
+      </w:rPr>
+    </w:lvl>
+    <w:lvl w:ilvl="2" w:tplc="04090005" w:tentative="1">
+      <w:start w:val="1"/>
+      <w:numFmt w:val="bullet"/>
+      <w:lvlText w:val=""/>
+      <w:lvlJc w:val="left"/>
+      <w:pPr>
+        <w:ind w:left="2160" w:hanging="360"/>
+      </w:pPr>
+      <w:rPr>
+        <w:rFonts w:ascii="Wingdings" w:hAnsi="Wingdings" w:hint="default"/>
+      </w:rPr>
+    </w:lvl>
+    <w:lvl w:ilvl="3" w:tplc="04090001" w:tentative="1">
+      <w:start w:val="1"/>
+      <w:numFmt w:val="bullet"/>
+      <w:lvlText w:val=""/>
+      <w:lvlJc w:val="left"/>
+      <w:pPr>
+        <w:ind w:left="2880" w:hanging="360"/>
+      </w:pPr>
+      <w:rPr>
+        <w:rFonts w:ascii="Symbol" w:hAnsi="Symbol" w:hint="default"/>
+      </w:rPr>
+    </w:lvl>
+    <w:lvl w:ilvl="4" w:tplc="04090003" w:tentative="1">
+      <w:start w:val="1"/>
+      <w:numFmt w:val="bullet"/>
+      <w:lvlText w:val="o"/>
+      <w:lvlJc w:val="left"/>
+      <w:pPr>
+        <w:ind w:left="3600" w:hanging="360"/>
+      </w:pPr>
+      <w:rPr>
+        <w:rFonts w:ascii="Courier New" w:hAnsi="Courier New" w:cs="Courier New" w:hint="default"/>
+      </w:rPr>
+    </w:lvl>
+    <w:lvl w:ilvl="5" w:tplc="04090005" w:tentative="1">
+      <w:start w:val="1"/>
+      <w:numFmt w:val="bullet"/>
+      <w:lvlText w:val=""/>
+      <w:lvlJc w:val="left"/>
+      <w:pPr>
+        <w:ind w:left="4320" w:hanging="360"/>
+      </w:pPr>
+      <w:rPr>
+        <w:rFonts w:ascii="Wingdings" w:hAnsi="Wingdings" w:hint="default"/>
+      </w:rPr>
+    </w:lvl>
+    <w:lvl w:ilvl="6" w:tplc="04090001" w:tentative="1">
+      <w:start w:val="1"/>
+      <w:numFmt w:val="bullet"/>
+      <w:lvlText w:val=""/>
+      <w:lvlJc w:val="left"/>
+      <w:pPr>
+        <w:ind w:left="5040" w:hanging="360"/>
+      </w:pPr>
+      <w:rPr>
+        <w:rFonts w:ascii="Symbol" w:hAnsi="Symbol" w:hint="default"/>
+      </w:rPr>
+    </w:lvl>
+    <w:lvl w:ilvl="7" w:tplc="04090003" w:tentative="1">
+      <w:start w:val="1"/>
+      <w:numFmt w:val="bullet"/>
+      <w:lvlText w:val="o"/>
+      <w:lvlJc w:val="left"/>
+      <w:pPr>
+        <w:ind w:left="5760" w:hanging="360"/>
+      </w:pPr>
+      <w:rPr>
+        <w:rFonts w:ascii="Courier New" w:hAnsi="Courier New" w:cs="Courier New" w:hint="default"/>
+      </w:rPr>
+    </w:lvl>
+    <w:lvl w:ilvl="8" w:tplc="04090005" w:tentative="1">
+      <w:start w:val="1"/>
+      <w:numFmt w:val="bullet"/>
+      <w:lvlText w:val=""/>
+      <w:lvlJc w:val="left"/>
+      <w:pPr>
+        <w:ind w:left="6480" w:hanging="360"/>
+      </w:pPr>
+      <w:rPr>
+        <w:rFonts w:ascii="Wingdings" w:hAnsi="Wingdings" w:hint="default"/>
+      </w:rPr>
+    </w:lvl>
+  </w:abstractNum>
+  <w:abstractNum w:abstractNumId="3" w15:restartNumberingAfterBreak="0">
+    <w:nsid w:val="23290D28"/>
+    <w:multiLevelType w:val="multilevel"/>
+    <w:tmpl w:val="DD0CD918"/>
+    <w:lvl w:ilvl="0">
+      <w:start w:val="1"/>
+      <w:numFmt w:val="bullet"/>
+      <w:lvlText w:val=""/>
+      <w:lvlJc w:val="left"/>
+      <w:pPr>
+        <w:tabs>
+          <w:tab w:val="num" w:pos="720"/>
+        </w:tabs>
+        <w:ind w:left="720" w:hanging="360"/>
+      </w:pPr>
+      <w:rPr>
+        <w:rFonts w:ascii="Symbol" w:hAnsi="Symbol" w:hint="default"/>
+        <w:sz w:val="20"/>
+      </w:rPr>
+    </w:lvl>
+    <w:lvl w:ilvl="1" w:tentative="1">
+      <w:start w:val="1"/>
+      <w:numFmt w:val="bullet"/>
+      <w:lvlText w:val="o"/>
+      <w:lvlJc w:val="left"/>
+      <w:pPr>
+        <w:tabs>
+          <w:tab w:val="num" w:pos="1440"/>
+        </w:tabs>
+        <w:ind w:left="1440" w:hanging="360"/>
+      </w:pPr>
+      <w:rPr>
+        <w:rFonts w:ascii="Courier New" w:hAnsi="Courier New" w:hint="default"/>
+        <w:sz w:val="20"/>
+      </w:rPr>
+    </w:lvl>
+    <w:lvl w:ilvl="2" w:tentative="1">
+      <w:start w:val="1"/>
+      <w:numFmt w:val="bullet"/>
+      <w:lvlText w:val=""/>
+      <w:lvlJc w:val="left"/>
+      <w:pPr>
+        <w:tabs>
+          <w:tab w:val="num" w:pos="2160"/>
+        </w:tabs>
+        <w:ind w:left="2160" w:hanging="360"/>
+      </w:pPr>
+      <w:rPr>
+        <w:rFonts w:ascii="Wingdings" w:hAnsi="Wingdings" w:hint="default"/>
+        <w:sz w:val="20"/>
+      </w:rPr>
+    </w:lvl>
+    <w:lvl w:ilvl="3" w:tentative="1">
+      <w:start w:val="1"/>
+      <w:numFmt w:val="bullet"/>
+      <w:lvlText w:val=""/>
+      <w:lvlJc w:val="left"/>
+      <w:pPr>
+        <w:tabs>
+          <w:tab w:val="num" w:pos="2880"/>
+        </w:tabs>
+        <w:ind w:left="2880" w:hanging="360"/>
+      </w:pPr>
+      <w:rPr>
+        <w:rFonts w:ascii="Wingdings" w:hAnsi="Wingdings" w:hint="default"/>
+        <w:sz w:val="20"/>
+      </w:rPr>
+    </w:lvl>
+    <w:lvl w:ilvl="4" w:tentative="1">
+      <w:start w:val="1"/>
+      <w:numFmt w:val="bullet"/>
+      <w:lvlText w:val=""/>
+      <w:lvlJc w:val="left"/>
+      <w:pPr>
+        <w:tabs>
+          <w:tab w:val="num" w:pos="3600"/>
+        </w:tabs>
+        <w:ind w:left="3600" w:hanging="360"/>
+      </w:pPr>
+      <w:rPr>
+        <w:rFonts w:ascii="Wingdings" w:hAnsi="Wingdings" w:hint="default"/>
+        <w:sz w:val="20"/>
+      </w:rPr>
+    </w:lvl>
+    <w:lvl w:ilvl="5" w:tentative="1">
+      <w:start w:val="1"/>
+      <w:numFmt w:val="bullet"/>
+      <w:lvlText w:val=""/>
+      <w:lvlJc w:val="left"/>
+      <w:pPr>
+        <w:tabs>
+          <w:tab w:val="num" w:pos="4320"/>
+        </w:tabs>
+        <w:ind w:left="4320" w:hanging="360"/>
+      </w:pPr>
+      <w:rPr>
+        <w:rFonts w:ascii="Wingdings" w:hAnsi="Wingdings" w:hint="default"/>
+        <w:sz w:val="20"/>
+      </w:rPr>
+    </w:lvl>
+    <w:lvl w:ilvl="6" w:tentative="1">
+      <w:start w:val="1"/>
+      <w:numFmt w:val="bullet"/>
+      <w:lvlText w:val=""/>
+      <w:lvlJc w:val="left"/>
+      <w:pPr>
+        <w:tabs>
+          <w:tab w:val="num" w:pos="5040"/>
+        </w:tabs>
+        <w:ind w:left="5040" w:hanging="360"/>
+      </w:pPr>
+      <w:rPr>
+        <w:rFonts w:ascii="Wingdings" w:hAnsi="Wingdings" w:hint="default"/>
+        <w:sz w:val="20"/>
+      </w:rPr>
+    </w:lvl>
+    <w:lvl w:ilvl="7" w:tentative="1">
+      <w:start w:val="1"/>
+      <w:numFmt w:val="bullet"/>
+      <w:lvlText w:val=""/>
+      <w:lvlJc w:val="left"/>
+      <w:pPr>
+        <w:tabs>
+          <w:tab w:val="num" w:pos="5760"/>
+        </w:tabs>
+        <w:ind w:left="5760" w:hanging="360"/>
+      </w:pPr>
+      <w:rPr>
+        <w:rFonts w:ascii="Wingdings" w:hAnsi="Wingdings" w:hint="default"/>
+        <w:sz w:val="20"/>
+      </w:rPr>
+    </w:lvl>
+    <w:lvl w:ilvl="8" w:tentative="1">
+      <w:start w:val="1"/>
+      <w:numFmt w:val="bullet"/>
+      <w:lvlText w:val=""/>
+      <w:lvlJc w:val="left"/>
+      <w:pPr>
+        <w:tabs>
+          <w:tab w:val="num" w:pos="6480"/>
+        </w:tabs>
+        <w:ind w:left="6480" w:hanging="360"/>
+      </w:pPr>
+      <w:rPr>
+        <w:rFonts w:ascii="Wingdings" w:hAnsi="Wingdings" w:hint="default"/>
+        <w:sz w:val="20"/>
+      </w:rPr>
+    </w:lvl>
+  </w:abstractNum>
+  <w:abstractNum w:abstractNumId="4" w15:restartNumberingAfterBreak="0">
+    <w:nsid w:val="36A50A66"/>
+    <w:multiLevelType w:val="multilevel"/>
+    <w:tmpl w:val="1F54243E"/>
+    <w:lvl w:ilvl="0">
+      <w:start w:val="1"/>
+      <w:numFmt w:val="bullet"/>
+      <w:lvlText w:val=""/>
+      <w:lvlJc w:val="left"/>
+      <w:pPr>
+        <w:tabs>
+          <w:tab w:val="num" w:pos="720"/>
+        </w:tabs>
+        <w:ind w:left="720" w:hanging="360"/>
+      </w:pPr>
+      <w:rPr>
+        <w:rFonts w:ascii="Symbol" w:hAnsi="Symbol" w:hint="default"/>
+        <w:sz w:val="20"/>
+      </w:rPr>
+    </w:lvl>
+    <w:lvl w:ilvl="1" w:tentative="1">
+      <w:start w:val="1"/>
+      <w:numFmt w:val="bullet"/>
+      <w:lvlText w:val="o"/>
+      <w:lvlJc w:val="left"/>
+      <w:pPr>
+        <w:tabs>
+          <w:tab w:val="num" w:pos="1440"/>
+        </w:tabs>
+        <w:ind w:left="1440" w:hanging="360"/>
+      </w:pPr>
+      <w:rPr>
+        <w:rFonts w:ascii="Courier New" w:hAnsi="Courier New" w:hint="default"/>
+        <w:sz w:val="20"/>
+      </w:rPr>
+    </w:lvl>
+    <w:lvl w:ilvl="2" w:tentative="1">
+      <w:start w:val="1"/>
+      <w:numFmt w:val="bullet"/>
+      <w:lvlText w:val=""/>
+      <w:lvlJc w:val="left"/>
+      <w:pPr>
+        <w:tabs>
+          <w:tab w:val="num" w:pos="2160"/>
+        </w:tabs>
+        <w:ind w:left="2160" w:hanging="360"/>
+      </w:pPr>
+      <w:rPr>
+        <w:rFonts w:ascii="Wingdings" w:hAnsi="Wingdings" w:hint="default"/>
+        <w:sz w:val="20"/>
+      </w:rPr>
+    </w:lvl>
+    <w:lvl w:ilvl="3" w:tentative="1">
+      <w:start w:val="1"/>
+      <w:numFmt w:val="bullet"/>
+      <w:lvlText w:val=""/>
+      <w:lvlJc w:val="left"/>
+      <w:pPr>
+        <w:tabs>
+          <w:tab w:val="num" w:pos="2880"/>
+        </w:tabs>
+        <w:ind w:left="2880" w:hanging="360"/>
+      </w:pPr>
+      <w:rPr>
+        <w:rFonts w:ascii="Wingdings" w:hAnsi="Wingdings" w:hint="default"/>
+        <w:sz w:val="20"/>
+      </w:rPr>
+    </w:lvl>
+    <w:lvl w:ilvl="4" w:tentative="1">
+      <w:start w:val="1"/>
+      <w:numFmt w:val="bullet"/>
+      <w:lvlText w:val=""/>
+      <w:lvlJc w:val="left"/>
+      <w:pPr>
+        <w:tabs>
+          <w:tab w:val="num" w:pos="3600"/>
+        </w:tabs>
+        <w:ind w:left="3600" w:hanging="360"/>
+      </w:pPr>
+      <w:rPr>
+        <w:rFonts w:ascii="Wingdings" w:hAnsi="Wingdings" w:hint="default"/>
+        <w:sz w:val="20"/>
+      </w:rPr>
+    </w:lvl>
+    <w:lvl w:ilvl="5" w:tentative="1">
+      <w:start w:val="1"/>
+      <w:numFmt w:val="bullet"/>
+      <w:lvlText w:val=""/>
+      <w:lvlJc w:val="left"/>
+      <w:pPr>
+        <w:tabs>
+          <w:tab w:val="num" w:pos="4320"/>
+        </w:tabs>
+        <w:ind w:left="4320" w:hanging="360"/>
+      </w:pPr>
+      <w:rPr>
+        <w:rFonts w:ascii="Wingdings" w:hAnsi="Wingdings" w:hint="default"/>
+        <w:sz w:val="20"/>
+      </w:rPr>
+    </w:lvl>
+    <w:lvl w:ilvl="6" w:tentative="1">
+      <w:start w:val="1"/>
+      <w:numFmt w:val="bullet"/>
+      <w:lvlText w:val=""/>
+      <w:lvlJc w:val="left"/>
+      <w:pPr>
+        <w:tabs>
+          <w:tab w:val="num" w:pos="5040"/>
+        </w:tabs>
+        <w:ind w:left="5040" w:hanging="360"/>
+      </w:pPr>
+      <w:rPr>
+        <w:rFonts w:ascii="Wingdings" w:hAnsi="Wingdings" w:hint="default"/>
+        <w:sz w:val="20"/>
+      </w:rPr>
+    </w:lvl>
+    <w:lvl w:ilvl="7" w:tentative="1">
+      <w:start w:val="1"/>
+      <w:numFmt w:val="bullet"/>
+      <w:lvlText w:val=""/>
+      <w:lvlJc w:val="left"/>
+      <w:pPr>
+        <w:tabs>
+          <w:tab w:val="num" w:pos="5760"/>
+        </w:tabs>
+        <w:ind w:left="5760" w:hanging="360"/>
+      </w:pPr>
+      <w:rPr>
+        <w:rFonts w:ascii="Wingdings" w:hAnsi="Wingdings" w:hint="default"/>
+        <w:sz w:val="20"/>
+      </w:rPr>
+    </w:lvl>
+    <w:lvl w:ilvl="8" w:tentative="1">
+      <w:start w:val="1"/>
+      <w:numFmt w:val="bullet"/>
+      <w:lvlText w:val=""/>
+      <w:lvlJc w:val="left"/>
+      <w:pPr>
+        <w:tabs>
+          <w:tab w:val="num" w:pos="6480"/>
+        </w:tabs>
+        <w:ind w:left="6480" w:hanging="360"/>
+      </w:pPr>
+      <w:rPr>
+        <w:rFonts w:ascii="Wingdings" w:hAnsi="Wingdings" w:hint="default"/>
+        <w:sz w:val="20"/>
+      </w:rPr>
+    </w:lvl>
+  </w:abstractNum>
+  <w:abstractNum w:abstractNumId="5" w15:restartNumberingAfterBreak="0">
+    <w:nsid w:val="671B392D"/>
+    <w:multiLevelType w:val="multilevel"/>
+    <w:tmpl w:val="6F9E650E"/>
+    <w:lvl w:ilvl="0">
+      <w:start w:val="1"/>
+      <w:numFmt w:val="bullet"/>
+      <w:lvlText w:val=""/>
+      <w:lvlJc w:val="left"/>
+      <w:pPr>
+        <w:tabs>
+          <w:tab w:val="num" w:pos="720"/>
+        </w:tabs>
+        <w:ind w:left="720" w:hanging="360"/>
+      </w:pPr>
+      <w:rPr>
+        <w:rFonts w:ascii="Symbol" w:hAnsi="Symbol" w:hint="default"/>
+        <w:sz w:val="20"/>
+      </w:rPr>
+    </w:lvl>
+    <w:lvl w:ilvl="1" w:tentative="1">
+      <w:start w:val="1"/>
+      <w:numFmt w:val="bullet"/>
+      <w:lvlText w:val="o"/>
+      <w:lvlJc w:val="left"/>
+      <w:pPr>
+        <w:tabs>
+          <w:tab w:val="num" w:pos="1440"/>
+        </w:tabs>
+        <w:ind w:left="1440" w:hanging="360"/>
+      </w:pPr>
+      <w:rPr>
+        <w:rFonts w:ascii="Courier New" w:hAnsi="Courier New" w:hint="default"/>
+        <w:sz w:val="20"/>
+      </w:rPr>
+    </w:lvl>
+    <w:lvl w:ilvl="2" w:tentative="1">
+      <w:start w:val="1"/>
+      <w:numFmt w:val="bullet"/>
+      <w:lvlText w:val=""/>
+      <w:lvlJc w:val="left"/>
+      <w:pPr>
+        <w:tabs>
+          <w:tab w:val="num" w:pos="2160"/>
+        </w:tabs>
+        <w:ind w:left="2160" w:hanging="360"/>
+      </w:pPr>
+      <w:rPr>
+        <w:rFonts w:ascii="Wingdings" w:hAnsi="Wingdings" w:hint="default"/>
+        <w:sz w:val="20"/>
+      </w:rPr>
+    </w:lvl>
+    <w:lvl w:ilvl="3" w:tentative="1">
+      <w:start w:val="1"/>
+      <w:numFmt w:val="bullet"/>
+      <w:lvlText w:val=""/>
+      <w:lvlJc w:val="left"/>
+      <w:pPr>
+        <w:tabs>
+          <w:tab w:val="num" w:pos="2880"/>
+        </w:tabs>
+        <w:ind w:left="2880" w:hanging="360"/>
+      </w:pPr>
+      <w:rPr>
+        <w:rFonts w:ascii="Wingdings" w:hAnsi="Wingdings" w:hint="default"/>
+        <w:sz w:val="20"/>
+      </w:rPr>
+    </w:lvl>
+    <w:lvl w:ilvl="4" w:tentative="1">
+      <w:start w:val="1"/>
+      <w:numFmt w:val="bullet"/>
+      <w:lvlText w:val=""/>
+      <w:lvlJc w:val="left"/>
+      <w:pPr>
+        <w:tabs>
+          <w:tab w:val="num" w:pos="3600"/>
+        </w:tabs>
+        <w:ind w:left="3600" w:hanging="360"/>
+      </w:pPr>
+      <w:rPr>
+        <w:rFonts w:ascii="Wingdings" w:hAnsi="Wingdings" w:hint="default"/>
+        <w:sz w:val="20"/>
+      </w:rPr>
+    </w:lvl>
+    <w:lvl w:ilvl="5" w:tentative="1">
+      <w:start w:val="1"/>
+      <w:numFmt w:val="bullet"/>
+      <w:lvlText w:val=""/>
+      <w:lvlJc w:val="left"/>
+      <w:pPr>
+        <w:tabs>
+          <w:tab w:val="num" w:pos="4320"/>
+        </w:tabs>
+        <w:ind w:left="4320" w:hanging="360"/>
+      </w:pPr>
+      <w:rPr>
+        <w:rFonts w:ascii="Wingdings" w:hAnsi="Wingdings" w:hint="default"/>
+        <w:sz w:val="20"/>
+      </w:rPr>
+    </w:lvl>
+    <w:lvl w:ilvl="6" w:tentative="1">
+      <w:start w:val="1"/>
+      <w:numFmt w:val="bullet"/>
+      <w:lvlText w:val=""/>
+      <w:lvlJc w:val="left"/>
+      <w:pPr>
+        <w:tabs>
+          <w:tab w:val="num" w:pos="5040"/>
+        </w:tabs>
+        <w:ind w:left="5040" w:hanging="360"/>
+      </w:pPr>
+      <w:rPr>
+        <w:rFonts w:ascii="Wingdings" w:hAnsi="Wingdings" w:hint="default"/>
+        <w:sz w:val="20"/>
+      </w:rPr>
+    </w:lvl>
+    <w:lvl w:ilvl="7" w:tentative="1">
+      <w:start w:val="1"/>
+      <w:numFmt w:val="bullet"/>
+      <w:lvlText w:val=""/>
+      <w:lvlJc w:val="left"/>
+      <w:pPr>
+        <w:tabs>
+          <w:tab w:val="num" w:pos="5760"/>
+        </w:tabs>
+        <w:ind w:left="5760" w:hanging="360"/>
+      </w:pPr>
+      <w:rPr>
+        <w:rFonts w:ascii="Wingdings" w:hAnsi="Wingdings" w:hint="default"/>
+        <w:sz w:val="20"/>
+      </w:rPr>
+    </w:lvl>
+    <w:lvl w:ilvl="8" w:tentative="1">
+      <w:start w:val="1"/>
+      <w:numFmt w:val="bullet"/>
+      <w:lvlText w:val=""/>
+      <w:lvlJc w:val="left"/>
+      <w:pPr>
+        <w:tabs>
+          <w:tab w:val="num" w:pos="6480"/>
+        </w:tabs>
+        <w:ind w:left="6480" w:hanging="360"/>
+      </w:pPr>
+      <w:rPr>
+        <w:rFonts w:ascii="Wingdings" w:hAnsi="Wingdings" w:hint="default"/>
+        <w:sz w:val="20"/>
+      </w:rPr>
+    </w:lvl>
+  </w:abstractNum>
   <w:num w:numId="1">
-    <w:abstractNumId w:val="2"/>
+    <w:abstractNumId w:val="4"/>
   </w:num>
   <w:num w:numId="2">
     <w:abstractNumId w:val="0"/>
   </w:num>
   <w:num w:numId="3">
+    <w:abstractNumId w:val="2"/>
+  </w:num>
+  <w:num w:numId="4">
     <w:abstractNumId w:val="1"/>
+  </w:num>
+  <w:num w:numId="5">
+    <w:abstractNumId w:val="5"/>
+  </w:num>
+  <w:num w:numId="6">
+    <w:abstractNumId w:val="3"/>
   </w:num>
 </w:numbering>
 </file>
@@ -7424,6 +7722,11 @@
       <w:color w:val="1F3763" w:themeColor="accent1" w:themeShade="7F"/>
     </w:rPr>
   </w:style>
+  <w:style w:type="character" w:customStyle="1" w:styleId="apple-tab-span">
+    <w:name w:val="apple-tab-span"/>
+    <w:basedOn w:val="DefaultParagraphFont"/>
+    <w:rsid w:val="008F5595"/>
+  </w:style>
 </w:styles>
 </file>
 
@@ -7727,7 +8030,7 @@
 </file>
 
 <file path=customXml/itemProps1.xml><?xml version="1.0" encoding="utf-8"?>
-<ds:datastoreItem xmlns:ds="http://schemas.openxmlformats.org/officeDocument/2006/customXml" ds:itemID="{36D33CB5-0D5F-4760-A325-B8DA4877119A}">
+<ds:datastoreItem xmlns:ds="http://schemas.openxmlformats.org/officeDocument/2006/customXml" ds:itemID="{FC7535A2-3F41-42B4-BB58-FAF4E6B9E94A}">
   <ds:schemaRefs>
     <ds:schemaRef ds:uri="http://schemas.openxmlformats.org/officeDocument/2006/bibliography"/>
   </ds:schemaRefs>

</xml_diff>